<commit_message>
updated with new header requirement
</commit_message>
<xml_diff>
--- a/Building a Custom Plugin.docx
+++ b/Building a Custom Plugin.docx
@@ -1004,7 +1004,15 @@
     </w:p>
     <w:p>
       <w:r>
-        <w:t>This document will cover the rudimentary basics on creating a custom plugin. A plugin can be very basic or very complex dependant on the log data it will parse and normalize.</w:t>
+        <w:t xml:space="preserve">This document will cover the rudimentary basics on creating a custom plugin. A plugin can be very basic or very complex </w:t>
+      </w:r>
+      <w:proofErr w:type="spellStart"/>
+      <w:r>
+        <w:t>dependant</w:t>
+      </w:r>
+      <w:proofErr w:type="spellEnd"/>
+      <w:r>
+        <w:t xml:space="preserve"> on the log data it will parse and normalize.</w:t>
       </w:r>
       <w:r>
         <w:t xml:space="preserve">  Much of the work building a plugin is to use regular expressions, so it is important to get familiar with building regular expressions.</w:t>
@@ -1023,13 +1031,50 @@
     </w:p>
     <w:p>
       <w:r>
-        <w:t>When building a plugin it is important to identify the types of data in the logs and unique number of events in the log.  To do this you could use perl to parse the log to see the number of unique events.  I am performing the examples on a Mac which already has perl .  If you run Windows you can install Cygwin to be able to run perl scripts.</w:t>
+        <w:t xml:space="preserve">When building a plugin it is important to identify the types of data in the logs and unique number of events in the log.  To do this you could use </w:t>
+      </w:r>
+      <w:proofErr w:type="spellStart"/>
+      <w:r>
+        <w:t>perl</w:t>
+      </w:r>
+      <w:proofErr w:type="spellEnd"/>
+      <w:r>
+        <w:t xml:space="preserve"> to parse the log to see the number of unique events.  I am performing the examples on a Mac which already has </w:t>
+      </w:r>
+      <w:proofErr w:type="spellStart"/>
+      <w:proofErr w:type="gramStart"/>
+      <w:r>
+        <w:t>perl</w:t>
+      </w:r>
+      <w:proofErr w:type="spellEnd"/>
+      <w:r>
+        <w:t xml:space="preserve"> .</w:t>
+      </w:r>
+      <w:proofErr w:type="gramEnd"/>
+      <w:r>
+        <w:t xml:space="preserve">  If you run Windows you can install Cygwin to be able to run </w:t>
+      </w:r>
+      <w:proofErr w:type="spellStart"/>
+      <w:r>
+        <w:t>perl</w:t>
+      </w:r>
+      <w:proofErr w:type="spellEnd"/>
+      <w:r>
+        <w:t xml:space="preserve"> scripts.</w:t>
       </w:r>
     </w:p>
     <w:p/>
     <w:p>
       <w:r>
-        <w:t xml:space="preserve">In my example I am piping the log to parse the log with perl using regular expressions, so I can see the number of unique </w:t>
+        <w:t xml:space="preserve">In my example I am piping the log to parse the log with </w:t>
+      </w:r>
+      <w:proofErr w:type="spellStart"/>
+      <w:r>
+        <w:t>perl</w:t>
+      </w:r>
+      <w:proofErr w:type="spellEnd"/>
+      <w:r>
+        <w:t xml:space="preserve"> using regular expressions, so I can see the number of unique </w:t>
       </w:r>
       <w:r>
         <w:t>events in the log.</w:t>
@@ -1046,13 +1091,34 @@
         <w:t xml:space="preserve"> so we can pull out specific information out of the log</w:t>
       </w:r>
       <w:r>
-        <w:t>, by encapsulating sections of the regular expression in paranthesis</w:t>
-      </w:r>
-      <w:r>
-        <w:t>.  The first parathesis “()“</w:t>
-      </w:r>
-      <w:r>
-        <w:t xml:space="preserve"> which is highlighted in yellow in the image below is encapsulating the whole regular expression which will return the full </w:t>
+        <w:t xml:space="preserve">, by encapsulating sections of the regular expression in </w:t>
+      </w:r>
+      <w:proofErr w:type="spellStart"/>
+      <w:r>
+        <w:t>paranthesis</w:t>
+      </w:r>
+      <w:proofErr w:type="spellEnd"/>
+      <w:r>
+        <w:t xml:space="preserve">.  The first </w:t>
+      </w:r>
+      <w:proofErr w:type="spellStart"/>
+      <w:r>
+        <w:t>parathesis</w:t>
+      </w:r>
+      <w:proofErr w:type="spellEnd"/>
+      <w:r>
+        <w:t xml:space="preserve"> “()</w:t>
+      </w:r>
+      <w:proofErr w:type="gramStart"/>
+      <w:r>
+        <w:t>“</w:t>
+      </w:r>
+      <w:r>
+        <w:t xml:space="preserve"> which is highlighted in yellow in the image below</w:t>
+      </w:r>
+      <w:proofErr w:type="gramEnd"/>
+      <w:r>
+        <w:t xml:space="preserve"> is encapsulating the whole regular expression which will return the full </w:t>
       </w:r>
       <w:r>
         <w:t>log message</w:t>
@@ -1061,7 +1127,23 @@
         <w:t>.  The first parenthesis (yellow) is r</w:t>
       </w:r>
       <w:r>
-        <w:t>epresented by $1 inbetween the two forward slash /$1/.  The second set of parathesis which is in this case identi</w:t>
+        <w:t xml:space="preserve">epresented by $1 </w:t>
+      </w:r>
+      <w:proofErr w:type="spellStart"/>
+      <w:r>
+        <w:t>inbetween</w:t>
+      </w:r>
+      <w:proofErr w:type="spellEnd"/>
+      <w:r>
+        <w:t xml:space="preserve"> the two forward slash /$1/.  The second set of </w:t>
+      </w:r>
+      <w:proofErr w:type="spellStart"/>
+      <w:r>
+        <w:t>parathesis</w:t>
+      </w:r>
+      <w:proofErr w:type="spellEnd"/>
+      <w:r>
+        <w:t xml:space="preserve"> which is in this case identi</w:t>
       </w:r>
       <w:r>
         <w:t xml:space="preserve">fying the date and time, </w:t>
@@ -1158,17 +1240,43 @@
       </w:r>
     </w:p>
     <w:p>
+      <w:proofErr w:type="gramStart"/>
       <w:r>
         <w:t>cat</w:t>
       </w:r>
+      <w:proofErr w:type="gramEnd"/>
       <w:r>
         <w:t xml:space="preserve"> your</w:t>
       </w:r>
       <w:r>
-        <w:t>log.log |perl –pe ‘s/(your regularexpress</w:t>
-      </w:r>
-      <w:r>
-        <w:t>ion 1)(regex 2)(regex 3)/$1,$2,</w:t>
+        <w:t>log.log |</w:t>
+      </w:r>
+      <w:proofErr w:type="spellStart"/>
+      <w:r>
+        <w:t>perl</w:t>
+      </w:r>
+      <w:proofErr w:type="spellEnd"/>
+      <w:r>
+        <w:t xml:space="preserve"> –</w:t>
+      </w:r>
+      <w:proofErr w:type="spellStart"/>
+      <w:r>
+        <w:t>pe</w:t>
+      </w:r>
+      <w:proofErr w:type="spellEnd"/>
+      <w:r>
+        <w:t xml:space="preserve"> ‘s/(your </w:t>
+      </w:r>
+      <w:proofErr w:type="spellStart"/>
+      <w:r>
+        <w:t>regularexpress</w:t>
+      </w:r>
+      <w:r>
+        <w:t>ion</w:t>
+      </w:r>
+      <w:proofErr w:type="spellEnd"/>
+      <w:r>
+        <w:t xml:space="preserve"> 1)(regex 2)(regex 3)/$1,$2,</w:t>
       </w:r>
       <w:r>
         <w:t>$3</w:t>
@@ -1177,12 +1285,33 @@
         <w:t>/</w:t>
       </w:r>
       <w:r>
-        <w:t xml:space="preserve"> |sort|uniq</w:t>
-      </w:r>
+        <w:t xml:space="preserve"> |</w:t>
+      </w:r>
+      <w:proofErr w:type="spellStart"/>
+      <w:r>
+        <w:t>sort|uniq</w:t>
+      </w:r>
+      <w:proofErr w:type="spellEnd"/>
     </w:p>
     <w:p>
       <w:r>
-        <w:t>In this case using the regular expression looking at $4 we would only return the different types of events in the log,  By adding | sort and | uniq we can sort the events and only return unique event types. So now we know how many different unique types of events there are in the log.</w:t>
+        <w:t>In this case using the regular expression looking at $4 we would only return the different types of events in the log</w:t>
+      </w:r>
+      <w:proofErr w:type="gramStart"/>
+      <w:r>
+        <w:t>,  By</w:t>
+      </w:r>
+      <w:proofErr w:type="gramEnd"/>
+      <w:r>
+        <w:t xml:space="preserve"> adding | sort and | </w:t>
+      </w:r>
+      <w:proofErr w:type="spellStart"/>
+      <w:r>
+        <w:t>uniq</w:t>
+      </w:r>
+      <w:proofErr w:type="spellEnd"/>
+      <w:r>
+        <w:t xml:space="preserve"> we can sort the events and only return unique event types. So now we know how many different unique types of events there are in the log.</w:t>
       </w:r>
     </w:p>
     <w:p>
@@ -1248,7 +1377,15 @@
     </w:p>
     <w:p>
       <w:r>
-        <w:t>Now that we know the different types of events in the log we need to build regular expressions which extracts the data we need out of each of these event types.  It could be that the logging format is very uniform and that one regular expression will cover multiple event types, but it could also be that each event type have different sub categories which may contain different values which would be valuable to normalize.</w:t>
+        <w:t xml:space="preserve">Now that we know the different types of events in the log we need to build regular expressions which extracts the data we need out of each of these event types.  It could be that the logging format is very uniform and that one regular expression will cover multiple event types, but it could also be that each event type </w:t>
+      </w:r>
+      <w:proofErr w:type="gramStart"/>
+      <w:r>
+        <w:t>have</w:t>
+      </w:r>
+      <w:proofErr w:type="gramEnd"/>
+      <w:r>
+        <w:t xml:space="preserve"> different sub categories which may contain different values which would be valuable to normalize.</w:t>
       </w:r>
     </w:p>
     <w:p>
@@ -1454,14 +1591,267 @@
       <w:r>
         <w:t>The plugins should contain information about the plugin version, supported product for the plugin, all should be commented by adding the # at the beginning of the line.</w:t>
       </w:r>
+      <w:r>
+        <w:t xml:space="preserve">  It is important to populate the comment fields with the </w:t>
+      </w:r>
+      <w:r>
+        <w:t xml:space="preserve">name and comments of the device.  These will be picked up by </w:t>
+      </w:r>
+      <w:r>
+        <w:t xml:space="preserve">the system each night so that the plugin can be applied under the asset in the USM web interface.  If you want to make the plugin available right away you can run a command from USM which will parse the </w:t>
+      </w:r>
+      <w:proofErr w:type="spellStart"/>
+      <w:r>
+        <w:t>cfg</w:t>
+      </w:r>
+      <w:proofErr w:type="spellEnd"/>
+      <w:r>
+        <w:t xml:space="preserve"> headers and make it available from the asset plugin.</w:t>
+      </w:r>
     </w:p>
     <w:p/>
     <w:p>
       <w:r>
-        <w:t>There are a few sections in a plugin [DEFAULT]  will contain the unique plugin ID that you have decided to use for the custom plugin.</w:t>
-      </w:r>
-      <w:r>
-        <w:t xml:space="preserve">  [config] will contain all the information listed, but you only need to specify where you want the plugin to read the log files from (location=/var/log/yourlog.log).  The [translation] is important and is linked to how many unique events you found in the log when you parsed it.</w:t>
+        <w:t>The command to run to parse the headers is:</w:t>
+      </w:r>
+    </w:p>
+    <w:tbl>
+      <w:tblPr>
+        <w:tblW w:w="9639" w:type="dxa"/>
+        <w:jc w:val="center"/>
+        <w:shd w:val="clear" w:color="auto" w:fill="E6E6E6"/>
+        <w:tblLook w:val="04A0" w:firstRow="1" w:lastRow="0" w:firstColumn="1" w:lastColumn="0" w:noHBand="0" w:noVBand="1"/>
+      </w:tblPr>
+      <w:tblGrid>
+        <w:gridCol w:w="9639"/>
+      </w:tblGrid>
+      <w:tr>
+        <w:trPr>
+          <w:jc w:val="center"/>
+        </w:trPr>
+        <w:tc>
+          <w:tcPr>
+            <w:tcW w:w="9848" w:type="dxa"/>
+            <w:shd w:val="clear" w:color="auto" w:fill="E6E6E6"/>
+          </w:tcPr>
+          <w:p>
+            <w:r>
+              <w:t>/</w:t>
+            </w:r>
+            <w:proofErr w:type="spellStart"/>
+            <w:r>
+              <w:t>var</w:t>
+            </w:r>
+            <w:proofErr w:type="spellEnd"/>
+            <w:r>
+              <w:t>/lib/</w:t>
+            </w:r>
+            <w:proofErr w:type="spellStart"/>
+            <w:r>
+              <w:t>dpkg</w:t>
+            </w:r>
+            <w:proofErr w:type="spellEnd"/>
+            <w:r>
+              <w:t>/info/</w:t>
+            </w:r>
+            <w:proofErr w:type="spellStart"/>
+            <w:r>
+              <w:t>alienvault-cpe.postinst</w:t>
+            </w:r>
+            <w:proofErr w:type="spellEnd"/>
+            <w:r>
+              <w:t xml:space="preserve"> configure</w:t>
+            </w:r>
+          </w:p>
+        </w:tc>
+      </w:tr>
+    </w:tbl>
+    <w:p/>
+    <w:p>
+      <w:r>
+        <w:t xml:space="preserve">The comments required in the </w:t>
+      </w:r>
+      <w:proofErr w:type="spellStart"/>
+      <w:r>
+        <w:t>cfg</w:t>
+      </w:r>
+      <w:proofErr w:type="spellEnd"/>
+      <w:r>
+        <w:t xml:space="preserve"> file </w:t>
+      </w:r>
+      <w:proofErr w:type="gramStart"/>
+      <w:r>
+        <w:t>headers which</w:t>
+      </w:r>
+      <w:proofErr w:type="gramEnd"/>
+      <w:r>
+        <w:t xml:space="preserve"> the command will parse:</w:t>
+      </w:r>
+    </w:p>
+    <w:tbl>
+      <w:tblPr>
+        <w:tblW w:w="9637" w:type="dxa"/>
+        <w:jc w:val="center"/>
+        <w:tblBorders>
+          <w:top w:val="single" w:sz="4" w:space="0" w:color="auto"/>
+          <w:left w:val="single" w:sz="4" w:space="0" w:color="auto"/>
+          <w:bottom w:val="single" w:sz="4" w:space="0" w:color="auto"/>
+          <w:right w:val="single" w:sz="4" w:space="0" w:color="auto"/>
+          <w:insideH w:val="single" w:sz="4" w:space="0" w:color="auto"/>
+          <w:insideV w:val="single" w:sz="4" w:space="0" w:color="auto"/>
+        </w:tblBorders>
+        <w:tblLook w:val="04A0" w:firstRow="1" w:lastRow="0" w:firstColumn="1" w:lastColumn="0" w:noHBand="0" w:noVBand="1"/>
+      </w:tblPr>
+      <w:tblGrid>
+        <w:gridCol w:w="1133"/>
+        <w:gridCol w:w="8504"/>
+      </w:tblGrid>
+      <w:tr>
+        <w:trPr>
+          <w:jc w:val="center"/>
+        </w:trPr>
+        <w:tc>
+          <w:tcPr>
+            <w:tcW w:w="1133" w:type="dxa"/>
+          </w:tcPr>
+          <w:p>
+            <w:pPr>
+              <w:pStyle w:val="CellCentered"/>
+            </w:pPr>
+            <w:r>
+              <w:rPr>
+                <w:noProof/>
+                <w:lang w:eastAsia="en-US"/>
+              </w:rPr>
+              <w:drawing>
+                <wp:inline distT="0" distB="0" distL="0" distR="0" wp14:anchorId="622BDEAE" wp14:editId="480AAE53">
+                  <wp:extent cx="489585" cy="594995"/>
+                  <wp:effectExtent l="0" t="0" r="0" b="0"/>
+                  <wp:docPr id="2" name="Picture 2"/>
+                  <wp:cNvGraphicFramePr>
+                    <a:graphicFrameLocks xmlns:a="http://schemas.openxmlformats.org/drawingml/2006/main" noChangeAspect="1"/>
+                  </wp:cNvGraphicFramePr>
+                  <a:graphic xmlns:a="http://schemas.openxmlformats.org/drawingml/2006/main">
+                    <a:graphicData uri="http://schemas.openxmlformats.org/drawingml/2006/picture">
+                      <pic:pic xmlns:pic="http://schemas.openxmlformats.org/drawingml/2006/picture">
+                        <pic:nvPicPr>
+                          <pic:cNvPr id="0" name=""/>
+                          <pic:cNvPicPr/>
+                        </pic:nvPicPr>
+                        <pic:blipFill>
+                          <a:blip r:embed="rId26"/>
+                          <a:srcRect/>
+                          <a:stretch>
+                            <a:fillRect/>
+                          </a:stretch>
+                        </pic:blipFill>
+                        <pic:spPr>
+                          <a:xfrm>
+                            <a:off x="0" y="0"/>
+                            <a:ext cx="489585" cy="594995"/>
+                          </a:xfrm>
+                          <a:prstGeom prst="rect">
+                            <a:avLst/>
+                          </a:prstGeom>
+                          <a:noFill/>
+                          <a:ln w="9525" cap="flat" cmpd="sng" algn="ctr">
+                            <a:noFill/>
+                            <a:prstDash val="solid"/>
+                            <a:round/>
+                            <a:headEnd type="none" w="med" len="med"/>
+                            <a:tailEnd type="none" w="med" len="med"/>
+                          </a:ln>
+                        </pic:spPr>
+                      </pic:pic>
+                    </a:graphicData>
+                  </a:graphic>
+                </wp:inline>
+              </w:drawing>
+            </w:r>
+          </w:p>
+        </w:tc>
+        <w:tc>
+          <w:tcPr>
+            <w:tcW w:w="8504" w:type="dxa"/>
+            <w:vAlign w:val="center"/>
+          </w:tcPr>
+          <w:p>
+            <w:r>
+              <w:t># Accepted products:</w:t>
+            </w:r>
+          </w:p>
+          <w:p>
+            <w:pPr>
+              <w:rPr>
+                <w:color w:val="000000" w:themeColor="text1"/>
+              </w:rPr>
+            </w:pPr>
+            <w:r>
+              <w:t xml:space="preserve"># </w:t>
+            </w:r>
+            <w:proofErr w:type="gramStart"/>
+            <w:r>
+              <w:t>vendor</w:t>
+            </w:r>
+            <w:proofErr w:type="gramEnd"/>
+            <w:r>
+              <w:t xml:space="preserve"> - model version</w:t>
+            </w:r>
+          </w:p>
+          <w:p>
+            <w:pPr>
+              <w:pStyle w:val="note"/>
+              <w:spacing w:before="0" w:after="0"/>
+              <w:ind w:left="0" w:right="0"/>
+              <w:jc w:val="left"/>
+              <w:rPr>
+                <w:color w:val="000000" w:themeColor="text1"/>
+              </w:rPr>
+            </w:pPr>
+          </w:p>
+        </w:tc>
+      </w:tr>
+    </w:tbl>
+    <w:p>
+      <w:r>
+        <w:t>There are a few sections in a plugin [DEFAULT</w:t>
+      </w:r>
+      <w:proofErr w:type="gramStart"/>
+      <w:r>
+        <w:t>]  will</w:t>
+      </w:r>
+      <w:proofErr w:type="gramEnd"/>
+      <w:r>
+        <w:t xml:space="preserve"> contain the unique plugin ID that you have decided to use for the custom plugin.</w:t>
+      </w:r>
+      <w:r>
+        <w:t xml:space="preserve">  [</w:t>
+      </w:r>
+      <w:proofErr w:type="spellStart"/>
+      <w:proofErr w:type="gramStart"/>
+      <w:r>
+        <w:t>config</w:t>
+      </w:r>
+      <w:proofErr w:type="spellEnd"/>
+      <w:proofErr w:type="gramEnd"/>
+      <w:r>
+        <w:t>] will contain all the information listed, but you only need to specify where you want the plugin to read the log files from (location=/</w:t>
+      </w:r>
+      <w:proofErr w:type="spellStart"/>
+      <w:r>
+        <w:t>var</w:t>
+      </w:r>
+      <w:proofErr w:type="spellEnd"/>
+      <w:r>
+        <w:t xml:space="preserve">/log/yourlog.log).  </w:t>
+      </w:r>
+      <w:proofErr w:type="gramStart"/>
+      <w:r>
+        <w:t>The [translation] is</w:t>
+      </w:r>
+      <w:proofErr w:type="gramEnd"/>
+      <w:r>
+        <w:t xml:space="preserve"> important and is linked to how many unique events you found in the log when you parsed it.</w:t>
       </w:r>
       <w:r>
         <w:t xml:space="preserve">  Each unique event identified will </w:t>
@@ -1470,16 +1860,50 @@
         <w:t xml:space="preserve">need to </w:t>
       </w:r>
       <w:r>
-        <w:t>have a plugin SID assigned to it, you can assign any value to the translation.</w:t>
+        <w:t xml:space="preserve">have a plugin SID assigned to </w:t>
+      </w:r>
+      <w:proofErr w:type="gramStart"/>
+      <w:r>
+        <w:t>it,</w:t>
+      </w:r>
+      <w:proofErr w:type="gramEnd"/>
+      <w:r>
+        <w:t xml:space="preserve"> you can assign any value to the translation.</w:t>
       </w:r>
       <w:r>
         <w:t xml:space="preserve">  Each event which requires its own regular expression will need its own heading such as </w:t>
       </w:r>
       <w:r>
-        <w:t>[001 -AA Cisco FS300 Event]</w:t>
-      </w:r>
-      <w:r>
-        <w:t xml:space="preserve">  The regular expressions are processed based on the alpha numeric order of the header name.  The more specific regular expressions should be ordered so that they are processed before more general regular expressions, if it is done in reverse the more general regular expression will be used instead, and it would not parse out all the information which would be valuable to normalize.</w:t>
+        <w:t>[001 -AA Cisco FS300 Event</w:t>
+      </w:r>
+      <w:proofErr w:type="gramStart"/>
+      <w:r>
+        <w:t>]</w:t>
+      </w:r>
+      <w:r>
+        <w:t xml:space="preserve">  The</w:t>
+      </w:r>
+      <w:proofErr w:type="gramEnd"/>
+      <w:r>
+        <w:t xml:space="preserve"> regular expressions are processed based on the alpha numeric order of the header name.  The more specific regular expressions should be ordered so that they are processed before more general regular expressions, if it is done in reverse the more general regular expression will be used instead, and it would not parse out all the </w:t>
+      </w:r>
+      <w:proofErr w:type="gramStart"/>
+      <w:r>
+        <w:t>information which</w:t>
+      </w:r>
+      <w:proofErr w:type="gramEnd"/>
+      <w:r>
+        <w:t xml:space="preserve"> would be valuable to normalize.</w:t>
+      </w:r>
+    </w:p>
+    <w:p>
+      <w:pPr>
+        <w:spacing w:before="0" w:after="0"/>
+        <w:ind w:left="0"/>
+        <w:jc w:val="left"/>
+      </w:pPr>
+      <w:r>
+        <w:br w:type="page"/>
       </w:r>
     </w:p>
     <w:p>
@@ -1493,8 +1917,19 @@
         <w:spacing w:before="0" w:after="0"/>
         <w:ind w:left="706"/>
       </w:pPr>
-      <w:r>
-        <w:t xml:space="preserve">[DEFAULT] </w:t>
+      <w:bookmarkStart w:id="5" w:name="_GoBack"/>
+      <w:bookmarkEnd w:id="5"/>
+      <w:r>
+        <w:lastRenderedPageBreak/>
+        <w:t xml:space="preserve"># </w:t>
+      </w:r>
+      <w:proofErr w:type="spellStart"/>
+      <w:r>
+        <w:t>Alienvault</w:t>
+      </w:r>
+      <w:proofErr w:type="spellEnd"/>
+      <w:r>
+        <w:t xml:space="preserve"> plugin</w:t>
       </w:r>
     </w:p>
     <w:p>
@@ -1509,7 +1944,7 @@
         <w:ind w:left="706"/>
       </w:pPr>
       <w:r>
-        <w:t>plugin_id=9222</w:t>
+        <w:t># Author: Customer at customer@email.com</w:t>
       </w:r>
     </w:p>
     <w:p>
@@ -1524,7 +1959,15 @@
         <w:ind w:left="706"/>
       </w:pPr>
       <w:r>
-        <w:t xml:space="preserve">[config] </w:t>
+        <w:t># Plugin ciscofs300 id</w:t>
+      </w:r>
+      <w:proofErr w:type="gramStart"/>
+      <w:r>
+        <w:t>:9222</w:t>
+      </w:r>
+      <w:proofErr w:type="gramEnd"/>
+      <w:r>
+        <w:t xml:space="preserve"> version: 0.0.1</w:t>
       </w:r>
     </w:p>
     <w:p>
@@ -1539,7 +1982,7 @@
         <w:ind w:left="706"/>
       </w:pPr>
       <w:r>
-        <w:t xml:space="preserve">type=detector </w:t>
+        <w:t># Last modification: 2015-05-05 11:45</w:t>
       </w:r>
     </w:p>
     <w:p>
@@ -1554,7 +1997,7 @@
         <w:ind w:left="706"/>
       </w:pPr>
       <w:r>
-        <w:t>enable=yes</w:t>
+        <w:t>#</w:t>
       </w:r>
     </w:p>
     <w:p>
@@ -1569,7 +2012,7 @@
         <w:ind w:left="706"/>
       </w:pPr>
       <w:r>
-        <w:t xml:space="preserve">source=log </w:t>
+        <w:t># Accepted products:</w:t>
       </w:r>
     </w:p>
     <w:p>
@@ -1584,7 +2027,7 @@
         <w:ind w:left="706"/>
       </w:pPr>
       <w:r>
-        <w:t>location=/var/log/ciscofs300.log</w:t>
+        <w:t># Cisco – FS300 X.X</w:t>
       </w:r>
     </w:p>
     <w:p>
@@ -1599,7 +2042,7 @@
         <w:ind w:left="706"/>
       </w:pPr>
       <w:r>
-        <w:t>create_file=false</w:t>
+        <w:t># Description:</w:t>
       </w:r>
     </w:p>
     <w:p>
@@ -1613,9 +2056,6 @@
         <w:spacing w:before="0" w:after="0"/>
         <w:ind w:left="706"/>
       </w:pPr>
-      <w:r>
-        <w:t xml:space="preserve">process= </w:t>
-      </w:r>
     </w:p>
     <w:p>
       <w:pPr>
@@ -1629,7 +2069,7 @@
         <w:ind w:left="706"/>
       </w:pPr>
       <w:r>
-        <w:t xml:space="preserve">start=no </w:t>
+        <w:t xml:space="preserve">[DEFAULT] </w:t>
       </w:r>
     </w:p>
     <w:p>
@@ -1643,8 +2083,18 @@
         <w:spacing w:before="0" w:after="0"/>
         <w:ind w:left="706"/>
       </w:pPr>
-      <w:r>
-        <w:t xml:space="preserve">stop=no </w:t>
+      <w:proofErr w:type="spellStart"/>
+      <w:proofErr w:type="gramStart"/>
+      <w:r>
+        <w:t>plugin</w:t>
+      </w:r>
+      <w:proofErr w:type="gramEnd"/>
+      <w:r>
+        <w:t>_id</w:t>
+      </w:r>
+      <w:proofErr w:type="spellEnd"/>
+      <w:r>
+        <w:t>=9222</w:t>
       </w:r>
     </w:p>
     <w:p>
@@ -1659,7 +2109,17 @@
         <w:ind w:left="706"/>
       </w:pPr>
       <w:r>
-        <w:t xml:space="preserve">startup= </w:t>
+        <w:t>[</w:t>
+      </w:r>
+      <w:proofErr w:type="spellStart"/>
+      <w:proofErr w:type="gramStart"/>
+      <w:r>
+        <w:t>config</w:t>
+      </w:r>
+      <w:proofErr w:type="spellEnd"/>
+      <w:proofErr w:type="gramEnd"/>
+      <w:r>
+        <w:t xml:space="preserve">] </w:t>
       </w:r>
     </w:p>
     <w:p>
@@ -1673,8 +2133,13 @@
         <w:spacing w:before="0" w:after="0"/>
         <w:ind w:left="706"/>
       </w:pPr>
-      <w:r>
-        <w:t>shutdown=</w:t>
+      <w:proofErr w:type="gramStart"/>
+      <w:r>
+        <w:t>type</w:t>
+      </w:r>
+      <w:proofErr w:type="gramEnd"/>
+      <w:r>
+        <w:t xml:space="preserve">=detector </w:t>
       </w:r>
     </w:p>
     <w:p>
@@ -1688,6 +2153,14 @@
         <w:spacing w:before="0" w:after="0"/>
         <w:ind w:left="706"/>
       </w:pPr>
+      <w:proofErr w:type="gramStart"/>
+      <w:r>
+        <w:t>enable</w:t>
+      </w:r>
+      <w:proofErr w:type="gramEnd"/>
+      <w:r>
+        <w:t>=yes</w:t>
+      </w:r>
     </w:p>
     <w:p>
       <w:pPr>
@@ -1700,8 +2173,201 @@
         <w:spacing w:before="0" w:after="0"/>
         <w:ind w:left="706"/>
       </w:pPr>
-      <w:r>
-        <w:t xml:space="preserve">[translation] </w:t>
+      <w:proofErr w:type="gramStart"/>
+      <w:r>
+        <w:t>source</w:t>
+      </w:r>
+      <w:proofErr w:type="gramEnd"/>
+      <w:r>
+        <w:t xml:space="preserve">=log </w:t>
+      </w:r>
+    </w:p>
+    <w:p>
+      <w:pPr>
+        <w:pBdr>
+          <w:top w:val="single" w:sz="4" w:space="1" w:color="auto"/>
+          <w:left w:val="single" w:sz="4" w:space="4" w:color="auto"/>
+          <w:bottom w:val="single" w:sz="4" w:space="1" w:color="auto"/>
+          <w:right w:val="single" w:sz="4" w:space="4" w:color="auto"/>
+        </w:pBdr>
+        <w:spacing w:before="0" w:after="0"/>
+        <w:ind w:left="706"/>
+      </w:pPr>
+      <w:proofErr w:type="gramStart"/>
+      <w:r>
+        <w:t>location</w:t>
+      </w:r>
+      <w:proofErr w:type="gramEnd"/>
+      <w:r>
+        <w:t>=/</w:t>
+      </w:r>
+      <w:proofErr w:type="spellStart"/>
+      <w:r>
+        <w:t>var</w:t>
+      </w:r>
+      <w:proofErr w:type="spellEnd"/>
+      <w:r>
+        <w:t>/log/ciscofs300.log</w:t>
+      </w:r>
+    </w:p>
+    <w:p>
+      <w:pPr>
+        <w:pBdr>
+          <w:top w:val="single" w:sz="4" w:space="1" w:color="auto"/>
+          <w:left w:val="single" w:sz="4" w:space="4" w:color="auto"/>
+          <w:bottom w:val="single" w:sz="4" w:space="1" w:color="auto"/>
+          <w:right w:val="single" w:sz="4" w:space="4" w:color="auto"/>
+        </w:pBdr>
+        <w:spacing w:before="0" w:after="0"/>
+        <w:ind w:left="706"/>
+      </w:pPr>
+      <w:proofErr w:type="spellStart"/>
+      <w:proofErr w:type="gramStart"/>
+      <w:r>
+        <w:t>create</w:t>
+      </w:r>
+      <w:proofErr w:type="gramEnd"/>
+      <w:r>
+        <w:t>_file</w:t>
+      </w:r>
+      <w:proofErr w:type="spellEnd"/>
+      <w:r>
+        <w:t>=false</w:t>
+      </w:r>
+    </w:p>
+    <w:p>
+      <w:pPr>
+        <w:pBdr>
+          <w:top w:val="single" w:sz="4" w:space="1" w:color="auto"/>
+          <w:left w:val="single" w:sz="4" w:space="4" w:color="auto"/>
+          <w:bottom w:val="single" w:sz="4" w:space="1" w:color="auto"/>
+          <w:right w:val="single" w:sz="4" w:space="4" w:color="auto"/>
+        </w:pBdr>
+        <w:spacing w:before="0" w:after="0"/>
+        <w:ind w:left="706"/>
+      </w:pPr>
+      <w:proofErr w:type="gramStart"/>
+      <w:r>
+        <w:t>process</w:t>
+      </w:r>
+      <w:proofErr w:type="gramEnd"/>
+      <w:r>
+        <w:t xml:space="preserve">= </w:t>
+      </w:r>
+    </w:p>
+    <w:p>
+      <w:pPr>
+        <w:pBdr>
+          <w:top w:val="single" w:sz="4" w:space="1" w:color="auto"/>
+          <w:left w:val="single" w:sz="4" w:space="4" w:color="auto"/>
+          <w:bottom w:val="single" w:sz="4" w:space="1" w:color="auto"/>
+          <w:right w:val="single" w:sz="4" w:space="4" w:color="auto"/>
+        </w:pBdr>
+        <w:spacing w:before="0" w:after="0"/>
+        <w:ind w:left="706"/>
+      </w:pPr>
+      <w:proofErr w:type="gramStart"/>
+      <w:r>
+        <w:t>start</w:t>
+      </w:r>
+      <w:proofErr w:type="gramEnd"/>
+      <w:r>
+        <w:t xml:space="preserve">=no </w:t>
+      </w:r>
+    </w:p>
+    <w:p>
+      <w:pPr>
+        <w:pBdr>
+          <w:top w:val="single" w:sz="4" w:space="1" w:color="auto"/>
+          <w:left w:val="single" w:sz="4" w:space="4" w:color="auto"/>
+          <w:bottom w:val="single" w:sz="4" w:space="1" w:color="auto"/>
+          <w:right w:val="single" w:sz="4" w:space="4" w:color="auto"/>
+        </w:pBdr>
+        <w:spacing w:before="0" w:after="0"/>
+        <w:ind w:left="706"/>
+      </w:pPr>
+      <w:proofErr w:type="gramStart"/>
+      <w:r>
+        <w:t>stop</w:t>
+      </w:r>
+      <w:proofErr w:type="gramEnd"/>
+      <w:r>
+        <w:t xml:space="preserve">=no </w:t>
+      </w:r>
+    </w:p>
+    <w:p>
+      <w:pPr>
+        <w:pBdr>
+          <w:top w:val="single" w:sz="4" w:space="1" w:color="auto"/>
+          <w:left w:val="single" w:sz="4" w:space="4" w:color="auto"/>
+          <w:bottom w:val="single" w:sz="4" w:space="1" w:color="auto"/>
+          <w:right w:val="single" w:sz="4" w:space="4" w:color="auto"/>
+        </w:pBdr>
+        <w:spacing w:before="0" w:after="0"/>
+        <w:ind w:left="706"/>
+      </w:pPr>
+      <w:proofErr w:type="gramStart"/>
+      <w:r>
+        <w:t>startup</w:t>
+      </w:r>
+      <w:proofErr w:type="gramEnd"/>
+      <w:r>
+        <w:t xml:space="preserve">= </w:t>
+      </w:r>
+    </w:p>
+    <w:p>
+      <w:pPr>
+        <w:pBdr>
+          <w:top w:val="single" w:sz="4" w:space="1" w:color="auto"/>
+          <w:left w:val="single" w:sz="4" w:space="4" w:color="auto"/>
+          <w:bottom w:val="single" w:sz="4" w:space="1" w:color="auto"/>
+          <w:right w:val="single" w:sz="4" w:space="4" w:color="auto"/>
+        </w:pBdr>
+        <w:spacing w:before="0" w:after="0"/>
+        <w:ind w:left="706"/>
+      </w:pPr>
+      <w:proofErr w:type="gramStart"/>
+      <w:r>
+        <w:t>shutdown</w:t>
+      </w:r>
+      <w:proofErr w:type="gramEnd"/>
+      <w:r>
+        <w:t>=</w:t>
+      </w:r>
+    </w:p>
+    <w:p>
+      <w:pPr>
+        <w:pBdr>
+          <w:top w:val="single" w:sz="4" w:space="1" w:color="auto"/>
+          <w:left w:val="single" w:sz="4" w:space="4" w:color="auto"/>
+          <w:bottom w:val="single" w:sz="4" w:space="1" w:color="auto"/>
+          <w:right w:val="single" w:sz="4" w:space="4" w:color="auto"/>
+        </w:pBdr>
+        <w:spacing w:before="0" w:after="0"/>
+        <w:ind w:left="706"/>
+      </w:pPr>
+    </w:p>
+    <w:p>
+      <w:pPr>
+        <w:pBdr>
+          <w:top w:val="single" w:sz="4" w:space="1" w:color="auto"/>
+          <w:left w:val="single" w:sz="4" w:space="4" w:color="auto"/>
+          <w:bottom w:val="single" w:sz="4" w:space="1" w:color="auto"/>
+          <w:right w:val="single" w:sz="4" w:space="4" w:color="auto"/>
+        </w:pBdr>
+        <w:spacing w:before="0" w:after="0"/>
+        <w:ind w:left="706"/>
+      </w:pPr>
+      <w:r>
+        <w:t>[</w:t>
+      </w:r>
+      <w:proofErr w:type="gramStart"/>
+      <w:r>
+        <w:t>translation</w:t>
+      </w:r>
+      <w:proofErr w:type="gramEnd"/>
+      <w:r>
+        <w:t xml:space="preserve">] </w:t>
       </w:r>
     </w:p>
     <w:p>
@@ -1822,16 +2488,74 @@
     <w:p/>
     <w:p>
       <w:r>
-        <w:t>Each event which is parsed should be tokenized.</w:t>
-      </w:r>
-      <w:r>
-        <w:t xml:space="preserve"> Each section which is to be normalized needs to be mapped to a field in the </w:t>
+        <w:t xml:space="preserve">Each </w:t>
+      </w:r>
+      <w:proofErr w:type="gramStart"/>
+      <w:r>
+        <w:t>event which is parsed</w:t>
+      </w:r>
+      <w:proofErr w:type="gramEnd"/>
+      <w:r>
+        <w:t xml:space="preserve"> should be tokenized.</w:t>
+      </w:r>
+      <w:r>
+        <w:t xml:space="preserve"> Each </w:t>
+      </w:r>
+      <w:proofErr w:type="gramStart"/>
+      <w:r>
+        <w:t>section which is to be normalized</w:t>
+      </w:r>
+      <w:proofErr w:type="gramEnd"/>
+      <w:r>
+        <w:t xml:space="preserve"> needs to be mapped to a field in the </w:t>
       </w:r>
       <w:r>
         <w:t xml:space="preserve">event table in the </w:t>
       </w:r>
       <w:r>
-        <w:t xml:space="preserve">AlienVault database.  For example +(?P&lt;sid&gt;[^:]+) is tokenized as sid.  In the section below you can see that the sid is translated to the numeric value and is mapped to plugin_sid in the </w:t>
+        <w:t>AlienVault database.  For example +(</w:t>
+      </w:r>
+      <w:proofErr w:type="gramStart"/>
+      <w:r>
+        <w:t>?P</w:t>
+      </w:r>
+      <w:proofErr w:type="gramEnd"/>
+      <w:r>
+        <w:t>&lt;</w:t>
+      </w:r>
+      <w:proofErr w:type="spellStart"/>
+      <w:r>
+        <w:t>sid</w:t>
+      </w:r>
+      <w:proofErr w:type="spellEnd"/>
+      <w:r>
+        <w:t xml:space="preserve">&gt;[^:]+) is tokenized as </w:t>
+      </w:r>
+      <w:proofErr w:type="spellStart"/>
+      <w:r>
+        <w:t>sid</w:t>
+      </w:r>
+      <w:proofErr w:type="spellEnd"/>
+      <w:r>
+        <w:t xml:space="preserve">.  In the section below you can see that the </w:t>
+      </w:r>
+      <w:proofErr w:type="spellStart"/>
+      <w:proofErr w:type="gramStart"/>
+      <w:r>
+        <w:t>sid</w:t>
+      </w:r>
+      <w:proofErr w:type="spellEnd"/>
+      <w:proofErr w:type="gramEnd"/>
+      <w:r>
+        <w:t xml:space="preserve"> is translated to the numeric value and is mapped to </w:t>
+      </w:r>
+      <w:proofErr w:type="spellStart"/>
+      <w:r>
+        <w:t>plugin_sid</w:t>
+      </w:r>
+      <w:proofErr w:type="spellEnd"/>
+      <w:r>
+        <w:t xml:space="preserve"> in the </w:t>
       </w:r>
       <w:r>
         <w:t xml:space="preserve">event table in the </w:t>
@@ -1851,8 +2575,31 @@
         <w:spacing w:before="0" w:after="0"/>
         <w:ind w:left="706"/>
       </w:pPr>
-      <w:r>
-        <w:t>regexp="(?P&lt;date&gt;\w+\s+\d+\s+\d+:\d+:\d+)\s+(?P&lt;device&gt;\S+)\s+(?P&lt;class&gt;\w+)\s+-\s+(?P&lt;sid&gt;[^:]+):\s(?P&lt;msg&gt;[^\n]+)"</w:t>
+      <w:proofErr w:type="spellStart"/>
+      <w:proofErr w:type="gramStart"/>
+      <w:r>
+        <w:t>regexp</w:t>
+      </w:r>
+      <w:proofErr w:type="spellEnd"/>
+      <w:proofErr w:type="gramEnd"/>
+      <w:r>
+        <w:t>="(?P&lt;date&gt;\w+\s+\d+\s+\d+:\d+:\d+)\s+(?P&lt;device&gt;\S+)\s+(?P&lt;class&gt;\w+)\s+-\s+(?P&lt;</w:t>
+      </w:r>
+      <w:proofErr w:type="spellStart"/>
+      <w:r>
+        <w:t>sid</w:t>
+      </w:r>
+      <w:proofErr w:type="spellEnd"/>
+      <w:r>
+        <w:t>&gt;[^:]+):\s(?P&lt;</w:t>
+      </w:r>
+      <w:proofErr w:type="spellStart"/>
+      <w:r>
+        <w:t>msg</w:t>
+      </w:r>
+      <w:proofErr w:type="spellEnd"/>
+      <w:r>
+        <w:t>&gt;[^\n]+)"</w:t>
       </w:r>
     </w:p>
     <w:p>
@@ -1860,8 +2607,21 @@
         <w:spacing w:before="0" w:after="0"/>
         <w:ind w:left="706"/>
       </w:pPr>
-      <w:r>
-        <w:t xml:space="preserve">date={normalize_date($date)} </w:t>
+      <w:proofErr w:type="gramStart"/>
+      <w:r>
+        <w:t>date</w:t>
+      </w:r>
+      <w:proofErr w:type="gramEnd"/>
+      <w:r>
+        <w:t>={</w:t>
+      </w:r>
+      <w:proofErr w:type="spellStart"/>
+      <w:r>
+        <w:t>normalize_date</w:t>
+      </w:r>
+      <w:proofErr w:type="spellEnd"/>
+      <w:r>
+        <w:t xml:space="preserve">($date)} </w:t>
       </w:r>
     </w:p>
     <w:p>
@@ -1869,8 +2629,13 @@
         <w:spacing w:before="0" w:after="0"/>
         <w:ind w:left="706"/>
       </w:pPr>
-      <w:r>
-        <w:t>device={$device}</w:t>
+      <w:proofErr w:type="gramStart"/>
+      <w:r>
+        <w:t>device</w:t>
+      </w:r>
+      <w:proofErr w:type="gramEnd"/>
+      <w:r>
+        <w:t>={$device}</w:t>
       </w:r>
     </w:p>
     <w:p>
@@ -1878,8 +2643,26 @@
         <w:spacing w:before="0" w:after="0"/>
         <w:ind w:left="706"/>
       </w:pPr>
-      <w:r>
-        <w:t xml:space="preserve">plugin_sid={translate($sid)} </w:t>
+      <w:proofErr w:type="spellStart"/>
+      <w:proofErr w:type="gramStart"/>
+      <w:r>
+        <w:t>plugin</w:t>
+      </w:r>
+      <w:proofErr w:type="gramEnd"/>
+      <w:r>
+        <w:t>_sid</w:t>
+      </w:r>
+      <w:proofErr w:type="spellEnd"/>
+      <w:r>
+        <w:t>={translate($</w:t>
+      </w:r>
+      <w:proofErr w:type="spellStart"/>
+      <w:r>
+        <w:t>sid</w:t>
+      </w:r>
+      <w:proofErr w:type="spellEnd"/>
+      <w:r>
+        <w:t xml:space="preserve">)} </w:t>
       </w:r>
     </w:p>
     <w:p>
@@ -1887,8 +2670,13 @@
         <w:spacing w:before="0" w:after="0"/>
         <w:ind w:left="706"/>
       </w:pPr>
-      <w:r>
-        <w:t>userdata1={$class}</w:t>
+      <w:proofErr w:type="gramStart"/>
+      <w:r>
+        <w:t>userdata1</w:t>
+      </w:r>
+      <w:proofErr w:type="gramEnd"/>
+      <w:r>
+        <w:t>={$class}</w:t>
       </w:r>
     </w:p>
     <w:p>
@@ -1896,9 +2684,22 @@
         <w:spacing w:before="0" w:after="0"/>
         <w:ind w:left="706"/>
       </w:pPr>
+      <w:proofErr w:type="gramStart"/>
       <w:r>
         <w:lastRenderedPageBreak/>
-        <w:t>userdata2={$msg}</w:t>
+        <w:t>userdata2</w:t>
+      </w:r>
+      <w:proofErr w:type="gramEnd"/>
+      <w:r>
+        <w:t>={$</w:t>
+      </w:r>
+      <w:proofErr w:type="spellStart"/>
+      <w:r>
+        <w:t>msg</w:t>
+      </w:r>
+      <w:proofErr w:type="spellEnd"/>
+      <w:r>
+        <w:t>}</w:t>
       </w:r>
     </w:p>
     <w:p>
@@ -2027,7 +2828,29 @@
                 <w:szCs w:val="24"/>
                 <w:lang w:eastAsia="en-US"/>
               </w:rPr>
-              <w:t>n in the alienvault event table:</w:t>
+              <w:t xml:space="preserve">n in the </w:t>
+            </w:r>
+            <w:proofErr w:type="spellStart"/>
+            <w:r>
+              <w:rPr>
+                <w:rFonts w:ascii="Andale Mono" w:eastAsia="MS Mincho" w:hAnsi="Andale Mono" w:cs="Andale Mono"/>
+                <w:color w:val="000000" w:themeColor="text1"/>
+                <w:sz w:val="24"/>
+                <w:szCs w:val="24"/>
+                <w:lang w:eastAsia="en-US"/>
+              </w:rPr>
+              <w:t>alienvault</w:t>
+            </w:r>
+            <w:proofErr w:type="spellEnd"/>
+            <w:r>
+              <w:rPr>
+                <w:rFonts w:ascii="Andale Mono" w:eastAsia="MS Mincho" w:hAnsi="Andale Mono" w:cs="Andale Mono"/>
+                <w:color w:val="000000" w:themeColor="text1"/>
+                <w:sz w:val="24"/>
+                <w:szCs w:val="24"/>
+                <w:lang w:eastAsia="en-US"/>
+              </w:rPr>
+              <w:t xml:space="preserve"> event table:</w:t>
             </w:r>
           </w:p>
           <w:p>
@@ -2079,6 +2902,8 @@
                 <w:lang w:eastAsia="en-US"/>
               </w:rPr>
             </w:pPr>
+            <w:proofErr w:type="spellStart"/>
+            <w:proofErr w:type="gramStart"/>
             <w:r>
               <w:rPr>
                 <w:rFonts w:ascii="Andale Mono" w:eastAsia="MS Mincho" w:hAnsi="Andale Mono" w:cs="Andale Mono"/>
@@ -2087,8 +2912,20 @@
                 <w:szCs w:val="24"/>
                 <w:lang w:eastAsia="en-US"/>
               </w:rPr>
-              <w:t>plugin_sid</w:t>
+              <w:t>plugin</w:t>
             </w:r>
+            <w:proofErr w:type="gramEnd"/>
+            <w:r>
+              <w:rPr>
+                <w:rFonts w:ascii="Andale Mono" w:eastAsia="MS Mincho" w:hAnsi="Andale Mono" w:cs="Andale Mono"/>
+                <w:color w:val="000000" w:themeColor="text1"/>
+                <w:sz w:val="24"/>
+                <w:szCs w:val="24"/>
+                <w:lang w:eastAsia="en-US"/>
+              </w:rPr>
+              <w:t>_sid</w:t>
+            </w:r>
+            <w:proofErr w:type="spellEnd"/>
           </w:p>
           <w:p>
             <w:pPr>
@@ -2104,6 +2941,7 @@
                 <w:lang w:eastAsia="en-US"/>
               </w:rPr>
             </w:pPr>
+            <w:proofErr w:type="gramStart"/>
             <w:r>
               <w:rPr>
                 <w:rFonts w:ascii="Andale Mono" w:eastAsia="MS Mincho" w:hAnsi="Andale Mono" w:cs="Andale Mono"/>
@@ -2114,6 +2952,7 @@
               </w:rPr>
               <w:t>protocol</w:t>
             </w:r>
+            <w:proofErr w:type="gramEnd"/>
           </w:p>
           <w:p>
             <w:pPr>
@@ -2129,6 +2968,8 @@
                 <w:lang w:eastAsia="en-US"/>
               </w:rPr>
             </w:pPr>
+            <w:proofErr w:type="spellStart"/>
+            <w:proofErr w:type="gramStart"/>
             <w:r>
               <w:rPr>
                 <w:rFonts w:ascii="Andale Mono" w:eastAsia="MS Mincho" w:hAnsi="Andale Mono" w:cs="Andale Mono"/>
@@ -2137,8 +2978,20 @@
                 <w:szCs w:val="24"/>
                 <w:lang w:eastAsia="en-US"/>
               </w:rPr>
-              <w:t>src_ip</w:t>
+              <w:t>src</w:t>
             </w:r>
+            <w:proofErr w:type="gramEnd"/>
+            <w:r>
+              <w:rPr>
+                <w:rFonts w:ascii="Andale Mono" w:eastAsia="MS Mincho" w:hAnsi="Andale Mono" w:cs="Andale Mono"/>
+                <w:color w:val="000000" w:themeColor="text1"/>
+                <w:sz w:val="24"/>
+                <w:szCs w:val="24"/>
+                <w:lang w:eastAsia="en-US"/>
+              </w:rPr>
+              <w:t>_ip</w:t>
+            </w:r>
+            <w:proofErr w:type="spellEnd"/>
           </w:p>
           <w:p>
             <w:pPr>
@@ -2154,6 +3007,8 @@
                 <w:lang w:eastAsia="en-US"/>
               </w:rPr>
             </w:pPr>
+            <w:proofErr w:type="spellStart"/>
+            <w:proofErr w:type="gramStart"/>
             <w:r>
               <w:rPr>
                 <w:rFonts w:ascii="Andale Mono" w:eastAsia="MS Mincho" w:hAnsi="Andale Mono" w:cs="Andale Mono"/>
@@ -2162,8 +3017,20 @@
                 <w:szCs w:val="24"/>
                 <w:lang w:eastAsia="en-US"/>
               </w:rPr>
-              <w:t>dst_ip</w:t>
+              <w:t>dst</w:t>
             </w:r>
+            <w:proofErr w:type="gramEnd"/>
+            <w:r>
+              <w:rPr>
+                <w:rFonts w:ascii="Andale Mono" w:eastAsia="MS Mincho" w:hAnsi="Andale Mono" w:cs="Andale Mono"/>
+                <w:color w:val="000000" w:themeColor="text1"/>
+                <w:sz w:val="24"/>
+                <w:szCs w:val="24"/>
+                <w:lang w:eastAsia="en-US"/>
+              </w:rPr>
+              <w:t>_ip</w:t>
+            </w:r>
+            <w:proofErr w:type="spellEnd"/>
           </w:p>
           <w:p>
             <w:pPr>
@@ -2179,6 +3046,8 @@
                 <w:lang w:eastAsia="en-US"/>
               </w:rPr>
             </w:pPr>
+            <w:proofErr w:type="spellStart"/>
+            <w:proofErr w:type="gramStart"/>
             <w:r>
               <w:rPr>
                 <w:rFonts w:ascii="Andale Mono" w:eastAsia="MS Mincho" w:hAnsi="Andale Mono" w:cs="Andale Mono"/>
@@ -2187,8 +3056,20 @@
                 <w:szCs w:val="24"/>
                 <w:lang w:eastAsia="en-US"/>
               </w:rPr>
-              <w:t>src_port</w:t>
+              <w:t>src</w:t>
             </w:r>
+            <w:proofErr w:type="gramEnd"/>
+            <w:r>
+              <w:rPr>
+                <w:rFonts w:ascii="Andale Mono" w:eastAsia="MS Mincho" w:hAnsi="Andale Mono" w:cs="Andale Mono"/>
+                <w:color w:val="000000" w:themeColor="text1"/>
+                <w:sz w:val="24"/>
+                <w:szCs w:val="24"/>
+                <w:lang w:eastAsia="en-US"/>
+              </w:rPr>
+              <w:t>_port</w:t>
+            </w:r>
+            <w:proofErr w:type="spellEnd"/>
           </w:p>
           <w:p>
             <w:pPr>
@@ -2204,6 +3085,8 @@
                 <w:lang w:eastAsia="en-US"/>
               </w:rPr>
             </w:pPr>
+            <w:proofErr w:type="spellStart"/>
+            <w:proofErr w:type="gramStart"/>
             <w:r>
               <w:rPr>
                 <w:rFonts w:ascii="Andale Mono" w:eastAsia="MS Mincho" w:hAnsi="Andale Mono" w:cs="Andale Mono"/>
@@ -2212,8 +3095,20 @@
                 <w:szCs w:val="24"/>
                 <w:lang w:eastAsia="en-US"/>
               </w:rPr>
-              <w:t>dst_port</w:t>
+              <w:t>dst</w:t>
             </w:r>
+            <w:proofErr w:type="gramEnd"/>
+            <w:r>
+              <w:rPr>
+                <w:rFonts w:ascii="Andale Mono" w:eastAsia="MS Mincho" w:hAnsi="Andale Mono" w:cs="Andale Mono"/>
+                <w:color w:val="000000" w:themeColor="text1"/>
+                <w:sz w:val="24"/>
+                <w:szCs w:val="24"/>
+                <w:lang w:eastAsia="en-US"/>
+              </w:rPr>
+              <w:t>_port</w:t>
+            </w:r>
+            <w:proofErr w:type="spellEnd"/>
           </w:p>
           <w:p>
             <w:pPr>
@@ -2229,6 +3124,8 @@
                 <w:lang w:eastAsia="en-US"/>
               </w:rPr>
             </w:pPr>
+            <w:proofErr w:type="spellStart"/>
+            <w:proofErr w:type="gramStart"/>
             <w:r>
               <w:rPr>
                 <w:rFonts w:ascii="Andale Mono" w:eastAsia="MS Mincho" w:hAnsi="Andale Mono" w:cs="Andale Mono"/>
@@ -2237,8 +3134,20 @@
                 <w:szCs w:val="24"/>
                 <w:lang w:eastAsia="en-US"/>
               </w:rPr>
-              <w:t>asset_src</w:t>
+              <w:t>asset</w:t>
             </w:r>
+            <w:proofErr w:type="gramEnd"/>
+            <w:r>
+              <w:rPr>
+                <w:rFonts w:ascii="Andale Mono" w:eastAsia="MS Mincho" w:hAnsi="Andale Mono" w:cs="Andale Mono"/>
+                <w:color w:val="000000" w:themeColor="text1"/>
+                <w:sz w:val="24"/>
+                <w:szCs w:val="24"/>
+                <w:lang w:eastAsia="en-US"/>
+              </w:rPr>
+              <w:t>_src</w:t>
+            </w:r>
+            <w:proofErr w:type="spellEnd"/>
           </w:p>
           <w:p>
             <w:pPr>
@@ -2254,6 +3163,8 @@
                 <w:lang w:eastAsia="en-US"/>
               </w:rPr>
             </w:pPr>
+            <w:proofErr w:type="spellStart"/>
+            <w:proofErr w:type="gramStart"/>
             <w:r>
               <w:rPr>
                 <w:rFonts w:ascii="Andale Mono" w:eastAsia="MS Mincho" w:hAnsi="Andale Mono" w:cs="Andale Mono"/>
@@ -2262,8 +3173,20 @@
                 <w:szCs w:val="24"/>
                 <w:lang w:eastAsia="en-US"/>
               </w:rPr>
-              <w:t>asset_dst</w:t>
+              <w:t>asset</w:t>
             </w:r>
+            <w:proofErr w:type="gramEnd"/>
+            <w:r>
+              <w:rPr>
+                <w:rFonts w:ascii="Andale Mono" w:eastAsia="MS Mincho" w:hAnsi="Andale Mono" w:cs="Andale Mono"/>
+                <w:color w:val="000000" w:themeColor="text1"/>
+                <w:sz w:val="24"/>
+                <w:szCs w:val="24"/>
+                <w:lang w:eastAsia="en-US"/>
+              </w:rPr>
+              <w:t>_dst</w:t>
+            </w:r>
+            <w:proofErr w:type="spellEnd"/>
           </w:p>
           <w:p>
             <w:pPr>
@@ -2279,6 +3202,7 @@
                 <w:lang w:eastAsia="en-US"/>
               </w:rPr>
             </w:pPr>
+            <w:proofErr w:type="gramStart"/>
             <w:r>
               <w:rPr>
                 <w:rFonts w:ascii="Andale Mono" w:eastAsia="MS Mincho" w:hAnsi="Andale Mono" w:cs="Andale Mono"/>
@@ -2289,6 +3213,7 @@
               </w:rPr>
               <w:t>filename</w:t>
             </w:r>
+            <w:proofErr w:type="gramEnd"/>
           </w:p>
           <w:p>
             <w:pPr>
@@ -2304,6 +3229,7 @@
                 <w:lang w:eastAsia="en-US"/>
               </w:rPr>
             </w:pPr>
+            <w:proofErr w:type="gramStart"/>
             <w:r>
               <w:rPr>
                 <w:rFonts w:ascii="Andale Mono" w:eastAsia="MS Mincho" w:hAnsi="Andale Mono" w:cs="Andale Mono"/>
@@ -2324,6 +3250,7 @@
               </w:rPr>
               <w:t>sername</w:t>
             </w:r>
+            <w:proofErr w:type="gramEnd"/>
           </w:p>
           <w:p>
             <w:pPr>
@@ -2339,6 +3266,7 @@
                 <w:lang w:eastAsia="en-US"/>
               </w:rPr>
             </w:pPr>
+            <w:proofErr w:type="gramStart"/>
             <w:r>
               <w:rPr>
                 <w:rFonts w:ascii="Andale Mono" w:eastAsia="MS Mincho" w:hAnsi="Andale Mono" w:cs="Andale Mono"/>
@@ -2349,6 +3277,7 @@
               </w:rPr>
               <w:t>password</w:t>
             </w:r>
+            <w:proofErr w:type="gramEnd"/>
           </w:p>
           <w:p>
             <w:pPr>
@@ -2364,6 +3293,7 @@
                 <w:lang w:eastAsia="en-US"/>
               </w:rPr>
             </w:pPr>
+            <w:proofErr w:type="gramStart"/>
             <w:r>
               <w:rPr>
                 <w:rFonts w:ascii="Andale Mono" w:eastAsia="MS Mincho" w:hAnsi="Andale Mono" w:cs="Andale Mono"/>
@@ -2384,6 +3314,7 @@
               </w:rPr>
               <w:t>serdata1</w:t>
             </w:r>
+            <w:proofErr w:type="gramEnd"/>
           </w:p>
           <w:p>
             <w:pPr>
@@ -2399,6 +3330,7 @@
                 <w:lang w:eastAsia="en-US"/>
               </w:rPr>
             </w:pPr>
+            <w:proofErr w:type="gramStart"/>
             <w:r>
               <w:rPr>
                 <w:rFonts w:ascii="Andale Mono" w:eastAsia="MS Mincho" w:hAnsi="Andale Mono" w:cs="Andale Mono"/>
@@ -2407,7 +3339,18 @@
                 <w:szCs w:val="24"/>
                 <w:lang w:eastAsia="en-US"/>
               </w:rPr>
-              <w:t>userdata2                                            userdata3</w:t>
+              <w:t>userdata2</w:t>
+            </w:r>
+            <w:proofErr w:type="gramEnd"/>
+            <w:r>
+              <w:rPr>
+                <w:rFonts w:ascii="Andale Mono" w:eastAsia="MS Mincho" w:hAnsi="Andale Mono" w:cs="Andale Mono"/>
+                <w:color w:val="000000" w:themeColor="text1"/>
+                <w:sz w:val="24"/>
+                <w:szCs w:val="24"/>
+                <w:lang w:eastAsia="en-US"/>
+              </w:rPr>
+              <w:t xml:space="preserve">                                            userdata3</w:t>
             </w:r>
           </w:p>
           <w:p>
@@ -2424,6 +3367,7 @@
                 <w:lang w:eastAsia="en-US"/>
               </w:rPr>
             </w:pPr>
+            <w:proofErr w:type="gramStart"/>
             <w:r>
               <w:rPr>
                 <w:rFonts w:ascii="Andale Mono" w:eastAsia="MS Mincho" w:hAnsi="Andale Mono" w:cs="Andale Mono"/>
@@ -2434,6 +3378,7 @@
               </w:rPr>
               <w:t>userdata4</w:t>
             </w:r>
+            <w:proofErr w:type="gramEnd"/>
           </w:p>
           <w:p>
             <w:pPr>
@@ -2449,6 +3394,7 @@
                 <w:lang w:eastAsia="en-US"/>
               </w:rPr>
             </w:pPr>
+            <w:proofErr w:type="gramStart"/>
             <w:r>
               <w:rPr>
                 <w:rFonts w:ascii="Andale Mono" w:eastAsia="MS Mincho" w:hAnsi="Andale Mono" w:cs="Andale Mono"/>
@@ -2459,6 +3405,7 @@
               </w:rPr>
               <w:t>userdata5</w:t>
             </w:r>
+            <w:proofErr w:type="gramEnd"/>
           </w:p>
           <w:p>
             <w:pPr>
@@ -2474,6 +3421,7 @@
                 <w:lang w:eastAsia="en-US"/>
               </w:rPr>
             </w:pPr>
+            <w:proofErr w:type="gramStart"/>
             <w:r>
               <w:rPr>
                 <w:rFonts w:ascii="Andale Mono" w:eastAsia="MS Mincho" w:hAnsi="Andale Mono" w:cs="Andale Mono"/>
@@ -2484,6 +3432,7 @@
               </w:rPr>
               <w:t>userdata6</w:t>
             </w:r>
+            <w:proofErr w:type="gramEnd"/>
           </w:p>
           <w:p>
             <w:pPr>
@@ -2499,6 +3448,7 @@
                 <w:lang w:eastAsia="en-US"/>
               </w:rPr>
             </w:pPr>
+            <w:proofErr w:type="gramStart"/>
             <w:r>
               <w:rPr>
                 <w:rFonts w:ascii="Andale Mono" w:eastAsia="MS Mincho" w:hAnsi="Andale Mono" w:cs="Andale Mono"/>
@@ -2509,6 +3459,7 @@
               </w:rPr>
               <w:t>userdata7</w:t>
             </w:r>
+            <w:proofErr w:type="gramEnd"/>
           </w:p>
           <w:p>
             <w:pPr>
@@ -2524,6 +3475,7 @@
                 <w:lang w:eastAsia="en-US"/>
               </w:rPr>
             </w:pPr>
+            <w:proofErr w:type="gramStart"/>
             <w:r>
               <w:rPr>
                 <w:rFonts w:ascii="Andale Mono" w:eastAsia="MS Mincho" w:hAnsi="Andale Mono" w:cs="Andale Mono"/>
@@ -2534,6 +3486,7 @@
               </w:rPr>
               <w:t>userdata8</w:t>
             </w:r>
+            <w:proofErr w:type="gramEnd"/>
           </w:p>
           <w:p>
             <w:pPr>
@@ -2545,6 +3498,7 @@
                 <w:color w:val="000000" w:themeColor="text1"/>
               </w:rPr>
             </w:pPr>
+            <w:proofErr w:type="gramStart"/>
             <w:r>
               <w:rPr>
                 <w:rFonts w:ascii="Andale Mono" w:eastAsia="MS Mincho" w:hAnsi="Andale Mono" w:cs="Andale Mono"/>
@@ -2555,6 +3509,7 @@
               </w:rPr>
               <w:t>userdata9</w:t>
             </w:r>
+            <w:proofErr w:type="gramEnd"/>
           </w:p>
         </w:tc>
       </w:tr>
@@ -2574,12 +3529,17 @@
       <w:pPr>
         <w:pStyle w:val="Heading1"/>
       </w:pPr>
-      <w:bookmarkStart w:id="5" w:name="_Toc281557353"/>
+      <w:bookmarkStart w:id="6" w:name="_Toc281557353"/>
       <w:r>
         <w:lastRenderedPageBreak/>
-        <w:t>Creating plugin entries in the AlienVault  database</w:t>
-      </w:r>
-      <w:bookmarkEnd w:id="5"/>
+        <w:t xml:space="preserve">Creating plugin entries in the </w:t>
+      </w:r>
+      <w:proofErr w:type="gramStart"/>
+      <w:r>
+        <w:t>AlienVault  database</w:t>
+      </w:r>
+      <w:bookmarkEnd w:id="6"/>
+      <w:proofErr w:type="gramEnd"/>
     </w:p>
     <w:p>
       <w:r>
@@ -2607,15 +3567,34 @@
     <w:p/>
     <w:p>
       <w:r>
-        <w:t>It is a vbscript which will prompt you for information and populate the SQL file.</w:t>
-      </w:r>
-      <w:bookmarkStart w:id="6" w:name="_GoBack"/>
-      <w:bookmarkEnd w:id="6"/>
+        <w:t xml:space="preserve">It is a </w:t>
+      </w:r>
+      <w:proofErr w:type="spellStart"/>
+      <w:proofErr w:type="gramStart"/>
+      <w:r>
+        <w:t>vbscript</w:t>
+      </w:r>
+      <w:proofErr w:type="spellEnd"/>
+      <w:r>
+        <w:t xml:space="preserve"> which</w:t>
+      </w:r>
+      <w:proofErr w:type="gramEnd"/>
+      <w:r>
+        <w:t xml:space="preserve"> will prompt you for information and populate the SQL file.</w:t>
+      </w:r>
     </w:p>
     <w:p/>
     <w:p>
       <w:r>
-        <w:t>Save the sql file and copy it over to the USM server.  To insert the updates from the SQL file you created.  Select option 3 Jailbreak System, and then type:</w:t>
+        <w:t xml:space="preserve">Save the </w:t>
+      </w:r>
+      <w:proofErr w:type="spellStart"/>
+      <w:r>
+        <w:t>sql</w:t>
+      </w:r>
+      <w:proofErr w:type="spellEnd"/>
+      <w:r>
+        <w:t xml:space="preserve"> file and copy it over to the USM server.  To insert the updates from the SQL file you created.  Select option 3 Jailbreak System, and then type:</w:t>
       </w:r>
     </w:p>
     <w:p/>
@@ -2639,9 +3618,27 @@
             <w:shd w:val="clear" w:color="auto" w:fill="E6E6E6"/>
           </w:tcPr>
           <w:p>
+            <w:proofErr w:type="gramStart"/>
             <w:r>
-              <w:t>cat YOURSQLFILENAME.sql | ossim-db</w:t>
+              <w:t>cat</w:t>
             </w:r>
+            <w:proofErr w:type="gramEnd"/>
+            <w:r>
+              <w:t xml:space="preserve"> </w:t>
+            </w:r>
+            <w:proofErr w:type="spellStart"/>
+            <w:r>
+              <w:t>YOURSQLFILENAME.sql</w:t>
+            </w:r>
+            <w:proofErr w:type="spellEnd"/>
+            <w:r>
+              <w:t xml:space="preserve"> | </w:t>
+            </w:r>
+            <w:proofErr w:type="spellStart"/>
+            <w:r>
+              <w:t>ossim-db</w:t>
+            </w:r>
+            <w:proofErr w:type="spellEnd"/>
           </w:p>
         </w:tc>
       </w:tr>
@@ -2790,7 +3787,15 @@
               <w:pStyle w:val="CodeNote"/>
             </w:pPr>
             <w:r>
-              <w:t>-- cisco fs300 switch</w:t>
+              <w:t xml:space="preserve">-- </w:t>
+            </w:r>
+            <w:proofErr w:type="gramStart"/>
+            <w:r>
+              <w:t>cisco</w:t>
+            </w:r>
+            <w:proofErr w:type="gramEnd"/>
+            <w:r>
+              <w:t xml:space="preserve"> fs300 switch</w:t>
             </w:r>
           </w:p>
           <w:p>
@@ -2798,7 +3803,20 @@
               <w:pStyle w:val="CodeNote"/>
             </w:pPr>
             <w:r>
-              <w:t>-- plugin_id: 9222</w:t>
+              <w:t xml:space="preserve">-- </w:t>
+            </w:r>
+            <w:proofErr w:type="spellStart"/>
+            <w:proofErr w:type="gramStart"/>
+            <w:r>
+              <w:t>plugin</w:t>
+            </w:r>
+            <w:proofErr w:type="gramEnd"/>
+            <w:r>
+              <w:t>_id</w:t>
+            </w:r>
+            <w:proofErr w:type="spellEnd"/>
+            <w:r>
+              <w:t>: 9222</w:t>
             </w:r>
           </w:p>
           <w:p>
@@ -2811,8 +3829,29 @@
               <w:pStyle w:val="CodeNote"/>
             </w:pPr>
             <w:r>
-              <w:t>--dropping all references of plugin from plugin, plugin_sid &amp; software_cpe</w:t>
+              <w:t>--</w:t>
             </w:r>
+            <w:proofErr w:type="gramStart"/>
+            <w:r>
+              <w:t>dropping</w:t>
+            </w:r>
+            <w:proofErr w:type="gramEnd"/>
+            <w:r>
+              <w:t xml:space="preserve"> all references of plugin from plugin, </w:t>
+            </w:r>
+            <w:proofErr w:type="spellStart"/>
+            <w:r>
+              <w:t>plugin_sid</w:t>
+            </w:r>
+            <w:proofErr w:type="spellEnd"/>
+            <w:r>
+              <w:t xml:space="preserve"> &amp; </w:t>
+            </w:r>
+            <w:proofErr w:type="spellStart"/>
+            <w:r>
+              <w:t>software_cpe</w:t>
+            </w:r>
+            <w:proofErr w:type="spellEnd"/>
           </w:p>
           <w:p>
             <w:pPr>
@@ -2827,7 +3866,23 @@
               <w:pStyle w:val="CodeNote"/>
             </w:pPr>
             <w:r>
-              <w:t>DELETE FROM plugin_sid where plugin_id = "9222";</w:t>
+              <w:t xml:space="preserve">DELETE FROM </w:t>
+            </w:r>
+            <w:proofErr w:type="spellStart"/>
+            <w:r>
+              <w:t>plugin_sid</w:t>
+            </w:r>
+            <w:proofErr w:type="spellEnd"/>
+            <w:r>
+              <w:t xml:space="preserve"> where </w:t>
+            </w:r>
+            <w:proofErr w:type="spellStart"/>
+            <w:r>
+              <w:t>plugin_id</w:t>
+            </w:r>
+            <w:proofErr w:type="spellEnd"/>
+            <w:r>
+              <w:t xml:space="preserve"> = "9222";</w:t>
             </w:r>
           </w:p>
           <w:p>
@@ -2835,7 +3890,23 @@
               <w:pStyle w:val="CodeNote"/>
             </w:pPr>
             <w:r>
-              <w:t>DELETE FROM software_cpe where plugin = 'cisco-fs300:9222';</w:t>
+              <w:t xml:space="preserve">DELETE FROM </w:t>
+            </w:r>
+            <w:proofErr w:type="spellStart"/>
+            <w:r>
+              <w:t>software_cpe</w:t>
+            </w:r>
+            <w:proofErr w:type="spellEnd"/>
+            <w:r>
+              <w:t xml:space="preserve"> where plugin = 'cisco-fs300</w:t>
+            </w:r>
+            <w:proofErr w:type="gramStart"/>
+            <w:r>
+              <w:t>:9222'</w:t>
+            </w:r>
+            <w:proofErr w:type="gramEnd"/>
+            <w:r>
+              <w:t>;</w:t>
             </w:r>
           </w:p>
           <w:p>
@@ -2848,7 +3919,15 @@
               <w:pStyle w:val="CodeNote"/>
             </w:pPr>
             <w:r>
-              <w:t>-- creating plugin in plugin table</w:t>
+              <w:t xml:space="preserve">-- </w:t>
+            </w:r>
+            <w:proofErr w:type="gramStart"/>
+            <w:r>
+              <w:t>creating</w:t>
+            </w:r>
+            <w:proofErr w:type="gramEnd"/>
+            <w:r>
+              <w:t xml:space="preserve"> plugin in plugin table</w:t>
             </w:r>
           </w:p>
           <w:p>
@@ -2856,7 +3935,15 @@
               <w:pStyle w:val="CodeNote"/>
             </w:pPr>
             <w:r>
-              <w:t>INSERT IGNORE INTO plugin (id, type, name, description, product_type, vendor)</w:t>
+              <w:t xml:space="preserve">INSERT IGNORE INTO plugin (id, type, name, description, </w:t>
+            </w:r>
+            <w:proofErr w:type="spellStart"/>
+            <w:r>
+              <w:t>product_type</w:t>
+            </w:r>
+            <w:proofErr w:type="spellEnd"/>
+            <w:r>
+              <w:t>, vendor)</w:t>
             </w:r>
             <w:r>
               <w:t xml:space="preserve"> VALUES (9222, 1, 'cisco-fs</w:t>
@@ -2870,7 +3957,15 @@
               <w:pStyle w:val="CodeNote"/>
             </w:pPr>
             <w:r>
-              <w:t>-- each event in plugin under translate needs to have its own insert</w:t>
+              <w:t xml:space="preserve">-- </w:t>
+            </w:r>
+            <w:proofErr w:type="gramStart"/>
+            <w:r>
+              <w:t>each</w:t>
+            </w:r>
+            <w:proofErr w:type="gramEnd"/>
+            <w:r>
+              <w:t xml:space="preserve"> event in plugin under translate needs to have its own insert</w:t>
             </w:r>
           </w:p>
           <w:p>
@@ -2878,7 +3973,15 @@
               <w:pStyle w:val="CodeNote"/>
             </w:pPr>
             <w:r>
-              <w:t>-- referenced by the ID assigned in translation of the plugin.</w:t>
+              <w:t xml:space="preserve">-- </w:t>
+            </w:r>
+            <w:proofErr w:type="gramStart"/>
+            <w:r>
+              <w:t>referenced</w:t>
+            </w:r>
+            <w:proofErr w:type="gramEnd"/>
+            <w:r>
+              <w:t xml:space="preserve"> by the ID assigned in translation of the plugin.</w:t>
             </w:r>
           </w:p>
           <w:p>
@@ -2886,7 +3989,47 @@
               <w:pStyle w:val="CodeNote"/>
             </w:pPr>
             <w:r>
-              <w:t>INSERT IGNORE INTO plugin_sid (plugin_id, sid, category_id, class_id, name, priority, reliability) VALUES (9222, 1, NULL, NULL, 'AAA-I-CONNECT', 2, 2);</w:t>
+              <w:t xml:space="preserve">INSERT IGNORE INTO </w:t>
+            </w:r>
+            <w:proofErr w:type="spellStart"/>
+            <w:r>
+              <w:t>plugin_sid</w:t>
+            </w:r>
+            <w:proofErr w:type="spellEnd"/>
+            <w:r>
+              <w:t xml:space="preserve"> (</w:t>
+            </w:r>
+            <w:proofErr w:type="spellStart"/>
+            <w:r>
+              <w:t>plugin_id</w:t>
+            </w:r>
+            <w:proofErr w:type="spellEnd"/>
+            <w:r>
+              <w:t xml:space="preserve">, </w:t>
+            </w:r>
+            <w:proofErr w:type="spellStart"/>
+            <w:r>
+              <w:t>sid</w:t>
+            </w:r>
+            <w:proofErr w:type="spellEnd"/>
+            <w:r>
+              <w:t xml:space="preserve">, </w:t>
+            </w:r>
+            <w:proofErr w:type="spellStart"/>
+            <w:r>
+              <w:t>category_id</w:t>
+            </w:r>
+            <w:proofErr w:type="spellEnd"/>
+            <w:r>
+              <w:t xml:space="preserve">, </w:t>
+            </w:r>
+            <w:proofErr w:type="spellStart"/>
+            <w:r>
+              <w:t>class_id</w:t>
+            </w:r>
+            <w:proofErr w:type="spellEnd"/>
+            <w:r>
+              <w:t>, name, priority, reliability) VALUES (9222, 1, NULL, NULL, 'AAA-I-CONNECT', 2, 2);</w:t>
             </w:r>
           </w:p>
           <w:p>
@@ -2894,7 +4037,47 @@
               <w:pStyle w:val="CodeNote"/>
             </w:pPr>
             <w:r>
-              <w:t>INSERT IGNORE INTO plugin_sid (plugin_id, sid, category_id, class_id, name, priority, reliability) VALUES (9222, 2, NULL, NULL, 'AAA-I-DISCONNECT', 2, 2);</w:t>
+              <w:t xml:space="preserve">INSERT IGNORE INTO </w:t>
+            </w:r>
+            <w:proofErr w:type="spellStart"/>
+            <w:r>
+              <w:t>plugin_sid</w:t>
+            </w:r>
+            <w:proofErr w:type="spellEnd"/>
+            <w:r>
+              <w:t xml:space="preserve"> (</w:t>
+            </w:r>
+            <w:proofErr w:type="spellStart"/>
+            <w:r>
+              <w:t>plugin_id</w:t>
+            </w:r>
+            <w:proofErr w:type="spellEnd"/>
+            <w:r>
+              <w:t xml:space="preserve">, </w:t>
+            </w:r>
+            <w:proofErr w:type="spellStart"/>
+            <w:r>
+              <w:t>sid</w:t>
+            </w:r>
+            <w:proofErr w:type="spellEnd"/>
+            <w:r>
+              <w:t xml:space="preserve">, </w:t>
+            </w:r>
+            <w:proofErr w:type="spellStart"/>
+            <w:r>
+              <w:t>category_id</w:t>
+            </w:r>
+            <w:proofErr w:type="spellEnd"/>
+            <w:r>
+              <w:t xml:space="preserve">, </w:t>
+            </w:r>
+            <w:proofErr w:type="spellStart"/>
+            <w:r>
+              <w:t>class_id</w:t>
+            </w:r>
+            <w:proofErr w:type="spellEnd"/>
+            <w:r>
+              <w:t>, name, priority, reliability) VALUES (9222, 2, NULL, NULL, 'AAA-I-DISCONNECT', 2, 2);</w:t>
             </w:r>
           </w:p>
           <w:p>
@@ -2903,7 +4086,47 @@
             </w:pPr>
             <w:r>
               <w:lastRenderedPageBreak/>
-              <w:t>INSERT IGNORE INTO plugin_sid (plugin_id, sid, category_id, class_id, name, priority, reliability) VALUES (9222, 3, NULL, NULL, 'AAA-W-REJECT', 2, 2);</w:t>
+              <w:t xml:space="preserve">INSERT IGNORE INTO </w:t>
+            </w:r>
+            <w:proofErr w:type="spellStart"/>
+            <w:r>
+              <w:t>plugin_sid</w:t>
+            </w:r>
+            <w:proofErr w:type="spellEnd"/>
+            <w:r>
+              <w:t xml:space="preserve"> (</w:t>
+            </w:r>
+            <w:proofErr w:type="spellStart"/>
+            <w:r>
+              <w:t>plugin_id</w:t>
+            </w:r>
+            <w:proofErr w:type="spellEnd"/>
+            <w:r>
+              <w:t xml:space="preserve">, </w:t>
+            </w:r>
+            <w:proofErr w:type="spellStart"/>
+            <w:r>
+              <w:t>sid</w:t>
+            </w:r>
+            <w:proofErr w:type="spellEnd"/>
+            <w:r>
+              <w:t xml:space="preserve">, </w:t>
+            </w:r>
+            <w:proofErr w:type="spellStart"/>
+            <w:r>
+              <w:t>category_id</w:t>
+            </w:r>
+            <w:proofErr w:type="spellEnd"/>
+            <w:r>
+              <w:t xml:space="preserve">, </w:t>
+            </w:r>
+            <w:proofErr w:type="spellStart"/>
+            <w:r>
+              <w:t>class_id</w:t>
+            </w:r>
+            <w:proofErr w:type="spellEnd"/>
+            <w:r>
+              <w:t>, name, priority, reliability) VALUES (9222, 3, NULL, NULL, 'AAA-W-REJECT', 2, 2);</w:t>
             </w:r>
           </w:p>
           <w:p>
@@ -2911,7 +4134,47 @@
               <w:pStyle w:val="CodeNote"/>
             </w:pPr>
             <w:r>
-              <w:t>INSERT IGNORE INTO plugin_sid (plugin_id, sid, category_id, class_id, name, priority, reliability) VALUES (9222, 4, NULL, NULL, 'COPY-I-FILECPY', 2, 2);</w:t>
+              <w:t xml:space="preserve">INSERT IGNORE INTO </w:t>
+            </w:r>
+            <w:proofErr w:type="spellStart"/>
+            <w:r>
+              <w:t>plugin_sid</w:t>
+            </w:r>
+            <w:proofErr w:type="spellEnd"/>
+            <w:r>
+              <w:t xml:space="preserve"> (</w:t>
+            </w:r>
+            <w:proofErr w:type="spellStart"/>
+            <w:r>
+              <w:t>plugin_id</w:t>
+            </w:r>
+            <w:proofErr w:type="spellEnd"/>
+            <w:r>
+              <w:t xml:space="preserve">, </w:t>
+            </w:r>
+            <w:proofErr w:type="spellStart"/>
+            <w:r>
+              <w:t>sid</w:t>
+            </w:r>
+            <w:proofErr w:type="spellEnd"/>
+            <w:r>
+              <w:t xml:space="preserve">, </w:t>
+            </w:r>
+            <w:proofErr w:type="spellStart"/>
+            <w:r>
+              <w:t>category_id</w:t>
+            </w:r>
+            <w:proofErr w:type="spellEnd"/>
+            <w:r>
+              <w:t xml:space="preserve">, </w:t>
+            </w:r>
+            <w:proofErr w:type="spellStart"/>
+            <w:r>
+              <w:t>class_id</w:t>
+            </w:r>
+            <w:proofErr w:type="spellEnd"/>
+            <w:r>
+              <w:t>, name, priority, reliability) VALUES (9222, 4, NULL, NULL, 'COPY-I-FILECPY', 2, 2);</w:t>
             </w:r>
           </w:p>
           <w:p>
@@ -2919,7 +4182,15 @@
               <w:pStyle w:val="CodeNote"/>
             </w:pPr>
             <w:r>
-              <w:t>-- insert to make plugin available to be assigned directly to asset</w:t>
+              <w:t xml:space="preserve">-- </w:t>
+            </w:r>
+            <w:proofErr w:type="gramStart"/>
+            <w:r>
+              <w:t>insert</w:t>
+            </w:r>
+            <w:proofErr w:type="gramEnd"/>
+            <w:r>
+              <w:t xml:space="preserve"> to make plugin available to be assigned directly to asset</w:t>
             </w:r>
           </w:p>
           <w:p>
@@ -2927,7 +4198,47 @@
               <w:pStyle w:val="CodeNote"/>
             </w:pPr>
             <w:r>
-              <w:t>INSERT IGNORE INTO software_cpe (cpe, name, version, line, vendor, plugin) VALUES ('cpe:/o:cisco:FS_300_switch:fs_300', 'FS 300 Switch','fs_300','Cisco FS 300 Switch','Cisco', 'cisco-fs300:9222');</w:t>
+              <w:t xml:space="preserve">INSERT IGNORE INTO </w:t>
+            </w:r>
+            <w:proofErr w:type="spellStart"/>
+            <w:r>
+              <w:t>software_cpe</w:t>
+            </w:r>
+            <w:proofErr w:type="spellEnd"/>
+            <w:r>
+              <w:t xml:space="preserve"> (</w:t>
+            </w:r>
+            <w:proofErr w:type="spellStart"/>
+            <w:r>
+              <w:t>cpe</w:t>
+            </w:r>
+            <w:proofErr w:type="spellEnd"/>
+            <w:r>
+              <w:t>, name, version, line, vendor, plugin) VALUES ('</w:t>
+            </w:r>
+            <w:proofErr w:type="spellStart"/>
+            <w:r>
+              <w:t>cpe</w:t>
+            </w:r>
+            <w:proofErr w:type="spellEnd"/>
+            <w:r>
+              <w:t>:/o</w:t>
+            </w:r>
+            <w:proofErr w:type="gramStart"/>
+            <w:r>
+              <w:t>:cisco:FS</w:t>
+            </w:r>
+            <w:proofErr w:type="gramEnd"/>
+            <w:r>
+              <w:t xml:space="preserve">_300_switch:fs_300', 'FS 300 Switch','fs_300','Cisco FS 300 </w:t>
+            </w:r>
+            <w:proofErr w:type="spellStart"/>
+            <w:r>
+              <w:t>Switch','Cisco</w:t>
+            </w:r>
+            <w:proofErr w:type="spellEnd"/>
+            <w:r>
+              <w:t>', 'cisco-fs300:9222');</w:t>
             </w:r>
           </w:p>
         </w:tc>
@@ -2957,7 +4268,23 @@
     </w:p>
     <w:p>
       <w:r>
-        <w:t>Once the plugin is created copy the plugin over to /etc/ossim/agent/plugins on the USM server.  Make sure to name the plugin the same as you referenced it in the SQL statement</w:t>
+        <w:t>Once the plugin is created copy the plugin over to /</w:t>
+      </w:r>
+      <w:proofErr w:type="spellStart"/>
+      <w:r>
+        <w:t>etc</w:t>
+      </w:r>
+      <w:proofErr w:type="spellEnd"/>
+      <w:r>
+        <w:t>/</w:t>
+      </w:r>
+      <w:proofErr w:type="spellStart"/>
+      <w:r>
+        <w:t>ossim</w:t>
+      </w:r>
+      <w:proofErr w:type="spellEnd"/>
+      <w:r>
+        <w:t>/agent/plugins on the USM server.  Make sure to name the plugin the same as you referenced it in the SQL statement</w:t>
       </w:r>
       <w:r>
         <w:t xml:space="preserve">.  For example </w:t>
@@ -2966,10 +4293,26 @@
         <w:t xml:space="preserve">if </w:t>
       </w:r>
       <w:r>
-        <w:t>the name of the plugin is cisco-fs300.cfg use the same name in the sql statement</w:t>
-      </w:r>
-      <w:r>
-        <w:t>(cisco-fs300)</w:t>
+        <w:t xml:space="preserve">the name of the plugin is cisco-fs300.cfg use the same name in the </w:t>
+      </w:r>
+      <w:proofErr w:type="spellStart"/>
+      <w:r>
+        <w:t>sql</w:t>
+      </w:r>
+      <w:proofErr w:type="spellEnd"/>
+      <w:r>
+        <w:t xml:space="preserve"> </w:t>
+      </w:r>
+      <w:proofErr w:type="gramStart"/>
+      <w:r>
+        <w:t>statement</w:t>
+      </w:r>
+      <w:r>
+        <w:t>(</w:t>
+      </w:r>
+      <w:proofErr w:type="gramEnd"/>
+      <w:r>
+        <w:t>cisco-fs300)</w:t>
       </w:r>
       <w:r>
         <w:t>.</w:t>
@@ -2993,13 +4336,45 @@
     </w:p>
     <w:p>
       <w:r>
-        <w:t>First you need to configure rsyslog to take all syslog coming from that IP and write it to the file path specified in the plugin.</w:t>
-      </w:r>
-      <w:r>
-        <w:t xml:space="preserve">  Jail Break USM and navigate to /etc/rsyslog.d/</w:t>
-      </w:r>
-      <w:r>
-        <w:t xml:space="preserve"> and create a new file with a file name of the IPaddress of the server which is forwarding the logs to USM, such as 192.168.150.14.conf.  The file content of the file should look like the following:</w:t>
+        <w:t xml:space="preserve">First you need to configure </w:t>
+      </w:r>
+      <w:proofErr w:type="spellStart"/>
+      <w:r>
+        <w:t>rsyslog</w:t>
+      </w:r>
+      <w:proofErr w:type="spellEnd"/>
+      <w:r>
+        <w:t xml:space="preserve"> to take all syslog coming from that IP and write it to the file path specified in the plugin.</w:t>
+      </w:r>
+      <w:r>
+        <w:t xml:space="preserve">  Jail Break USM and navigate to /</w:t>
+      </w:r>
+      <w:proofErr w:type="spellStart"/>
+      <w:r>
+        <w:t>etc</w:t>
+      </w:r>
+      <w:proofErr w:type="spellEnd"/>
+      <w:r>
+        <w:t>/</w:t>
+      </w:r>
+      <w:proofErr w:type="spellStart"/>
+      <w:r>
+        <w:t>rsyslog.d</w:t>
+      </w:r>
+      <w:proofErr w:type="spellEnd"/>
+      <w:r>
+        <w:t>/</w:t>
+      </w:r>
+      <w:r>
+        <w:t xml:space="preserve"> and create a new file with a file name of the </w:t>
+      </w:r>
+      <w:proofErr w:type="spellStart"/>
+      <w:r>
+        <w:t>IPaddress</w:t>
+      </w:r>
+      <w:proofErr w:type="spellEnd"/>
+      <w:r>
+        <w:t xml:space="preserve"> of the server which is forwarding the logs to USM, such as 192.168.150.14.conf.  The file content of the file should look like the following:</w:t>
       </w:r>
     </w:p>
     <w:p/>
@@ -3053,6 +4428,7 @@
                 <w:lang w:eastAsia="en-US"/>
               </w:rPr>
             </w:pPr>
+            <w:proofErr w:type="gramStart"/>
             <w:r>
               <w:rPr>
                 <w:rFonts w:ascii="Andale Mono" w:eastAsia="MS Mincho" w:hAnsi="Andale Mono" w:cs="Andale Mono"/>
@@ -3061,7 +4437,40 @@
                 <w:szCs w:val="24"/>
                 <w:lang w:eastAsia="en-US"/>
               </w:rPr>
-              <w:t>if $fromhost-ip == '192.168.</w:t>
+              <w:t>if</w:t>
+            </w:r>
+            <w:proofErr w:type="gramEnd"/>
+            <w:r>
+              <w:rPr>
+                <w:rFonts w:ascii="Andale Mono" w:eastAsia="MS Mincho" w:hAnsi="Andale Mono" w:cs="Andale Mono"/>
+                <w:color w:val="000000" w:themeColor="text1"/>
+                <w:sz w:val="24"/>
+                <w:szCs w:val="24"/>
+                <w:lang w:eastAsia="en-US"/>
+              </w:rPr>
+              <w:t xml:space="preserve"> $</w:t>
+            </w:r>
+            <w:proofErr w:type="spellStart"/>
+            <w:r>
+              <w:rPr>
+                <w:rFonts w:ascii="Andale Mono" w:eastAsia="MS Mincho" w:hAnsi="Andale Mono" w:cs="Andale Mono"/>
+                <w:color w:val="000000" w:themeColor="text1"/>
+                <w:sz w:val="24"/>
+                <w:szCs w:val="24"/>
+                <w:lang w:eastAsia="en-US"/>
+              </w:rPr>
+              <w:t>fromhost-ip</w:t>
+            </w:r>
+            <w:proofErr w:type="spellEnd"/>
+            <w:r>
+              <w:rPr>
+                <w:rFonts w:ascii="Andale Mono" w:eastAsia="MS Mincho" w:hAnsi="Andale Mono" w:cs="Andale Mono"/>
+                <w:color w:val="000000" w:themeColor="text1"/>
+                <w:sz w:val="24"/>
+                <w:szCs w:val="24"/>
+                <w:lang w:eastAsia="en-US"/>
+              </w:rPr>
+              <w:t xml:space="preserve"> == '192.168.</w:t>
             </w:r>
             <w:r>
               <w:rPr>
@@ -3101,7 +4510,29 @@
                 <w:szCs w:val="24"/>
                 <w:lang w:eastAsia="en-US"/>
               </w:rPr>
-              <w:t>' then /var/log/ciscofs300.log</w:t>
+              <w:t>' then /</w:t>
+            </w:r>
+            <w:proofErr w:type="spellStart"/>
+            <w:r>
+              <w:rPr>
+                <w:rFonts w:ascii="Andale Mono" w:eastAsia="MS Mincho" w:hAnsi="Andale Mono" w:cs="Andale Mono"/>
+                <w:color w:val="000000" w:themeColor="text1"/>
+                <w:sz w:val="24"/>
+                <w:szCs w:val="24"/>
+                <w:lang w:eastAsia="en-US"/>
+              </w:rPr>
+              <w:t>var</w:t>
+            </w:r>
+            <w:proofErr w:type="spellEnd"/>
+            <w:r>
+              <w:rPr>
+                <w:rFonts w:ascii="Andale Mono" w:eastAsia="MS Mincho" w:hAnsi="Andale Mono" w:cs="Andale Mono"/>
+                <w:color w:val="000000" w:themeColor="text1"/>
+                <w:sz w:val="24"/>
+                <w:szCs w:val="24"/>
+                <w:lang w:eastAsia="en-US"/>
+              </w:rPr>
+              <w:t>/log/ciscofs300.log</w:t>
             </w:r>
           </w:p>
           <w:p>
@@ -3124,7 +4555,36 @@
     </w:tbl>
     <w:p>
       <w:r>
-        <w:t>Once the file is saved under /etc/rsyslog.d/  restart the rsyslog service by typing:</w:t>
+        <w:t>Once the file is saved under /</w:t>
+      </w:r>
+      <w:proofErr w:type="spellStart"/>
+      <w:r>
+        <w:t>etc</w:t>
+      </w:r>
+      <w:proofErr w:type="spellEnd"/>
+      <w:r>
+        <w:t>/</w:t>
+      </w:r>
+      <w:proofErr w:type="spellStart"/>
+      <w:r>
+        <w:t>rsyslog.d</w:t>
+      </w:r>
+      <w:proofErr w:type="spellEnd"/>
+      <w:proofErr w:type="gramStart"/>
+      <w:r>
+        <w:t>/  restart</w:t>
+      </w:r>
+      <w:proofErr w:type="gramEnd"/>
+      <w:r>
+        <w:t xml:space="preserve"> the </w:t>
+      </w:r>
+      <w:proofErr w:type="spellStart"/>
+      <w:r>
+        <w:t>rsyslog</w:t>
+      </w:r>
+      <w:proofErr w:type="spellEnd"/>
+      <w:r>
+        <w:t xml:space="preserve"> service by typing:</w:t>
       </w:r>
     </w:p>
     <w:tbl>
@@ -3147,8 +4607,21 @@
             <w:shd w:val="clear" w:color="auto" w:fill="E6E6E6"/>
           </w:tcPr>
           <w:p>
+            <w:proofErr w:type="gramStart"/>
             <w:r>
-              <w:t>service rsyslog restart</w:t>
+              <w:t>service</w:t>
+            </w:r>
+            <w:proofErr w:type="gramEnd"/>
+            <w:r>
+              <w:t xml:space="preserve"> </w:t>
+            </w:r>
+            <w:proofErr w:type="spellStart"/>
+            <w:r>
+              <w:t>rsyslog</w:t>
+            </w:r>
+            <w:proofErr w:type="spellEnd"/>
+            <w:r>
+              <w:t xml:space="preserve"> restart</w:t>
             </w:r>
           </w:p>
         </w:tc>
@@ -3461,8 +4934,93 @@
           <w:shd w:val="clear" w:color="auto" w:fill="FFFFFF"/>
           <w:lang w:eastAsia="en-US"/>
         </w:rPr>
-        <w:t>If have set up forwarding of logs, but you do not see the files being created under /var/log based on the rsyslog.d configuration file you specified you may want to see that the logs are actually coming from the IP specified in the configuration file.  You can do that by performing  a tcpdump</w:t>
-      </w:r>
+        <w:t>If have set up forwarding of logs, but you do not see the files being created under /</w:t>
+      </w:r>
+      <w:proofErr w:type="spellStart"/>
+      <w:r>
+        <w:rPr>
+          <w:rFonts w:ascii="Georgia" w:hAnsi="Georgia"/>
+          <w:color w:val="515151"/>
+          <w:sz w:val="21"/>
+          <w:szCs w:val="21"/>
+          <w:shd w:val="clear" w:color="auto" w:fill="FFFFFF"/>
+          <w:lang w:eastAsia="en-US"/>
+        </w:rPr>
+        <w:t>var</w:t>
+      </w:r>
+      <w:proofErr w:type="spellEnd"/>
+      <w:r>
+        <w:rPr>
+          <w:rFonts w:ascii="Georgia" w:hAnsi="Georgia"/>
+          <w:color w:val="515151"/>
+          <w:sz w:val="21"/>
+          <w:szCs w:val="21"/>
+          <w:shd w:val="clear" w:color="auto" w:fill="FFFFFF"/>
+          <w:lang w:eastAsia="en-US"/>
+        </w:rPr>
+        <w:t xml:space="preserve">/log based on the </w:t>
+      </w:r>
+      <w:proofErr w:type="spellStart"/>
+      <w:r>
+        <w:rPr>
+          <w:rFonts w:ascii="Georgia" w:hAnsi="Georgia"/>
+          <w:color w:val="515151"/>
+          <w:sz w:val="21"/>
+          <w:szCs w:val="21"/>
+          <w:shd w:val="clear" w:color="auto" w:fill="FFFFFF"/>
+          <w:lang w:eastAsia="en-US"/>
+        </w:rPr>
+        <w:t>rsyslog.d</w:t>
+      </w:r>
+      <w:proofErr w:type="spellEnd"/>
+      <w:r>
+        <w:rPr>
+          <w:rFonts w:ascii="Georgia" w:hAnsi="Georgia"/>
+          <w:color w:val="515151"/>
+          <w:sz w:val="21"/>
+          <w:szCs w:val="21"/>
+          <w:shd w:val="clear" w:color="auto" w:fill="FFFFFF"/>
+          <w:lang w:eastAsia="en-US"/>
+        </w:rPr>
+        <w:t xml:space="preserve"> configuration file you specified you may want to see that the logs are actually coming from the IP specified in the configuration file.  You can do that by </w:t>
+      </w:r>
+      <w:proofErr w:type="gramStart"/>
+      <w:r>
+        <w:rPr>
+          <w:rFonts w:ascii="Georgia" w:hAnsi="Georgia"/>
+          <w:color w:val="515151"/>
+          <w:sz w:val="21"/>
+          <w:szCs w:val="21"/>
+          <w:shd w:val="clear" w:color="auto" w:fill="FFFFFF"/>
+          <w:lang w:eastAsia="en-US"/>
+        </w:rPr>
+        <w:t>performing  a</w:t>
+      </w:r>
+      <w:proofErr w:type="gramEnd"/>
+      <w:r>
+        <w:rPr>
+          <w:rFonts w:ascii="Georgia" w:hAnsi="Georgia"/>
+          <w:color w:val="515151"/>
+          <w:sz w:val="21"/>
+          <w:szCs w:val="21"/>
+          <w:shd w:val="clear" w:color="auto" w:fill="FFFFFF"/>
+          <w:lang w:eastAsia="en-US"/>
+        </w:rPr>
+        <w:t xml:space="preserve"> </w:t>
+      </w:r>
+      <w:proofErr w:type="spellStart"/>
+      <w:r>
+        <w:rPr>
+          <w:rFonts w:ascii="Georgia" w:hAnsi="Georgia"/>
+          <w:color w:val="515151"/>
+          <w:sz w:val="21"/>
+          <w:szCs w:val="21"/>
+          <w:shd w:val="clear" w:color="auto" w:fill="FFFFFF"/>
+          <w:lang w:eastAsia="en-US"/>
+        </w:rPr>
+        <w:t>tcpdump</w:t>
+      </w:r>
+      <w:proofErr w:type="spellEnd"/>
     </w:p>
     <w:p>
       <w:pPr>
@@ -3561,7 +5119,127 @@
           <w:shd w:val="clear" w:color="auto" w:fill="FFFFFF"/>
           <w:lang w:eastAsia="en-US"/>
         </w:rPr>
-        <w:t>If you do not see any traffic then you can take off the grep and IP and see if you can identify the IP address that the logs may be coming from.  You would then need to modify the conf file under /etc/rsyslog.d/ to match that IP, and after making the change the rsyslog service needs to be restarted.</w:t>
+        <w:t xml:space="preserve">If you do not see any traffic then you can take off the </w:t>
+      </w:r>
+      <w:proofErr w:type="spellStart"/>
+      <w:r>
+        <w:rPr>
+          <w:rFonts w:ascii="Georgia" w:hAnsi="Georgia"/>
+          <w:color w:val="515151"/>
+          <w:sz w:val="21"/>
+          <w:szCs w:val="21"/>
+          <w:shd w:val="clear" w:color="auto" w:fill="FFFFFF"/>
+          <w:lang w:eastAsia="en-US"/>
+        </w:rPr>
+        <w:t>grep</w:t>
+      </w:r>
+      <w:proofErr w:type="spellEnd"/>
+      <w:r>
+        <w:rPr>
+          <w:rFonts w:ascii="Georgia" w:hAnsi="Georgia"/>
+          <w:color w:val="515151"/>
+          <w:sz w:val="21"/>
+          <w:szCs w:val="21"/>
+          <w:shd w:val="clear" w:color="auto" w:fill="FFFFFF"/>
+          <w:lang w:eastAsia="en-US"/>
+        </w:rPr>
+        <w:t xml:space="preserve"> and IP and see if you can identify the IP address that the logs may be coming from.  You would then need to modify the </w:t>
+      </w:r>
+      <w:proofErr w:type="spellStart"/>
+      <w:r>
+        <w:rPr>
+          <w:rFonts w:ascii="Georgia" w:hAnsi="Georgia"/>
+          <w:color w:val="515151"/>
+          <w:sz w:val="21"/>
+          <w:szCs w:val="21"/>
+          <w:shd w:val="clear" w:color="auto" w:fill="FFFFFF"/>
+          <w:lang w:eastAsia="en-US"/>
+        </w:rPr>
+        <w:t>conf</w:t>
+      </w:r>
+      <w:proofErr w:type="spellEnd"/>
+      <w:r>
+        <w:rPr>
+          <w:rFonts w:ascii="Georgia" w:hAnsi="Georgia"/>
+          <w:color w:val="515151"/>
+          <w:sz w:val="21"/>
+          <w:szCs w:val="21"/>
+          <w:shd w:val="clear" w:color="auto" w:fill="FFFFFF"/>
+          <w:lang w:eastAsia="en-US"/>
+        </w:rPr>
+        <w:t xml:space="preserve"> file under /</w:t>
+      </w:r>
+      <w:proofErr w:type="spellStart"/>
+      <w:r>
+        <w:rPr>
+          <w:rFonts w:ascii="Georgia" w:hAnsi="Georgia"/>
+          <w:color w:val="515151"/>
+          <w:sz w:val="21"/>
+          <w:szCs w:val="21"/>
+          <w:shd w:val="clear" w:color="auto" w:fill="FFFFFF"/>
+          <w:lang w:eastAsia="en-US"/>
+        </w:rPr>
+        <w:t>etc</w:t>
+      </w:r>
+      <w:proofErr w:type="spellEnd"/>
+      <w:r>
+        <w:rPr>
+          <w:rFonts w:ascii="Georgia" w:hAnsi="Georgia"/>
+          <w:color w:val="515151"/>
+          <w:sz w:val="21"/>
+          <w:szCs w:val="21"/>
+          <w:shd w:val="clear" w:color="auto" w:fill="FFFFFF"/>
+          <w:lang w:eastAsia="en-US"/>
+        </w:rPr>
+        <w:t>/</w:t>
+      </w:r>
+      <w:proofErr w:type="spellStart"/>
+      <w:r>
+        <w:rPr>
+          <w:rFonts w:ascii="Georgia" w:hAnsi="Georgia"/>
+          <w:color w:val="515151"/>
+          <w:sz w:val="21"/>
+          <w:szCs w:val="21"/>
+          <w:shd w:val="clear" w:color="auto" w:fill="FFFFFF"/>
+          <w:lang w:eastAsia="en-US"/>
+        </w:rPr>
+        <w:t>rsyslog.d</w:t>
+      </w:r>
+      <w:proofErr w:type="spellEnd"/>
+      <w:r>
+        <w:rPr>
+          <w:rFonts w:ascii="Georgia" w:hAnsi="Georgia"/>
+          <w:color w:val="515151"/>
+          <w:sz w:val="21"/>
+          <w:szCs w:val="21"/>
+          <w:shd w:val="clear" w:color="auto" w:fill="FFFFFF"/>
+          <w:lang w:eastAsia="en-US"/>
+        </w:rPr>
+        <w:t xml:space="preserve">/ to match that IP, and after making the change the </w:t>
+      </w:r>
+      <w:proofErr w:type="spellStart"/>
+      <w:r>
+        <w:rPr>
+          <w:rFonts w:ascii="Georgia" w:hAnsi="Georgia"/>
+          <w:color w:val="515151"/>
+          <w:sz w:val="21"/>
+          <w:szCs w:val="21"/>
+          <w:shd w:val="clear" w:color="auto" w:fill="FFFFFF"/>
+          <w:lang w:eastAsia="en-US"/>
+        </w:rPr>
+        <w:t>rsyslog</w:t>
+      </w:r>
+      <w:proofErr w:type="spellEnd"/>
+      <w:r>
+        <w:rPr>
+          <w:rFonts w:ascii="Georgia" w:hAnsi="Georgia"/>
+          <w:color w:val="515151"/>
+          <w:sz w:val="21"/>
+          <w:szCs w:val="21"/>
+          <w:shd w:val="clear" w:color="auto" w:fill="FFFFFF"/>
+          <w:lang w:eastAsia="en-US"/>
+        </w:rPr>
+        <w:t xml:space="preserve"> service needs to be restarted.</w:t>
       </w:r>
     </w:p>
     <w:p>
@@ -3617,7 +5295,31 @@
           <w:shd w:val="clear" w:color="auto" w:fill="FFFFFF"/>
           <w:lang w:eastAsia="en-US"/>
         </w:rPr>
-        <w:t>If the logs are coming in, but are not processed, or normalized you can look at the logs  and then look at the plugin for problems with the translation, or regular expression.</w:t>
+        <w:t xml:space="preserve">If the logs are coming in, but are not processed, or normalized you can look at the </w:t>
+      </w:r>
+      <w:proofErr w:type="gramStart"/>
+      <w:r>
+        <w:rPr>
+          <w:rFonts w:ascii="Georgia" w:hAnsi="Georgia"/>
+          <w:color w:val="515151"/>
+          <w:sz w:val="21"/>
+          <w:szCs w:val="21"/>
+          <w:shd w:val="clear" w:color="auto" w:fill="FFFFFF"/>
+          <w:lang w:eastAsia="en-US"/>
+        </w:rPr>
+        <w:t>logs  and</w:t>
+      </w:r>
+      <w:proofErr w:type="gramEnd"/>
+      <w:r>
+        <w:rPr>
+          <w:rFonts w:ascii="Georgia" w:hAnsi="Georgia"/>
+          <w:color w:val="515151"/>
+          <w:sz w:val="21"/>
+          <w:szCs w:val="21"/>
+          <w:shd w:val="clear" w:color="auto" w:fill="FFFFFF"/>
+          <w:lang w:eastAsia="en-US"/>
+        </w:rPr>
+        <w:t xml:space="preserve"> then look at the plugin for problems with the translation, or regular expression.</w:t>
       </w:r>
     </w:p>
     <w:p>
@@ -3679,7 +5381,51 @@
           <w:szCs w:val="21"/>
           <w:lang w:eastAsia="en-US"/>
         </w:rPr>
-        <w:t>/var/log/ossim/agent.log</w:t>
+        <w:t>/</w:t>
+      </w:r>
+      <w:proofErr w:type="spellStart"/>
+      <w:r>
+        <w:rPr>
+          <w:rFonts w:ascii="Georgia" w:hAnsi="Georgia" w:cs="Arial"/>
+          <w:color w:val="515151"/>
+          <w:sz w:val="21"/>
+          <w:szCs w:val="21"/>
+          <w:lang w:eastAsia="en-US"/>
+        </w:rPr>
+        <w:t>var</w:t>
+      </w:r>
+      <w:proofErr w:type="spellEnd"/>
+      <w:r>
+        <w:rPr>
+          <w:rFonts w:ascii="Georgia" w:hAnsi="Georgia" w:cs="Arial"/>
+          <w:color w:val="515151"/>
+          <w:sz w:val="21"/>
+          <w:szCs w:val="21"/>
+          <w:lang w:eastAsia="en-US"/>
+        </w:rPr>
+        <w:t>/log/</w:t>
+      </w:r>
+      <w:proofErr w:type="spellStart"/>
+      <w:r>
+        <w:rPr>
+          <w:rFonts w:ascii="Georgia" w:hAnsi="Georgia" w:cs="Arial"/>
+          <w:color w:val="515151"/>
+          <w:sz w:val="21"/>
+          <w:szCs w:val="21"/>
+          <w:lang w:eastAsia="en-US"/>
+        </w:rPr>
+        <w:t>ossim</w:t>
+      </w:r>
+      <w:proofErr w:type="spellEnd"/>
+      <w:r>
+        <w:rPr>
+          <w:rFonts w:ascii="Georgia" w:hAnsi="Georgia" w:cs="Arial"/>
+          <w:color w:val="515151"/>
+          <w:sz w:val="21"/>
+          <w:szCs w:val="21"/>
+          <w:lang w:eastAsia="en-US"/>
+        </w:rPr>
+        <w:t>/agent.log</w:t>
       </w:r>
     </w:p>
     <w:p>
@@ -3708,7 +5454,51 @@
           <w:szCs w:val="21"/>
           <w:lang w:eastAsia="en-US"/>
         </w:rPr>
-        <w:t>/var/log/ossim/server.log</w:t>
+        <w:t>/</w:t>
+      </w:r>
+      <w:proofErr w:type="spellStart"/>
+      <w:r>
+        <w:rPr>
+          <w:rFonts w:ascii="Georgia" w:hAnsi="Georgia" w:cs="Arial"/>
+          <w:color w:val="515151"/>
+          <w:sz w:val="21"/>
+          <w:szCs w:val="21"/>
+          <w:lang w:eastAsia="en-US"/>
+        </w:rPr>
+        <w:t>var</w:t>
+      </w:r>
+      <w:proofErr w:type="spellEnd"/>
+      <w:r>
+        <w:rPr>
+          <w:rFonts w:ascii="Georgia" w:hAnsi="Georgia" w:cs="Arial"/>
+          <w:color w:val="515151"/>
+          <w:sz w:val="21"/>
+          <w:szCs w:val="21"/>
+          <w:lang w:eastAsia="en-US"/>
+        </w:rPr>
+        <w:t>/log/</w:t>
+      </w:r>
+      <w:proofErr w:type="spellStart"/>
+      <w:r>
+        <w:rPr>
+          <w:rFonts w:ascii="Georgia" w:hAnsi="Georgia" w:cs="Arial"/>
+          <w:color w:val="515151"/>
+          <w:sz w:val="21"/>
+          <w:szCs w:val="21"/>
+          <w:lang w:eastAsia="en-US"/>
+        </w:rPr>
+        <w:t>ossim</w:t>
+      </w:r>
+      <w:proofErr w:type="spellEnd"/>
+      <w:r>
+        <w:rPr>
+          <w:rFonts w:ascii="Georgia" w:hAnsi="Georgia" w:cs="Arial"/>
+          <w:color w:val="515151"/>
+          <w:sz w:val="21"/>
+          <w:szCs w:val="21"/>
+          <w:lang w:eastAsia="en-US"/>
+        </w:rPr>
+        <w:t>/server.log</w:t>
       </w:r>
     </w:p>
     <w:p>
@@ -3836,7 +5626,29 @@
                 <w:szCs w:val="24"/>
                 <w:lang w:eastAsia="en-US"/>
               </w:rPr>
-              <w:t>Each time you make a change to the plugin you need to jailbreak AlienVault USM and run alienvault-reconfig.</w:t>
+              <w:t xml:space="preserve">Each time you make a change to the plugin you need to jailbreak AlienVault USM and run </w:t>
+            </w:r>
+            <w:proofErr w:type="spellStart"/>
+            <w:r>
+              <w:rPr>
+                <w:rFonts w:ascii="Andale Mono" w:eastAsia="MS Mincho" w:hAnsi="Andale Mono" w:cs="Andale Mono"/>
+                <w:color w:val="000000" w:themeColor="text1"/>
+                <w:sz w:val="24"/>
+                <w:szCs w:val="24"/>
+                <w:lang w:eastAsia="en-US"/>
+              </w:rPr>
+              <w:t>alienvault-reconfig</w:t>
+            </w:r>
+            <w:proofErr w:type="spellEnd"/>
+            <w:r>
+              <w:rPr>
+                <w:rFonts w:ascii="Andale Mono" w:eastAsia="MS Mincho" w:hAnsi="Andale Mono" w:cs="Andale Mono"/>
+                <w:color w:val="000000" w:themeColor="text1"/>
+                <w:sz w:val="24"/>
+                <w:szCs w:val="24"/>
+                <w:lang w:eastAsia="en-US"/>
+              </w:rPr>
+              <w:t>.</w:t>
             </w:r>
           </w:p>
           <w:p>
@@ -4107,27 +5919,14 @@
           <w:r>
             <w:t xml:space="preserve"> of </w:t>
           </w:r>
-          <w:r>
-            <w:fldChar w:fldCharType="begin"/>
-          </w:r>
-          <w:r>
-            <w:instrText xml:space="preserve"> NUMPAGES  \* MERGEFORMAT </w:instrText>
-          </w:r>
-          <w:r>
-            <w:fldChar w:fldCharType="separate"/>
-          </w:r>
-          <w:r>
-            <w:rPr>
-              <w:noProof/>
-            </w:rPr>
-            <w:t>14</w:t>
-          </w:r>
-          <w:r>
-            <w:rPr>
-              <w:noProof/>
-            </w:rPr>
-            <w:fldChar w:fldCharType="end"/>
-          </w:r>
+          <w:fldSimple w:instr=" NUMPAGES  \* MERGEFORMAT ">
+            <w:r>
+              <w:rPr>
+                <w:noProof/>
+              </w:rPr>
+              <w:t>14</w:t>
+            </w:r>
+          </w:fldSimple>
         </w:p>
       </w:tc>
     </w:tr>
@@ -4277,27 +6076,14 @@
           <w:r>
             <w:t xml:space="preserve"> of </w:t>
           </w:r>
-          <w:r>
-            <w:fldChar w:fldCharType="begin"/>
-          </w:r>
-          <w:r>
-            <w:instrText xml:space="preserve"> NUMPAGES  \* MERGEFORMAT </w:instrText>
-          </w:r>
-          <w:r>
-            <w:fldChar w:fldCharType="separate"/>
-          </w:r>
-          <w:r>
-            <w:rPr>
-              <w:noProof/>
-            </w:rPr>
-            <w:t>14</w:t>
-          </w:r>
-          <w:r>
-            <w:rPr>
-              <w:noProof/>
-            </w:rPr>
-            <w:fldChar w:fldCharType="end"/>
-          </w:r>
+          <w:fldSimple w:instr=" NUMPAGES  \* MERGEFORMAT ">
+            <w:r>
+              <w:rPr>
+                <w:noProof/>
+              </w:rPr>
+              <w:t>14</w:t>
+            </w:r>
+          </w:fldSimple>
         </w:p>
       </w:tc>
     </w:tr>
@@ -4441,27 +6227,14 @@
           <w:r>
             <w:t xml:space="preserve"> of </w:t>
           </w:r>
-          <w:r>
-            <w:fldChar w:fldCharType="begin"/>
-          </w:r>
-          <w:r>
-            <w:instrText xml:space="preserve"> NUMPAGES  \* MERGEFORMAT </w:instrText>
-          </w:r>
-          <w:r>
-            <w:fldChar w:fldCharType="separate"/>
-          </w:r>
-          <w:r>
-            <w:rPr>
-              <w:noProof/>
-            </w:rPr>
-            <w:t>14</w:t>
-          </w:r>
-          <w:r>
-            <w:rPr>
-              <w:noProof/>
-            </w:rPr>
-            <w:fldChar w:fldCharType="end"/>
-          </w:r>
+          <w:fldSimple w:instr=" NUMPAGES  \* MERGEFORMAT ">
+            <w:r>
+              <w:rPr>
+                <w:noProof/>
+              </w:rPr>
+              <w:t>14</w:t>
+            </w:r>
+          </w:fldSimple>
         </w:p>
       </w:tc>
     </w:tr>
@@ -4597,7 +6370,7 @@
             <w:rPr>
               <w:noProof/>
             </w:rPr>
-            <w:t>10</w:t>
+            <w:t>8</w:t>
           </w:r>
           <w:r>
             <w:fldChar w:fldCharType="end"/>
@@ -4605,27 +6378,14 @@
           <w:r>
             <w:t xml:space="preserve"> of </w:t>
           </w:r>
-          <w:r>
-            <w:fldChar w:fldCharType="begin"/>
-          </w:r>
-          <w:r>
-            <w:instrText xml:space="preserve"> NUMPAGES  \* MERGEFORMAT </w:instrText>
-          </w:r>
-          <w:r>
-            <w:fldChar w:fldCharType="separate"/>
-          </w:r>
-          <w:r>
-            <w:rPr>
-              <w:noProof/>
-            </w:rPr>
-            <w:t>15</w:t>
-          </w:r>
-          <w:r>
-            <w:rPr>
-              <w:noProof/>
-            </w:rPr>
-            <w:fldChar w:fldCharType="end"/>
-          </w:r>
+          <w:fldSimple w:instr=" NUMPAGES  \* MERGEFORMAT ">
+            <w:r>
+              <w:rPr>
+                <w:noProof/>
+              </w:rPr>
+              <w:t>16</w:t>
+            </w:r>
+          </w:fldSimple>
         </w:p>
       </w:tc>
     </w:tr>
@@ -4764,27 +6524,14 @@
           <w:r>
             <w:t xml:space="preserve"> of </w:t>
           </w:r>
-          <w:r>
-            <w:fldChar w:fldCharType="begin"/>
-          </w:r>
-          <w:r>
-            <w:instrText xml:space="preserve"> NUMPAGES  \* MERGEFORMAT </w:instrText>
-          </w:r>
-          <w:r>
-            <w:fldChar w:fldCharType="separate"/>
-          </w:r>
-          <w:r>
-            <w:rPr>
-              <w:noProof/>
-            </w:rPr>
-            <w:t>14</w:t>
-          </w:r>
-          <w:r>
-            <w:rPr>
-              <w:noProof/>
-            </w:rPr>
-            <w:fldChar w:fldCharType="end"/>
-          </w:r>
+          <w:fldSimple w:instr=" NUMPAGES  \* MERGEFORMAT ">
+            <w:r>
+              <w:rPr>
+                <w:noProof/>
+              </w:rPr>
+              <w:t>14</w:t>
+            </w:r>
+          </w:fldSimple>
         </w:p>
       </w:tc>
     </w:tr>
@@ -15920,7 +17667,7 @@
 </file>
 
 <file path=customXml/itemProps1.xml><?xml version="1.0" encoding="utf-8"?>
-<ds:datastoreItem xmlns:ds="http://schemas.openxmlformats.org/officeDocument/2006/customXml" ds:itemID="{70BC11BE-4781-0047-937F-D59C5226D860}">
+<ds:datastoreItem xmlns:ds="http://schemas.openxmlformats.org/officeDocument/2006/customXml" ds:itemID="{007438D8-4B25-824D-942D-38F9400786D6}">
   <ds:schemaRefs>
     <ds:schemaRef ds:uri="http://schemas.openxmlformats.org/officeDocument/2006/bibliography"/>
   </ds:schemaRefs>

</xml_diff>

<commit_message>
updated the header information
updated the new header format for the CFG files
</commit_message>
<xml_diff>
--- a/Building a Custom Plugin.docx
+++ b/Building a Custom Plugin.docx
@@ -175,7 +175,7 @@
       <w:pPr>
         <w:pStyle w:val="CoverTitle"/>
       </w:pPr>
-      <w:bookmarkStart w:id="0" w:name="_Toc281557349"/>
+      <w:bookmarkStart w:id="0" w:name="_Toc299883097"/>
       <w:r>
         <w:t>Building A Custom Plugin</w:t>
       </w:r>
@@ -282,6 +282,8 @@
         </w:rPr>
         <w:fldChar w:fldCharType="separate"/>
       </w:r>
+      <w:bookmarkStart w:id="1" w:name="_GoBack"/>
+      <w:bookmarkEnd w:id="1"/>
       <w:r>
         <w:rPr>
           <w:noProof/>
@@ -304,7 +306,7 @@
         <w:rPr>
           <w:noProof/>
         </w:rPr>
-        <w:instrText xml:space="preserve"> PAGEREF _Toc281557349 \h </w:instrText>
+        <w:instrText xml:space="preserve"> PAGEREF _Toc299883097 \h </w:instrText>
       </w:r>
       <w:r>
         <w:rPr>
@@ -383,7 +385,7 @@
         <w:rPr>
           <w:noProof/>
         </w:rPr>
-        <w:instrText xml:space="preserve"> PAGEREF _Toc281557350 \h </w:instrText>
+        <w:instrText xml:space="preserve"> PAGEREF _Toc299883098 \h </w:instrText>
       </w:r>
       <w:r>
         <w:rPr>
@@ -462,7 +464,7 @@
         <w:rPr>
           <w:noProof/>
         </w:rPr>
-        <w:instrText xml:space="preserve"> PAGEREF _Toc281557351 \h </w:instrText>
+        <w:instrText xml:space="preserve"> PAGEREF _Toc299883099 \h </w:instrText>
       </w:r>
       <w:r>
         <w:rPr>
@@ -541,7 +543,7 @@
         <w:rPr>
           <w:noProof/>
         </w:rPr>
-        <w:instrText xml:space="preserve"> PAGEREF _Toc281557352 \h </w:instrText>
+        <w:instrText xml:space="preserve"> PAGEREF _Toc299883100 \h </w:instrText>
       </w:r>
       <w:r>
         <w:rPr>
@@ -559,164 +561,6 @@
           <w:noProof/>
         </w:rPr>
         <w:t>6</w:t>
-      </w:r>
-      <w:r>
-        <w:rPr>
-          <w:noProof/>
-        </w:rPr>
-        <w:fldChar w:fldCharType="end"/>
-      </w:r>
-    </w:p>
-    <w:p>
-      <w:pPr>
-        <w:pStyle w:val="TOC1"/>
-        <w:tabs>
-          <w:tab w:val="left" w:pos="724"/>
-        </w:tabs>
-        <w:rPr>
-          <w:rFonts w:asciiTheme="minorHAnsi" w:eastAsiaTheme="minorEastAsia" w:hAnsiTheme="minorHAnsi" w:cstheme="minorBidi"/>
-          <w:b w:val="0"/>
-          <w:noProof/>
-          <w:color w:val="auto"/>
-          <w:lang w:eastAsia="ja-JP"/>
-        </w:rPr>
-      </w:pPr>
-      <w:r>
-        <w:rPr>
-          <w:bCs/>
-          <w:noProof/>
-        </w:rPr>
-        <w:t>4.</w:t>
-      </w:r>
-      <w:r>
-        <w:rPr>
-          <w:rFonts w:asciiTheme="minorHAnsi" w:eastAsiaTheme="minorEastAsia" w:hAnsiTheme="minorHAnsi" w:cstheme="minorBidi"/>
-          <w:b w:val="0"/>
-          <w:noProof/>
-          <w:color w:val="auto"/>
-          <w:lang w:eastAsia="ja-JP"/>
-        </w:rPr>
-        <w:tab/>
-      </w:r>
-      <w:r>
-        <w:rPr>
-          <w:noProof/>
-        </w:rPr>
-        <w:t>Creating plugin entries in the AlienVault  database</w:t>
-      </w:r>
-      <w:r>
-        <w:rPr>
-          <w:noProof/>
-        </w:rPr>
-        <w:tab/>
-      </w:r>
-      <w:r>
-        <w:rPr>
-          <w:noProof/>
-        </w:rPr>
-        <w:fldChar w:fldCharType="begin"/>
-      </w:r>
-      <w:r>
-        <w:rPr>
-          <w:noProof/>
-        </w:rPr>
-        <w:instrText xml:space="preserve"> PAGEREF _Toc281557353 \h </w:instrText>
-      </w:r>
-      <w:r>
-        <w:rPr>
-          <w:noProof/>
-        </w:rPr>
-      </w:r>
-      <w:r>
-        <w:rPr>
-          <w:noProof/>
-        </w:rPr>
-        <w:fldChar w:fldCharType="separate"/>
-      </w:r>
-      <w:r>
-        <w:rPr>
-          <w:noProof/>
-        </w:rPr>
-        <w:t>9</w:t>
-      </w:r>
-      <w:r>
-        <w:rPr>
-          <w:noProof/>
-        </w:rPr>
-        <w:fldChar w:fldCharType="end"/>
-      </w:r>
-    </w:p>
-    <w:p>
-      <w:pPr>
-        <w:pStyle w:val="TOC1"/>
-        <w:tabs>
-          <w:tab w:val="left" w:pos="724"/>
-        </w:tabs>
-        <w:rPr>
-          <w:rFonts w:asciiTheme="minorHAnsi" w:eastAsiaTheme="minorEastAsia" w:hAnsiTheme="minorHAnsi" w:cstheme="minorBidi"/>
-          <w:b w:val="0"/>
-          <w:noProof/>
-          <w:color w:val="auto"/>
-          <w:lang w:eastAsia="ja-JP"/>
-        </w:rPr>
-      </w:pPr>
-      <w:r>
-        <w:rPr>
-          <w:bCs/>
-          <w:noProof/>
-        </w:rPr>
-        <w:t>5.</w:t>
-      </w:r>
-      <w:r>
-        <w:rPr>
-          <w:rFonts w:asciiTheme="minorHAnsi" w:eastAsiaTheme="minorEastAsia" w:hAnsiTheme="minorHAnsi" w:cstheme="minorBidi"/>
-          <w:b w:val="0"/>
-          <w:noProof/>
-          <w:color w:val="auto"/>
-          <w:lang w:eastAsia="ja-JP"/>
-        </w:rPr>
-        <w:tab/>
-      </w:r>
-      <w:r>
-        <w:rPr>
-          <w:noProof/>
-        </w:rPr>
-        <w:t>Enabling plugin on USM</w:t>
-      </w:r>
-      <w:r>
-        <w:rPr>
-          <w:noProof/>
-        </w:rPr>
-        <w:tab/>
-      </w:r>
-      <w:r>
-        <w:rPr>
-          <w:noProof/>
-        </w:rPr>
-        <w:fldChar w:fldCharType="begin"/>
-      </w:r>
-      <w:r>
-        <w:rPr>
-          <w:noProof/>
-        </w:rPr>
-        <w:instrText xml:space="preserve"> PAGEREF _Toc281557354 \h </w:instrText>
-      </w:r>
-      <w:r>
-        <w:rPr>
-          <w:noProof/>
-        </w:rPr>
-      </w:r>
-      <w:r>
-        <w:rPr>
-          <w:noProof/>
-        </w:rPr>
-        <w:fldChar w:fldCharType="separate"/>
-      </w:r>
-      <w:r>
-        <w:rPr>
-          <w:noProof/>
-        </w:rPr>
-        <w:t>11</w:t>
       </w:r>
       <w:r>
         <w:rPr>
@@ -745,7 +589,7 @@
           <w:bCs/>
           <w:noProof/>
         </w:rPr>
-        <w:t>5.1.</w:t>
+        <w:t>3.1.</w:t>
       </w:r>
       <w:r>
         <w:rPr>
@@ -762,7 +606,7 @@
         <w:rPr>
           <w:noProof/>
         </w:rPr>
-        <w:t>To enable the plugin on a sensor</w:t>
+        <w:t>Plugin aid</w:t>
       </w:r>
       <w:r>
         <w:rPr>
@@ -780,7 +624,7 @@
         <w:rPr>
           <w:noProof/>
         </w:rPr>
-        <w:instrText xml:space="preserve"> PAGEREF _Toc281557355 \h </w:instrText>
+        <w:instrText xml:space="preserve"> PAGEREF _Toc299883101 \h </w:instrText>
       </w:r>
       <w:r>
         <w:rPr>
@@ -797,7 +641,7 @@
         <w:rPr>
           <w:noProof/>
         </w:rPr>
-        <w:t>11</w:t>
+        <w:t>8</w:t>
       </w:r>
       <w:r>
         <w:rPr>
@@ -808,87 +652,9 @@
     </w:p>
     <w:p>
       <w:pPr>
-        <w:pStyle w:val="TOC1"/>
-        <w:tabs>
-          <w:tab w:val="left" w:pos="2138"/>
-        </w:tabs>
-        <w:rPr>
-          <w:rFonts w:asciiTheme="minorHAnsi" w:eastAsiaTheme="minorEastAsia" w:hAnsiTheme="minorHAnsi" w:cstheme="minorBidi"/>
-          <w:b w:val="0"/>
-          <w:noProof/>
-          <w:color w:val="auto"/>
-          <w:lang w:eastAsia="ja-JP"/>
-        </w:rPr>
-      </w:pPr>
-      <w:r>
-        <w:rPr>
-          <w:noProof/>
-        </w:rPr>
-        <w:t>APPENDIX A -</w:t>
-      </w:r>
-      <w:r>
-        <w:rPr>
-          <w:rFonts w:asciiTheme="minorHAnsi" w:eastAsiaTheme="minorEastAsia" w:hAnsiTheme="minorHAnsi" w:cstheme="minorBidi"/>
-          <w:b w:val="0"/>
-          <w:noProof/>
-          <w:color w:val="auto"/>
-          <w:lang w:eastAsia="ja-JP"/>
-        </w:rPr>
-        <w:tab/>
-      </w:r>
-      <w:r>
-        <w:rPr>
-          <w:noProof/>
-        </w:rPr>
-        <w:t>Troubleshooting</w:t>
-      </w:r>
-      <w:r>
-        <w:rPr>
-          <w:noProof/>
-        </w:rPr>
-        <w:tab/>
-      </w:r>
-      <w:r>
-        <w:rPr>
-          <w:noProof/>
-        </w:rPr>
-        <w:fldChar w:fldCharType="begin"/>
-      </w:r>
-      <w:r>
-        <w:rPr>
-          <w:noProof/>
-        </w:rPr>
-        <w:instrText xml:space="preserve"> PAGEREF _Toc281557356 \h </w:instrText>
-      </w:r>
-      <w:r>
-        <w:rPr>
-          <w:noProof/>
-        </w:rPr>
-      </w:r>
-      <w:r>
-        <w:rPr>
-          <w:noProof/>
-        </w:rPr>
-        <w:fldChar w:fldCharType="separate"/>
-      </w:r>
-      <w:r>
-        <w:rPr>
-          <w:noProof/>
-        </w:rPr>
-        <w:t>14</w:t>
-      </w:r>
-      <w:r>
-        <w:rPr>
-          <w:noProof/>
-        </w:rPr>
-        <w:fldChar w:fldCharType="end"/>
-      </w:r>
-    </w:p>
-    <w:p>
-      <w:pPr>
         <w:pStyle w:val="TOC2"/>
         <w:tabs>
-          <w:tab w:val="left" w:pos="1482"/>
+          <w:tab w:val="left" w:pos="1458"/>
         </w:tabs>
         <w:rPr>
           <w:rFonts w:asciiTheme="minorHAnsi" w:eastAsiaTheme="minorEastAsia" w:hAnsiTheme="minorHAnsi" w:cstheme="minorBidi"/>
@@ -901,9 +667,10 @@
       </w:pPr>
       <w:r>
         <w:rPr>
+          <w:bCs/>
           <w:noProof/>
         </w:rPr>
-        <w:t>A.1.</w:t>
+        <w:t>3.2.</w:t>
       </w:r>
       <w:r>
         <w:rPr>
@@ -920,6 +687,405 @@
         <w:rPr>
           <w:noProof/>
         </w:rPr>
+        <w:t>The command to parse CFG header</w:t>
+      </w:r>
+      <w:r>
+        <w:rPr>
+          <w:noProof/>
+        </w:rPr>
+        <w:tab/>
+      </w:r>
+      <w:r>
+        <w:rPr>
+          <w:noProof/>
+        </w:rPr>
+        <w:fldChar w:fldCharType="begin"/>
+      </w:r>
+      <w:r>
+        <w:rPr>
+          <w:noProof/>
+        </w:rPr>
+        <w:instrText xml:space="preserve"> PAGEREF _Toc299883102 \h </w:instrText>
+      </w:r>
+      <w:r>
+        <w:rPr>
+          <w:noProof/>
+        </w:rPr>
+      </w:r>
+      <w:r>
+        <w:rPr>
+          <w:noProof/>
+        </w:rPr>
+        <w:fldChar w:fldCharType="separate"/>
+      </w:r>
+      <w:r>
+        <w:rPr>
+          <w:noProof/>
+        </w:rPr>
+        <w:t>8</w:t>
+      </w:r>
+      <w:r>
+        <w:rPr>
+          <w:noProof/>
+        </w:rPr>
+        <w:fldChar w:fldCharType="end"/>
+      </w:r>
+    </w:p>
+    <w:p>
+      <w:pPr>
+        <w:pStyle w:val="TOC2"/>
+        <w:tabs>
+          <w:tab w:val="left" w:pos="1458"/>
+        </w:tabs>
+        <w:rPr>
+          <w:rFonts w:asciiTheme="minorHAnsi" w:eastAsiaTheme="minorEastAsia" w:hAnsiTheme="minorHAnsi" w:cstheme="minorBidi"/>
+          <w:noProof/>
+          <w:color w:val="auto"/>
+          <w:sz w:val="24"/>
+          <w:szCs w:val="24"/>
+          <w:lang w:eastAsia="ja-JP"/>
+        </w:rPr>
+      </w:pPr>
+      <w:r>
+        <w:rPr>
+          <w:bCs/>
+          <w:noProof/>
+        </w:rPr>
+        <w:t>3.3.</w:t>
+      </w:r>
+      <w:r>
+        <w:rPr>
+          <w:rFonts w:asciiTheme="minorHAnsi" w:eastAsiaTheme="minorEastAsia" w:hAnsiTheme="minorHAnsi" w:cstheme="minorBidi"/>
+          <w:noProof/>
+          <w:color w:val="auto"/>
+          <w:sz w:val="24"/>
+          <w:szCs w:val="24"/>
+          <w:lang w:eastAsia="ja-JP"/>
+        </w:rPr>
+        <w:tab/>
+      </w:r>
+      <w:r>
+        <w:rPr>
+          <w:noProof/>
+        </w:rPr>
+        <w:t>Creating plugin entries in the AlienVault  database</w:t>
+      </w:r>
+      <w:r>
+        <w:rPr>
+          <w:noProof/>
+        </w:rPr>
+        <w:tab/>
+      </w:r>
+      <w:r>
+        <w:rPr>
+          <w:noProof/>
+        </w:rPr>
+        <w:fldChar w:fldCharType="begin"/>
+      </w:r>
+      <w:r>
+        <w:rPr>
+          <w:noProof/>
+        </w:rPr>
+        <w:instrText xml:space="preserve"> PAGEREF _Toc299883103 \h </w:instrText>
+      </w:r>
+      <w:r>
+        <w:rPr>
+          <w:noProof/>
+        </w:rPr>
+      </w:r>
+      <w:r>
+        <w:rPr>
+          <w:noProof/>
+        </w:rPr>
+        <w:fldChar w:fldCharType="separate"/>
+      </w:r>
+      <w:r>
+        <w:rPr>
+          <w:noProof/>
+        </w:rPr>
+        <w:t>11</w:t>
+      </w:r>
+      <w:r>
+        <w:rPr>
+          <w:noProof/>
+        </w:rPr>
+        <w:fldChar w:fldCharType="end"/>
+      </w:r>
+    </w:p>
+    <w:p>
+      <w:pPr>
+        <w:pStyle w:val="TOC1"/>
+        <w:tabs>
+          <w:tab w:val="left" w:pos="724"/>
+        </w:tabs>
+        <w:rPr>
+          <w:rFonts w:asciiTheme="minorHAnsi" w:eastAsiaTheme="minorEastAsia" w:hAnsiTheme="minorHAnsi" w:cstheme="minorBidi"/>
+          <w:b w:val="0"/>
+          <w:noProof/>
+          <w:color w:val="auto"/>
+          <w:lang w:eastAsia="ja-JP"/>
+        </w:rPr>
+      </w:pPr>
+      <w:r>
+        <w:rPr>
+          <w:bCs/>
+          <w:noProof/>
+        </w:rPr>
+        <w:t>4.</w:t>
+      </w:r>
+      <w:r>
+        <w:rPr>
+          <w:rFonts w:asciiTheme="minorHAnsi" w:eastAsiaTheme="minorEastAsia" w:hAnsiTheme="minorHAnsi" w:cstheme="minorBidi"/>
+          <w:b w:val="0"/>
+          <w:noProof/>
+          <w:color w:val="auto"/>
+          <w:lang w:eastAsia="ja-JP"/>
+        </w:rPr>
+        <w:tab/>
+      </w:r>
+      <w:r>
+        <w:rPr>
+          <w:noProof/>
+        </w:rPr>
+        <w:t>Enabling plugin on USM</w:t>
+      </w:r>
+      <w:r>
+        <w:rPr>
+          <w:noProof/>
+        </w:rPr>
+        <w:tab/>
+      </w:r>
+      <w:r>
+        <w:rPr>
+          <w:noProof/>
+        </w:rPr>
+        <w:fldChar w:fldCharType="begin"/>
+      </w:r>
+      <w:r>
+        <w:rPr>
+          <w:noProof/>
+        </w:rPr>
+        <w:instrText xml:space="preserve"> PAGEREF _Toc299883104 \h </w:instrText>
+      </w:r>
+      <w:r>
+        <w:rPr>
+          <w:noProof/>
+        </w:rPr>
+      </w:r>
+      <w:r>
+        <w:rPr>
+          <w:noProof/>
+        </w:rPr>
+        <w:fldChar w:fldCharType="separate"/>
+      </w:r>
+      <w:r>
+        <w:rPr>
+          <w:noProof/>
+        </w:rPr>
+        <w:t>14</w:t>
+      </w:r>
+      <w:r>
+        <w:rPr>
+          <w:noProof/>
+        </w:rPr>
+        <w:fldChar w:fldCharType="end"/>
+      </w:r>
+    </w:p>
+    <w:p>
+      <w:pPr>
+        <w:pStyle w:val="TOC2"/>
+        <w:tabs>
+          <w:tab w:val="left" w:pos="1458"/>
+        </w:tabs>
+        <w:rPr>
+          <w:rFonts w:asciiTheme="minorHAnsi" w:eastAsiaTheme="minorEastAsia" w:hAnsiTheme="minorHAnsi" w:cstheme="minorBidi"/>
+          <w:noProof/>
+          <w:color w:val="auto"/>
+          <w:sz w:val="24"/>
+          <w:szCs w:val="24"/>
+          <w:lang w:eastAsia="ja-JP"/>
+        </w:rPr>
+      </w:pPr>
+      <w:r>
+        <w:rPr>
+          <w:bCs/>
+          <w:noProof/>
+        </w:rPr>
+        <w:t>4.1.</w:t>
+      </w:r>
+      <w:r>
+        <w:rPr>
+          <w:rFonts w:asciiTheme="minorHAnsi" w:eastAsiaTheme="minorEastAsia" w:hAnsiTheme="minorHAnsi" w:cstheme="minorBidi"/>
+          <w:noProof/>
+          <w:color w:val="auto"/>
+          <w:sz w:val="24"/>
+          <w:szCs w:val="24"/>
+          <w:lang w:eastAsia="ja-JP"/>
+        </w:rPr>
+        <w:tab/>
+      </w:r>
+      <w:r>
+        <w:rPr>
+          <w:noProof/>
+        </w:rPr>
+        <w:t>To enable the plugin on a sensor</w:t>
+      </w:r>
+      <w:r>
+        <w:rPr>
+          <w:noProof/>
+        </w:rPr>
+        <w:tab/>
+      </w:r>
+      <w:r>
+        <w:rPr>
+          <w:noProof/>
+        </w:rPr>
+        <w:fldChar w:fldCharType="begin"/>
+      </w:r>
+      <w:r>
+        <w:rPr>
+          <w:noProof/>
+        </w:rPr>
+        <w:instrText xml:space="preserve"> PAGEREF _Toc299883105 \h </w:instrText>
+      </w:r>
+      <w:r>
+        <w:rPr>
+          <w:noProof/>
+        </w:rPr>
+      </w:r>
+      <w:r>
+        <w:rPr>
+          <w:noProof/>
+        </w:rPr>
+        <w:fldChar w:fldCharType="separate"/>
+      </w:r>
+      <w:r>
+        <w:rPr>
+          <w:noProof/>
+        </w:rPr>
+        <w:t>15</w:t>
+      </w:r>
+      <w:r>
+        <w:rPr>
+          <w:noProof/>
+        </w:rPr>
+        <w:fldChar w:fldCharType="end"/>
+      </w:r>
+    </w:p>
+    <w:p>
+      <w:pPr>
+        <w:pStyle w:val="TOC1"/>
+        <w:tabs>
+          <w:tab w:val="left" w:pos="2138"/>
+        </w:tabs>
+        <w:rPr>
+          <w:rFonts w:asciiTheme="minorHAnsi" w:eastAsiaTheme="minorEastAsia" w:hAnsiTheme="minorHAnsi" w:cstheme="minorBidi"/>
+          <w:b w:val="0"/>
+          <w:noProof/>
+          <w:color w:val="auto"/>
+          <w:lang w:eastAsia="ja-JP"/>
+        </w:rPr>
+      </w:pPr>
+      <w:r>
+        <w:rPr>
+          <w:noProof/>
+        </w:rPr>
+        <w:t>APPENDIX A -</w:t>
+      </w:r>
+      <w:r>
+        <w:rPr>
+          <w:rFonts w:asciiTheme="minorHAnsi" w:eastAsiaTheme="minorEastAsia" w:hAnsiTheme="minorHAnsi" w:cstheme="minorBidi"/>
+          <w:b w:val="0"/>
+          <w:noProof/>
+          <w:color w:val="auto"/>
+          <w:lang w:eastAsia="ja-JP"/>
+        </w:rPr>
+        <w:tab/>
+      </w:r>
+      <w:r>
+        <w:rPr>
+          <w:noProof/>
+        </w:rPr>
+        <w:t>Troubleshooting</w:t>
+      </w:r>
+      <w:r>
+        <w:rPr>
+          <w:noProof/>
+        </w:rPr>
+        <w:tab/>
+      </w:r>
+      <w:r>
+        <w:rPr>
+          <w:noProof/>
+        </w:rPr>
+        <w:fldChar w:fldCharType="begin"/>
+      </w:r>
+      <w:r>
+        <w:rPr>
+          <w:noProof/>
+        </w:rPr>
+        <w:instrText xml:space="preserve"> PAGEREF _Toc299883106 \h </w:instrText>
+      </w:r>
+      <w:r>
+        <w:rPr>
+          <w:noProof/>
+        </w:rPr>
+      </w:r>
+      <w:r>
+        <w:rPr>
+          <w:noProof/>
+        </w:rPr>
+        <w:fldChar w:fldCharType="separate"/>
+      </w:r>
+      <w:r>
+        <w:rPr>
+          <w:noProof/>
+        </w:rPr>
+        <w:t>18</w:t>
+      </w:r>
+      <w:r>
+        <w:rPr>
+          <w:noProof/>
+        </w:rPr>
+        <w:fldChar w:fldCharType="end"/>
+      </w:r>
+    </w:p>
+    <w:p>
+      <w:pPr>
+        <w:pStyle w:val="TOC2"/>
+        <w:tabs>
+          <w:tab w:val="left" w:pos="1482"/>
+        </w:tabs>
+        <w:rPr>
+          <w:rFonts w:asciiTheme="minorHAnsi" w:eastAsiaTheme="minorEastAsia" w:hAnsiTheme="minorHAnsi" w:cstheme="minorBidi"/>
+          <w:noProof/>
+          <w:color w:val="auto"/>
+          <w:sz w:val="24"/>
+          <w:szCs w:val="24"/>
+          <w:lang w:eastAsia="ja-JP"/>
+        </w:rPr>
+      </w:pPr>
+      <w:r>
+        <w:rPr>
+          <w:noProof/>
+        </w:rPr>
+        <w:t>A.1.</w:t>
+      </w:r>
+      <w:r>
+        <w:rPr>
+          <w:rFonts w:asciiTheme="minorHAnsi" w:eastAsiaTheme="minorEastAsia" w:hAnsiTheme="minorHAnsi" w:cstheme="minorBidi"/>
+          <w:noProof/>
+          <w:color w:val="auto"/>
+          <w:sz w:val="24"/>
+          <w:szCs w:val="24"/>
+          <w:lang w:eastAsia="ja-JP"/>
+        </w:rPr>
+        <w:tab/>
+      </w:r>
+      <w:r>
+        <w:rPr>
+          <w:noProof/>
+        </w:rPr>
         <w:t>Troubleshooting Plugin</w:t>
       </w:r>
       <w:r>
@@ -938,7 +1104,7 @@
         <w:rPr>
           <w:noProof/>
         </w:rPr>
-        <w:instrText xml:space="preserve"> PAGEREF _Toc281557357 \h </w:instrText>
+        <w:instrText xml:space="preserve"> PAGEREF _Toc299883107 \h </w:instrText>
       </w:r>
       <w:r>
         <w:rPr>
@@ -955,7 +1121,7 @@
         <w:rPr>
           <w:noProof/>
         </w:rPr>
-        <w:t>14</w:t>
+        <w:t>18</w:t>
       </w:r>
       <w:r>
         <w:rPr>
@@ -994,13 +1160,13 @@
       <w:pPr>
         <w:pStyle w:val="Heading1"/>
       </w:pPr>
-      <w:bookmarkStart w:id="1" w:name="_Toc281557350"/>
       <w:bookmarkStart w:id="2" w:name="_Toc397958556"/>
+      <w:bookmarkStart w:id="3" w:name="_Toc299883098"/>
       <w:r>
         <w:lastRenderedPageBreak/>
         <w:t>Introduction</w:t>
       </w:r>
-      <w:bookmarkEnd w:id="1"/>
+      <w:bookmarkEnd w:id="3"/>
     </w:p>
     <w:p>
       <w:r>
@@ -1022,12 +1188,12 @@
       <w:pPr>
         <w:pStyle w:val="Heading1"/>
       </w:pPr>
-      <w:bookmarkStart w:id="3" w:name="_Toc281557351"/>
+      <w:bookmarkStart w:id="4" w:name="_Toc299883099"/>
       <w:bookmarkEnd w:id="2"/>
       <w:r>
         <w:t>Reviewing the log data</w:t>
       </w:r>
-      <w:bookmarkEnd w:id="3"/>
+      <w:bookmarkEnd w:id="4"/>
     </w:p>
     <w:p>
       <w:r>
@@ -1239,62 +1405,77 @@
         <w:t xml:space="preserve">.  </w:t>
       </w:r>
     </w:p>
+    <w:p/>
+    <w:tbl>
+      <w:tblPr>
+        <w:tblW w:w="9639" w:type="dxa"/>
+        <w:jc w:val="center"/>
+        <w:shd w:val="clear" w:color="auto" w:fill="E6E6E6"/>
+        <w:tblLook w:val="04A0" w:firstRow="1" w:lastRow="0" w:firstColumn="1" w:lastColumn="0" w:noHBand="0" w:noVBand="1"/>
+      </w:tblPr>
+      <w:tblGrid>
+        <w:gridCol w:w="9639"/>
+      </w:tblGrid>
+      <w:tr>
+        <w:trPr>
+          <w:jc w:val="center"/>
+        </w:trPr>
+        <w:tc>
+          <w:tcPr>
+            <w:tcW w:w="9848" w:type="dxa"/>
+            <w:shd w:val="clear" w:color="auto" w:fill="E6E6E6"/>
+          </w:tcPr>
+          <w:p>
+            <w:pPr>
+              <w:ind w:left="0"/>
+            </w:pPr>
+            <w:proofErr w:type="gramStart"/>
+            <w:r>
+              <w:t>cat</w:t>
+            </w:r>
+            <w:proofErr w:type="gramEnd"/>
+            <w:r>
+              <w:t xml:space="preserve"> yourlog.log |</w:t>
+            </w:r>
+            <w:proofErr w:type="spellStart"/>
+            <w:r>
+              <w:t>perl</w:t>
+            </w:r>
+            <w:proofErr w:type="spellEnd"/>
+            <w:r>
+              <w:t xml:space="preserve"> –</w:t>
+            </w:r>
+            <w:proofErr w:type="spellStart"/>
+            <w:r>
+              <w:t>pe</w:t>
+            </w:r>
+            <w:proofErr w:type="spellEnd"/>
+            <w:r>
+              <w:t xml:space="preserve"> ‘s/(your </w:t>
+            </w:r>
+            <w:proofErr w:type="spellStart"/>
+            <w:r>
+              <w:t>regularexpression</w:t>
+            </w:r>
+            <w:proofErr w:type="spellEnd"/>
+            <w:r>
+              <w:t xml:space="preserve"> 1)(regex 2)(regex 3)/$1,$2,$3/ |</w:t>
+            </w:r>
+            <w:proofErr w:type="spellStart"/>
+            <w:r>
+              <w:t>sort|uniq</w:t>
+            </w:r>
+            <w:proofErr w:type="spellEnd"/>
+          </w:p>
+          <w:p/>
+        </w:tc>
+      </w:tr>
+    </w:tbl>
+    <w:p/>
+    <w:p/>
     <w:p>
-      <w:proofErr w:type="gramStart"/>
-      <w:r>
-        <w:t>cat</w:t>
-      </w:r>
-      <w:proofErr w:type="gramEnd"/>
-      <w:r>
-        <w:t xml:space="preserve"> your</w:t>
-      </w:r>
-      <w:r>
-        <w:t>log.log |</w:t>
-      </w:r>
-      <w:proofErr w:type="spellStart"/>
-      <w:r>
-        <w:t>perl</w:t>
-      </w:r>
-      <w:proofErr w:type="spellEnd"/>
-      <w:r>
-        <w:t xml:space="preserve"> –</w:t>
-      </w:r>
-      <w:proofErr w:type="spellStart"/>
-      <w:r>
-        <w:t>pe</w:t>
-      </w:r>
-      <w:proofErr w:type="spellEnd"/>
-      <w:r>
-        <w:t xml:space="preserve"> ‘s/(your </w:t>
-      </w:r>
-      <w:proofErr w:type="spellStart"/>
-      <w:r>
-        <w:t>regularexpress</w:t>
-      </w:r>
-      <w:r>
-        <w:t>ion</w:t>
-      </w:r>
-      <w:proofErr w:type="spellEnd"/>
-      <w:r>
-        <w:t xml:space="preserve"> 1)(regex 2)(regex 3)/$1,$2,</w:t>
-      </w:r>
-      <w:r>
-        <w:t>$3</w:t>
-      </w:r>
-      <w:r>
-        <w:t>/</w:t>
-      </w:r>
-      <w:r>
-        <w:t xml:space="preserve"> |</w:t>
-      </w:r>
-      <w:proofErr w:type="spellStart"/>
-      <w:r>
-        <w:t>sort|uniq</w:t>
-      </w:r>
-      <w:proofErr w:type="spellEnd"/>
-    </w:p>
-    <w:p>
-      <w:r>
+      <w:r>
+        <w:lastRenderedPageBreak/>
         <w:t>In this case using the regular expression looking at $4 we would only return the different types of events in the log</w:t>
       </w:r>
       <w:proofErr w:type="gramStart"/>
@@ -1324,7 +1505,6 @@
           <w:szCs w:val="24"/>
           <w:lang w:eastAsia="en-US"/>
         </w:rPr>
-        <w:lastRenderedPageBreak/>
         <w:drawing>
           <wp:inline distT="0" distB="0" distL="0" distR="0" wp14:anchorId="3D390182" wp14:editId="4EFBB31D">
             <wp:extent cx="6153150" cy="1776462"/>
@@ -1572,12 +1752,12 @@
       <w:pPr>
         <w:pStyle w:val="Heading1"/>
       </w:pPr>
-      <w:bookmarkStart w:id="4" w:name="_Toc281557352"/>
+      <w:bookmarkStart w:id="5" w:name="_Toc299883100"/>
       <w:r>
         <w:lastRenderedPageBreak/>
         <w:t>Building the plugin</w:t>
       </w:r>
-      <w:bookmarkEnd w:id="4"/>
+      <w:bookmarkEnd w:id="5"/>
     </w:p>
     <w:p>
       <w:r>
@@ -1589,407 +1769,1117 @@
     </w:p>
     <w:p>
       <w:r>
+        <w:rPr>
+          <w:noProof/>
+          <w:lang w:eastAsia="en-US"/>
+        </w:rPr>
+        <mc:AlternateContent>
+          <mc:Choice Requires="wps">
+            <w:drawing>
+              <wp:anchor distT="0" distB="0" distL="114300" distR="114300" simplePos="0" relativeHeight="251660288" behindDoc="0" locked="0" layoutInCell="1" allowOverlap="1" wp14:anchorId="5D9D4875" wp14:editId="2412A196">
+                <wp:simplePos x="0" y="0"/>
+                <wp:positionH relativeFrom="column">
+                  <wp:posOffset>558800</wp:posOffset>
+                </wp:positionH>
+                <wp:positionV relativeFrom="paragraph">
+                  <wp:posOffset>1840230</wp:posOffset>
+                </wp:positionV>
+                <wp:extent cx="4654550" cy="2030730"/>
+                <wp:effectExtent l="0" t="0" r="0" b="1270"/>
+                <wp:wrapSquare wrapText="bothSides"/>
+                <wp:docPr id="18" name="Text Box 18"/>
+                <wp:cNvGraphicFramePr/>
+                <a:graphic xmlns:a="http://schemas.openxmlformats.org/drawingml/2006/main">
+                  <a:graphicData uri="http://schemas.microsoft.com/office/word/2010/wordprocessingShape">
+                    <wps:wsp>
+                      <wps:cNvSpPr txBox="1"/>
+                      <wps:spPr>
+                        <a:xfrm>
+                          <a:off x="0" y="0"/>
+                          <a:ext cx="4654550" cy="2030730"/>
+                        </a:xfrm>
+                        <a:prstGeom prst="rect">
+                          <a:avLst/>
+                        </a:prstGeom>
+                        <a:noFill/>
+                        <a:ln>
+                          <a:noFill/>
+                        </a:ln>
+                        <a:effectLst/>
+                        <a:extLst>
+                          <a:ext uri="{C572A759-6A51-4108-AA02-DFA0A04FC94B}">
+                            <ma14:wrappingTextBoxFlag xmlns:ma14="http://schemas.microsoft.com/office/mac/drawingml/2011/main"/>
+                          </a:ext>
+                        </a:extLst>
+                      </wps:spPr>
+                      <wps:txbx>
+                        <w:txbxContent>
+                          <w:p>
+                            <w:pPr>
+                              <w:pStyle w:val="HTMLPreformatted"/>
+                              <w:shd w:val="clear" w:color="auto" w:fill="FFFFFF"/>
+                              <w:rPr>
+                                <w:color w:val="333333"/>
+                                <w:sz w:val="18"/>
+                                <w:szCs w:val="18"/>
+                              </w:rPr>
+                            </w:pPr>
+                            <w:r>
+                              <w:rPr>
+                                <w:color w:val="333333"/>
+                                <w:sz w:val="18"/>
+                                <w:szCs w:val="18"/>
+                              </w:rPr>
+                              <w:t xml:space="preserve"># </w:t>
+                            </w:r>
+                            <w:proofErr w:type="spellStart"/>
+                            <w:r>
+                              <w:rPr>
+                                <w:color w:val="333333"/>
+                                <w:sz w:val="18"/>
+                                <w:szCs w:val="18"/>
+                              </w:rPr>
+                              <w:t>Alienvault</w:t>
+                            </w:r>
+                            <w:proofErr w:type="spellEnd"/>
+                            <w:r>
+                              <w:rPr>
+                                <w:color w:val="333333"/>
+                                <w:sz w:val="18"/>
+                                <w:szCs w:val="18"/>
+                              </w:rPr>
+                              <w:t xml:space="preserve"> plugin </w:t>
+                            </w:r>
+                          </w:p>
+                          <w:p>
+                            <w:pPr>
+                              <w:pStyle w:val="HTMLPreformatted"/>
+                              <w:shd w:val="clear" w:color="auto" w:fill="FFFFFF"/>
+                              <w:rPr>
+                                <w:color w:val="333333"/>
+                                <w:sz w:val="18"/>
+                                <w:szCs w:val="18"/>
+                              </w:rPr>
+                            </w:pPr>
+                            <w:r>
+                              <w:rPr>
+                                <w:color w:val="333333"/>
+                                <w:sz w:val="18"/>
+                                <w:szCs w:val="18"/>
+                              </w:rPr>
+                              <w:t xml:space="preserve"># Author: </w:t>
+                            </w:r>
+                            <w:proofErr w:type="spellStart"/>
+                            <w:r>
+                              <w:rPr>
+                                <w:color w:val="333333"/>
+                                <w:sz w:val="18"/>
+                                <w:szCs w:val="18"/>
+                              </w:rPr>
+                              <w:t>Alienvault</w:t>
+                            </w:r>
+                            <w:proofErr w:type="spellEnd"/>
+                            <w:r>
+                              <w:rPr>
+                                <w:color w:val="333333"/>
+                                <w:sz w:val="18"/>
+                                <w:szCs w:val="18"/>
+                              </w:rPr>
+                              <w:t xml:space="preserve"> Team at </w:t>
+                            </w:r>
+                            <w:r>
+                              <w:rPr>
+                                <w:color w:val="333333"/>
+                                <w:sz w:val="18"/>
+                                <w:szCs w:val="18"/>
+                              </w:rPr>
+                              <w:fldChar w:fldCharType="begin"/>
+                            </w:r>
+                            <w:r>
+                              <w:rPr>
+                                <w:color w:val="333333"/>
+                                <w:sz w:val="18"/>
+                                <w:szCs w:val="18"/>
+                              </w:rPr>
+                              <w:instrText xml:space="preserve"> HYPERLINK "mailto:devel@alienvault.com" \t "_blank" </w:instrText>
+                            </w:r>
+                            <w:r>
+                              <w:rPr>
+                                <w:color w:val="333333"/>
+                                <w:sz w:val="18"/>
+                                <w:szCs w:val="18"/>
+                              </w:rPr>
+                              <w:fldChar w:fldCharType="separate"/>
+                            </w:r>
+                            <w:r>
+                              <w:rPr>
+                                <w:rStyle w:val="Hyperlink"/>
+                                <w:color w:val="1155CC"/>
+                                <w:sz w:val="18"/>
+                                <w:szCs w:val="18"/>
+                              </w:rPr>
+                              <w:t>devel@alienvault.com</w:t>
+                            </w:r>
+                            <w:r>
+                              <w:rPr>
+                                <w:color w:val="333333"/>
+                                <w:sz w:val="18"/>
+                                <w:szCs w:val="18"/>
+                              </w:rPr>
+                              <w:fldChar w:fldCharType="end"/>
+                            </w:r>
+                            <w:r>
+                              <w:rPr>
+                                <w:color w:val="333333"/>
+                                <w:sz w:val="18"/>
+                                <w:szCs w:val="18"/>
+                              </w:rPr>
+                              <w:t xml:space="preserve"> </w:t>
+                            </w:r>
+                          </w:p>
+                          <w:p>
+                            <w:pPr>
+                              <w:pStyle w:val="HTMLPreformatted"/>
+                              <w:shd w:val="clear" w:color="auto" w:fill="FFFFFF"/>
+                              <w:rPr>
+                                <w:color w:val="333333"/>
+                                <w:sz w:val="18"/>
+                                <w:szCs w:val="18"/>
+                              </w:rPr>
+                            </w:pPr>
+                            <w:r>
+                              <w:rPr>
+                                <w:color w:val="333333"/>
+                                <w:sz w:val="18"/>
+                                <w:szCs w:val="18"/>
+                              </w:rPr>
+                              <w:t># Plugin {</w:t>
+                            </w:r>
+                            <w:proofErr w:type="gramStart"/>
+                            <w:r>
+                              <w:rPr>
+                                <w:color w:val="333333"/>
+                                <w:sz w:val="18"/>
+                                <w:szCs w:val="18"/>
+                              </w:rPr>
+                              <w:t xml:space="preserve">{ </w:t>
+                            </w:r>
+                            <w:proofErr w:type="spellStart"/>
+                            <w:r>
+                              <w:rPr>
+                                <w:color w:val="333333"/>
+                                <w:sz w:val="18"/>
+                                <w:szCs w:val="18"/>
+                              </w:rPr>
+                              <w:t>plugin</w:t>
+                            </w:r>
+                            <w:proofErr w:type="gramEnd"/>
+                            <w:r>
+                              <w:rPr>
+                                <w:color w:val="333333"/>
+                                <w:sz w:val="18"/>
+                                <w:szCs w:val="18"/>
+                              </w:rPr>
+                              <w:t>_name</w:t>
+                            </w:r>
+                            <w:proofErr w:type="spellEnd"/>
+                            <w:r>
+                              <w:rPr>
+                                <w:color w:val="333333"/>
+                                <w:sz w:val="18"/>
+                                <w:szCs w:val="18"/>
+                              </w:rPr>
+                              <w:t xml:space="preserve"> }} id:{{ </w:t>
+                            </w:r>
+                            <w:proofErr w:type="spellStart"/>
+                            <w:r>
+                              <w:rPr>
+                                <w:color w:val="333333"/>
+                                <w:sz w:val="18"/>
+                                <w:szCs w:val="18"/>
+                              </w:rPr>
+                              <w:t>plugin_id</w:t>
+                            </w:r>
+                            <w:proofErr w:type="spellEnd"/>
+                            <w:r>
+                              <w:rPr>
+                                <w:color w:val="333333"/>
+                                <w:sz w:val="18"/>
+                                <w:szCs w:val="18"/>
+                              </w:rPr>
+                              <w:t xml:space="preserve"> }} version: - </w:t>
+                            </w:r>
+                          </w:p>
+                          <w:p>
+                            <w:pPr>
+                              <w:pStyle w:val="HTMLPreformatted"/>
+                              <w:shd w:val="clear" w:color="auto" w:fill="FFFFFF"/>
+                              <w:rPr>
+                                <w:color w:val="333333"/>
+                                <w:sz w:val="18"/>
+                                <w:szCs w:val="18"/>
+                              </w:rPr>
+                            </w:pPr>
+                            <w:r>
+                              <w:rPr>
+                                <w:color w:val="333333"/>
+                                <w:sz w:val="18"/>
+                                <w:szCs w:val="18"/>
+                              </w:rPr>
+                              <w:t># Last modification: {</w:t>
+                            </w:r>
+                            <w:proofErr w:type="gramStart"/>
+                            <w:r>
+                              <w:rPr>
+                                <w:color w:val="333333"/>
+                                <w:sz w:val="18"/>
+                                <w:szCs w:val="18"/>
+                              </w:rPr>
+                              <w:t>{ LAST</w:t>
+                            </w:r>
+                            <w:proofErr w:type="gramEnd"/>
+                            <w:r>
+                              <w:rPr>
+                                <w:color w:val="333333"/>
+                                <w:sz w:val="18"/>
+                                <w:szCs w:val="18"/>
+                              </w:rPr>
+                              <w:t xml:space="preserve">_MODIFICATION_DATE }} </w:t>
+                            </w:r>
+                          </w:p>
+                          <w:p>
+                            <w:pPr>
+                              <w:pStyle w:val="HTMLPreformatted"/>
+                              <w:shd w:val="clear" w:color="auto" w:fill="FFFFFF"/>
+                              <w:rPr>
+                                <w:color w:val="333333"/>
+                                <w:sz w:val="18"/>
+                                <w:szCs w:val="18"/>
+                              </w:rPr>
+                            </w:pPr>
+                            <w:r>
+                              <w:rPr>
+                                <w:color w:val="333333"/>
+                                <w:sz w:val="18"/>
+                                <w:szCs w:val="18"/>
+                              </w:rPr>
+                              <w:t xml:space="preserve"># </w:t>
+                            </w:r>
+                          </w:p>
+                          <w:p>
+                            <w:pPr>
+                              <w:pStyle w:val="HTMLPreformatted"/>
+                              <w:shd w:val="clear" w:color="auto" w:fill="FFFFFF"/>
+                              <w:rPr>
+                                <w:color w:val="333333"/>
+                                <w:sz w:val="18"/>
+                                <w:szCs w:val="18"/>
+                              </w:rPr>
+                            </w:pPr>
+                            <w:r>
+                              <w:rPr>
+                                <w:color w:val="333333"/>
+                                <w:sz w:val="18"/>
+                                <w:szCs w:val="18"/>
+                              </w:rPr>
+                              <w:t xml:space="preserve"># Plugin Selection Info: </w:t>
+                            </w:r>
+                          </w:p>
+                          <w:p>
+                            <w:pPr>
+                              <w:pStyle w:val="HTMLPreformatted"/>
+                              <w:shd w:val="clear" w:color="auto" w:fill="FFFFFF"/>
+                              <w:rPr>
+                                <w:color w:val="333333"/>
+                                <w:sz w:val="18"/>
+                                <w:szCs w:val="18"/>
+                              </w:rPr>
+                            </w:pPr>
+                            <w:r>
+                              <w:rPr>
+                                <w:color w:val="333333"/>
+                                <w:sz w:val="18"/>
+                                <w:szCs w:val="18"/>
+                              </w:rPr>
+                              <w:t># {{</w:t>
+                            </w:r>
+                            <w:proofErr w:type="gramStart"/>
+                            <w:r>
+                              <w:rPr>
+                                <w:color w:val="333333"/>
+                                <w:sz w:val="18"/>
+                                <w:szCs w:val="18"/>
+                              </w:rPr>
+                              <w:t>vendor</w:t>
+                            </w:r>
+                            <w:proofErr w:type="gramEnd"/>
+                            <w:r>
+                              <w:rPr>
+                                <w:color w:val="333333"/>
+                                <w:sz w:val="18"/>
+                                <w:szCs w:val="18"/>
+                              </w:rPr>
+                              <w:t>}}:{{model}}:{{version}}:{{</w:t>
+                            </w:r>
+                            <w:proofErr w:type="spellStart"/>
+                            <w:r>
+                              <w:rPr>
+                                <w:color w:val="333333"/>
+                                <w:sz w:val="18"/>
+                                <w:szCs w:val="18"/>
+                              </w:rPr>
+                              <w:t>per_asset</w:t>
+                            </w:r>
+                            <w:proofErr w:type="spellEnd"/>
+                            <w:r>
+                              <w:rPr>
+                                <w:color w:val="333333"/>
+                                <w:sz w:val="18"/>
+                                <w:szCs w:val="18"/>
+                              </w:rPr>
+                              <w:t xml:space="preserve">}} </w:t>
+                            </w:r>
+                          </w:p>
+                          <w:p>
+                            <w:pPr>
+                              <w:pStyle w:val="HTMLPreformatted"/>
+                              <w:shd w:val="clear" w:color="auto" w:fill="FFFFFF"/>
+                              <w:rPr>
+                                <w:color w:val="333333"/>
+                                <w:sz w:val="18"/>
+                                <w:szCs w:val="18"/>
+                              </w:rPr>
+                            </w:pPr>
+                            <w:r>
+                              <w:rPr>
+                                <w:color w:val="333333"/>
+                                <w:sz w:val="18"/>
+                                <w:szCs w:val="18"/>
+                              </w:rPr>
+                              <w:t xml:space="preserve"># </w:t>
+                            </w:r>
+                          </w:p>
+                          <w:p>
+                            <w:pPr>
+                              <w:pStyle w:val="HTMLPreformatted"/>
+                              <w:shd w:val="clear" w:color="auto" w:fill="FFFFFF"/>
+                              <w:rPr>
+                                <w:color w:val="333333"/>
+                                <w:sz w:val="18"/>
+                                <w:szCs w:val="18"/>
+                              </w:rPr>
+                            </w:pPr>
+                            <w:r>
+                              <w:rPr>
+                                <w:color w:val="333333"/>
+                                <w:sz w:val="18"/>
+                                <w:szCs w:val="18"/>
+                              </w:rPr>
+                              <w:t># END-HEADER</w:t>
+                            </w:r>
+                          </w:p>
+                        </w:txbxContent>
+                      </wps:txbx>
+                      <wps:bodyPr rot="0" spcFirstLastPara="0" vertOverflow="overflow" horzOverflow="overflow" vert="horz" wrap="none" lIns="91440" tIns="45720" rIns="91440" bIns="45720" numCol="1" spcCol="0" rtlCol="0" fromWordArt="0" anchor="t" anchorCtr="0" forceAA="0" compatLnSpc="1">
+                        <a:prstTxWarp prst="textNoShape">
+                          <a:avLst/>
+                        </a:prstTxWarp>
+                        <a:spAutoFit/>
+                      </wps:bodyPr>
+                    </wps:wsp>
+                  </a:graphicData>
+                </a:graphic>
+              </wp:anchor>
+            </w:drawing>
+          </mc:Choice>
+          <mc:Fallback>
+            <w:pict>
+              <v:shapetype id="_x0000_t202" coordsize="21600,21600" o:spt="202" path="m0,0l0,21600,21600,21600,21600,0xe">
+                <v:stroke joinstyle="miter"/>
+                <v:path gradientshapeok="t" o:connecttype="rect"/>
+              </v:shapetype>
+              <v:shape id="Text Box 18" o:spid="_x0000_s1026" type="#_x0000_t202" style="position:absolute;left:0;text-align:left;margin-left:44pt;margin-top:144.9pt;width:366.5pt;height:159.9pt;z-index:251660288;visibility:visible;mso-wrap-style:none;mso-wrap-distance-left:9pt;mso-wrap-distance-top:0;mso-wrap-distance-right:9pt;mso-wrap-distance-bottom:0;mso-position-horizontal:absolute;mso-position-horizontal-relative:text;mso-position-vertical:absolute;mso-position-vertical-relative:text;v-text-anchor:top" o:gfxdata="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" filled="f" stroked="f">
+                <v:textbox style="mso-fit-shape-to-text:t">
+                  <w:txbxContent>
+                    <w:p>
+                      <w:pPr>
+                        <w:pStyle w:val="HTMLPreformatted"/>
+                        <w:shd w:val="clear" w:color="auto" w:fill="FFFFFF"/>
+                        <w:rPr>
+                          <w:color w:val="333333"/>
+                          <w:sz w:val="18"/>
+                          <w:szCs w:val="18"/>
+                        </w:rPr>
+                      </w:pPr>
+                      <w:r>
+                        <w:rPr>
+                          <w:color w:val="333333"/>
+                          <w:sz w:val="18"/>
+                          <w:szCs w:val="18"/>
+                        </w:rPr>
+                        <w:t xml:space="preserve"># </w:t>
+                      </w:r>
+                      <w:proofErr w:type="spellStart"/>
+                      <w:r>
+                        <w:rPr>
+                          <w:color w:val="333333"/>
+                          <w:sz w:val="18"/>
+                          <w:szCs w:val="18"/>
+                        </w:rPr>
+                        <w:t>Alienvault</w:t>
+                      </w:r>
+                      <w:proofErr w:type="spellEnd"/>
+                      <w:r>
+                        <w:rPr>
+                          <w:color w:val="333333"/>
+                          <w:sz w:val="18"/>
+                          <w:szCs w:val="18"/>
+                        </w:rPr>
+                        <w:t xml:space="preserve"> plugin </w:t>
+                      </w:r>
+                    </w:p>
+                    <w:p>
+                      <w:pPr>
+                        <w:pStyle w:val="HTMLPreformatted"/>
+                        <w:shd w:val="clear" w:color="auto" w:fill="FFFFFF"/>
+                        <w:rPr>
+                          <w:color w:val="333333"/>
+                          <w:sz w:val="18"/>
+                          <w:szCs w:val="18"/>
+                        </w:rPr>
+                      </w:pPr>
+                      <w:r>
+                        <w:rPr>
+                          <w:color w:val="333333"/>
+                          <w:sz w:val="18"/>
+                          <w:szCs w:val="18"/>
+                        </w:rPr>
+                        <w:t xml:space="preserve"># Author: </w:t>
+                      </w:r>
+                      <w:proofErr w:type="spellStart"/>
+                      <w:r>
+                        <w:rPr>
+                          <w:color w:val="333333"/>
+                          <w:sz w:val="18"/>
+                          <w:szCs w:val="18"/>
+                        </w:rPr>
+                        <w:t>Alienvault</w:t>
+                      </w:r>
+                      <w:proofErr w:type="spellEnd"/>
+                      <w:r>
+                        <w:rPr>
+                          <w:color w:val="333333"/>
+                          <w:sz w:val="18"/>
+                          <w:szCs w:val="18"/>
+                        </w:rPr>
+                        <w:t xml:space="preserve"> Team at </w:t>
+                      </w:r>
+                      <w:r>
+                        <w:rPr>
+                          <w:color w:val="333333"/>
+                          <w:sz w:val="18"/>
+                          <w:szCs w:val="18"/>
+                        </w:rPr>
+                        <w:fldChar w:fldCharType="begin"/>
+                      </w:r>
+                      <w:r>
+                        <w:rPr>
+                          <w:color w:val="333333"/>
+                          <w:sz w:val="18"/>
+                          <w:szCs w:val="18"/>
+                        </w:rPr>
+                        <w:instrText xml:space="preserve"> HYPERLINK "mailto:devel@alienvault.com" \t "_blank" </w:instrText>
+                      </w:r>
+                      <w:r>
+                        <w:rPr>
+                          <w:color w:val="333333"/>
+                          <w:sz w:val="18"/>
+                          <w:szCs w:val="18"/>
+                        </w:rPr>
+                        <w:fldChar w:fldCharType="separate"/>
+                      </w:r>
+                      <w:r>
+                        <w:rPr>
+                          <w:rStyle w:val="Hyperlink"/>
+                          <w:color w:val="1155CC"/>
+                          <w:sz w:val="18"/>
+                          <w:szCs w:val="18"/>
+                        </w:rPr>
+                        <w:t>devel@alienvault.com</w:t>
+                      </w:r>
+                      <w:r>
+                        <w:rPr>
+                          <w:color w:val="333333"/>
+                          <w:sz w:val="18"/>
+                          <w:szCs w:val="18"/>
+                        </w:rPr>
+                        <w:fldChar w:fldCharType="end"/>
+                      </w:r>
+                      <w:r>
+                        <w:rPr>
+                          <w:color w:val="333333"/>
+                          <w:sz w:val="18"/>
+                          <w:szCs w:val="18"/>
+                        </w:rPr>
+                        <w:t xml:space="preserve"> </w:t>
+                      </w:r>
+                    </w:p>
+                    <w:p>
+                      <w:pPr>
+                        <w:pStyle w:val="HTMLPreformatted"/>
+                        <w:shd w:val="clear" w:color="auto" w:fill="FFFFFF"/>
+                        <w:rPr>
+                          <w:color w:val="333333"/>
+                          <w:sz w:val="18"/>
+                          <w:szCs w:val="18"/>
+                        </w:rPr>
+                      </w:pPr>
+                      <w:r>
+                        <w:rPr>
+                          <w:color w:val="333333"/>
+                          <w:sz w:val="18"/>
+                          <w:szCs w:val="18"/>
+                        </w:rPr>
+                        <w:t># Plugin {</w:t>
+                      </w:r>
+                      <w:proofErr w:type="gramStart"/>
+                      <w:r>
+                        <w:rPr>
+                          <w:color w:val="333333"/>
+                          <w:sz w:val="18"/>
+                          <w:szCs w:val="18"/>
+                        </w:rPr>
+                        <w:t xml:space="preserve">{ </w:t>
+                      </w:r>
+                      <w:proofErr w:type="spellStart"/>
+                      <w:r>
+                        <w:rPr>
+                          <w:color w:val="333333"/>
+                          <w:sz w:val="18"/>
+                          <w:szCs w:val="18"/>
+                        </w:rPr>
+                        <w:t>plugin</w:t>
+                      </w:r>
+                      <w:proofErr w:type="gramEnd"/>
+                      <w:r>
+                        <w:rPr>
+                          <w:color w:val="333333"/>
+                          <w:sz w:val="18"/>
+                          <w:szCs w:val="18"/>
+                        </w:rPr>
+                        <w:t>_name</w:t>
+                      </w:r>
+                      <w:proofErr w:type="spellEnd"/>
+                      <w:r>
+                        <w:rPr>
+                          <w:color w:val="333333"/>
+                          <w:sz w:val="18"/>
+                          <w:szCs w:val="18"/>
+                        </w:rPr>
+                        <w:t xml:space="preserve"> }} id:{{ </w:t>
+                      </w:r>
+                      <w:proofErr w:type="spellStart"/>
+                      <w:r>
+                        <w:rPr>
+                          <w:color w:val="333333"/>
+                          <w:sz w:val="18"/>
+                          <w:szCs w:val="18"/>
+                        </w:rPr>
+                        <w:t>plugin_id</w:t>
+                      </w:r>
+                      <w:proofErr w:type="spellEnd"/>
+                      <w:r>
+                        <w:rPr>
+                          <w:color w:val="333333"/>
+                          <w:sz w:val="18"/>
+                          <w:szCs w:val="18"/>
+                        </w:rPr>
+                        <w:t xml:space="preserve"> }} version: - </w:t>
+                      </w:r>
+                    </w:p>
+                    <w:p>
+                      <w:pPr>
+                        <w:pStyle w:val="HTMLPreformatted"/>
+                        <w:shd w:val="clear" w:color="auto" w:fill="FFFFFF"/>
+                        <w:rPr>
+                          <w:color w:val="333333"/>
+                          <w:sz w:val="18"/>
+                          <w:szCs w:val="18"/>
+                        </w:rPr>
+                      </w:pPr>
+                      <w:r>
+                        <w:rPr>
+                          <w:color w:val="333333"/>
+                          <w:sz w:val="18"/>
+                          <w:szCs w:val="18"/>
+                        </w:rPr>
+                        <w:t># Last modification: {</w:t>
+                      </w:r>
+                      <w:proofErr w:type="gramStart"/>
+                      <w:r>
+                        <w:rPr>
+                          <w:color w:val="333333"/>
+                          <w:sz w:val="18"/>
+                          <w:szCs w:val="18"/>
+                        </w:rPr>
+                        <w:t>{ LAST</w:t>
+                      </w:r>
+                      <w:proofErr w:type="gramEnd"/>
+                      <w:r>
+                        <w:rPr>
+                          <w:color w:val="333333"/>
+                          <w:sz w:val="18"/>
+                          <w:szCs w:val="18"/>
+                        </w:rPr>
+                        <w:t xml:space="preserve">_MODIFICATION_DATE }} </w:t>
+                      </w:r>
+                    </w:p>
+                    <w:p>
+                      <w:pPr>
+                        <w:pStyle w:val="HTMLPreformatted"/>
+                        <w:shd w:val="clear" w:color="auto" w:fill="FFFFFF"/>
+                        <w:rPr>
+                          <w:color w:val="333333"/>
+                          <w:sz w:val="18"/>
+                          <w:szCs w:val="18"/>
+                        </w:rPr>
+                      </w:pPr>
+                      <w:r>
+                        <w:rPr>
+                          <w:color w:val="333333"/>
+                          <w:sz w:val="18"/>
+                          <w:szCs w:val="18"/>
+                        </w:rPr>
+                        <w:t xml:space="preserve"># </w:t>
+                      </w:r>
+                    </w:p>
+                    <w:p>
+                      <w:pPr>
+                        <w:pStyle w:val="HTMLPreformatted"/>
+                        <w:shd w:val="clear" w:color="auto" w:fill="FFFFFF"/>
+                        <w:rPr>
+                          <w:color w:val="333333"/>
+                          <w:sz w:val="18"/>
+                          <w:szCs w:val="18"/>
+                        </w:rPr>
+                      </w:pPr>
+                      <w:r>
+                        <w:rPr>
+                          <w:color w:val="333333"/>
+                          <w:sz w:val="18"/>
+                          <w:szCs w:val="18"/>
+                        </w:rPr>
+                        <w:t xml:space="preserve"># Plugin Selection Info: </w:t>
+                      </w:r>
+                    </w:p>
+                    <w:p>
+                      <w:pPr>
+                        <w:pStyle w:val="HTMLPreformatted"/>
+                        <w:shd w:val="clear" w:color="auto" w:fill="FFFFFF"/>
+                        <w:rPr>
+                          <w:color w:val="333333"/>
+                          <w:sz w:val="18"/>
+                          <w:szCs w:val="18"/>
+                        </w:rPr>
+                      </w:pPr>
+                      <w:r>
+                        <w:rPr>
+                          <w:color w:val="333333"/>
+                          <w:sz w:val="18"/>
+                          <w:szCs w:val="18"/>
+                        </w:rPr>
+                        <w:t># {{</w:t>
+                      </w:r>
+                      <w:proofErr w:type="gramStart"/>
+                      <w:r>
+                        <w:rPr>
+                          <w:color w:val="333333"/>
+                          <w:sz w:val="18"/>
+                          <w:szCs w:val="18"/>
+                        </w:rPr>
+                        <w:t>vendor</w:t>
+                      </w:r>
+                      <w:proofErr w:type="gramEnd"/>
+                      <w:r>
+                        <w:rPr>
+                          <w:color w:val="333333"/>
+                          <w:sz w:val="18"/>
+                          <w:szCs w:val="18"/>
+                        </w:rPr>
+                        <w:t>}}:{{model}}:{{version}}:{{</w:t>
+                      </w:r>
+                      <w:proofErr w:type="spellStart"/>
+                      <w:r>
+                        <w:rPr>
+                          <w:color w:val="333333"/>
+                          <w:sz w:val="18"/>
+                          <w:szCs w:val="18"/>
+                        </w:rPr>
+                        <w:t>per_asset</w:t>
+                      </w:r>
+                      <w:proofErr w:type="spellEnd"/>
+                      <w:r>
+                        <w:rPr>
+                          <w:color w:val="333333"/>
+                          <w:sz w:val="18"/>
+                          <w:szCs w:val="18"/>
+                        </w:rPr>
+                        <w:t xml:space="preserve">}} </w:t>
+                      </w:r>
+                    </w:p>
+                    <w:p>
+                      <w:pPr>
+                        <w:pStyle w:val="HTMLPreformatted"/>
+                        <w:shd w:val="clear" w:color="auto" w:fill="FFFFFF"/>
+                        <w:rPr>
+                          <w:color w:val="333333"/>
+                          <w:sz w:val="18"/>
+                          <w:szCs w:val="18"/>
+                        </w:rPr>
+                      </w:pPr>
+                      <w:r>
+                        <w:rPr>
+                          <w:color w:val="333333"/>
+                          <w:sz w:val="18"/>
+                          <w:szCs w:val="18"/>
+                        </w:rPr>
+                        <w:t xml:space="preserve"># </w:t>
+                      </w:r>
+                    </w:p>
+                    <w:p>
+                      <w:pPr>
+                        <w:pStyle w:val="HTMLPreformatted"/>
+                        <w:shd w:val="clear" w:color="auto" w:fill="FFFFFF"/>
+                        <w:rPr>
+                          <w:color w:val="333333"/>
+                          <w:sz w:val="18"/>
+                          <w:szCs w:val="18"/>
+                        </w:rPr>
+                      </w:pPr>
+                      <w:r>
+                        <w:rPr>
+                          <w:color w:val="333333"/>
+                          <w:sz w:val="18"/>
+                          <w:szCs w:val="18"/>
+                        </w:rPr>
+                        <w:t># END-HEADER</w:t>
+                      </w:r>
+                    </w:p>
+                  </w:txbxContent>
+                </v:textbox>
+                <w10:wrap type="square"/>
+              </v:shape>
+            </w:pict>
+          </mc:Fallback>
+        </mc:AlternateContent>
+      </w:r>
+      <w:r>
         <w:t>The plugins should contain information about the plugin version, supported product for the plugin, all should be commented by adding the # at the beginning of the line.</w:t>
       </w:r>
       <w:r>
-        <w:t xml:space="preserve">  It is important to populate the comment fields with the </w:t>
-      </w:r>
-      <w:r>
-        <w:t xml:space="preserve">name and comments of the device.  These will be picked up by </w:t>
-      </w:r>
-      <w:r>
-        <w:t xml:space="preserve">the system each night so that the plugin can be applied under the asset in the USM web interface.  If you want to make the plugin available right away you can run a command from USM which will parse the </w:t>
+        <w:t xml:space="preserve">  It is important to populate the </w:t>
+      </w:r>
+      <w:r>
+        <w:t xml:space="preserve">header with the </w:t>
       </w:r>
       <w:proofErr w:type="spellStart"/>
       <w:r>
+        <w:t>plugin_name</w:t>
+      </w:r>
+      <w:proofErr w:type="spellEnd"/>
+      <w:r>
+        <w:t xml:space="preserve"> being the same name as the plugin </w:t>
+      </w:r>
+      <w:proofErr w:type="spellStart"/>
+      <w:r>
         <w:t>cfg</w:t>
       </w:r>
       <w:proofErr w:type="spellEnd"/>
       <w:r>
-        <w:t xml:space="preserve"> headers and make it available from the asset plugin.</w:t>
+        <w:t xml:space="preserve"> you create, and having the correct </w:t>
+      </w:r>
+      <w:proofErr w:type="spellStart"/>
+      <w:r>
+        <w:t>plugin_id</w:t>
+      </w:r>
+      <w:proofErr w:type="spellEnd"/>
+      <w:r>
+        <w:t xml:space="preserve"> specified. The version is not as important and can be set to a hyphen for a generic </w:t>
+      </w:r>
+      <w:proofErr w:type="gramStart"/>
+      <w:r>
+        <w:t>plugin which</w:t>
+      </w:r>
+      <w:proofErr w:type="gramEnd"/>
+      <w:r>
+        <w:t xml:space="preserve"> may cover many versions. </w:t>
       </w:r>
     </w:p>
     <w:p>
+      <w:r>
+        <w:t>The Plugin Selection Info is also important to populate as this information is parsed by USM to populate the plugins under the asset plugin selection.</w:t>
+      </w:r>
+      <w:r>
+        <w:t xml:space="preserve"> These will be picked up by </w:t>
+      </w:r>
+      <w:r>
+        <w:t xml:space="preserve">the system each night so that the plugin can be applied under the asset in the USM web interface.  If you want to make the plugin available right away you can run a command from USM which will parse the </w:t>
+      </w:r>
+      <w:proofErr w:type="spellStart"/>
+      <w:r>
+        <w:t>cfg</w:t>
+      </w:r>
+      <w:proofErr w:type="spellEnd"/>
+      <w:r>
+        <w:t xml:space="preserve"> headers and make it available from the asset plugin.</w:t>
+      </w:r>
+    </w:p>
+    <w:p/>
+    <w:p/>
+    <w:p/>
+    <w:p>
       <w:pPr>
         <w:pStyle w:val="HTMLPreformatted"/>
         <w:shd w:val="clear" w:color="auto" w:fill="FFFFFF"/>
         <w:rPr>
-          <w:color w:val="333333"/>
-          <w:sz w:val="18"/>
-          <w:szCs w:val="18"/>
-        </w:rPr>
-      </w:pPr>
-      <w:r>
-        <w:rPr>
-          <w:color w:val="333333"/>
-          <w:sz w:val="18"/>
-          <w:szCs w:val="18"/>
-        </w:rPr>
-        <w:t xml:space="preserve"># </w:t>
-      </w:r>
-      <w:proofErr w:type="spellStart"/>
-      <w:r>
-        <w:rPr>
-          <w:color w:val="333333"/>
-          <w:sz w:val="18"/>
-          <w:szCs w:val="18"/>
-        </w:rPr>
-        <w:t>Alienvault</w:t>
-      </w:r>
-      <w:proofErr w:type="spellEnd"/>
-      <w:r>
-        <w:rPr>
-          <w:color w:val="333333"/>
-          <w:sz w:val="18"/>
-          <w:szCs w:val="18"/>
-        </w:rPr>
-        <w:t xml:space="preserve"> plugin </w:t>
-      </w:r>
-    </w:p>
-    <w:p>
-      <w:pPr>
-        <w:pStyle w:val="HTMLPreformatted"/>
-        <w:shd w:val="clear" w:color="auto" w:fill="FFFFFF"/>
-        <w:rPr>
-          <w:color w:val="333333"/>
-          <w:sz w:val="18"/>
-          <w:szCs w:val="18"/>
-        </w:rPr>
-      </w:pPr>
-      <w:r>
-        <w:rPr>
-          <w:color w:val="333333"/>
-          <w:sz w:val="18"/>
-          <w:szCs w:val="18"/>
-        </w:rPr>
-        <w:t xml:space="preserve"># Author: </w:t>
-      </w:r>
-      <w:proofErr w:type="spellStart"/>
-      <w:r>
-        <w:rPr>
-          <w:color w:val="333333"/>
-          <w:sz w:val="18"/>
-          <w:szCs w:val="18"/>
-        </w:rPr>
-        <w:t>Alienvault</w:t>
-      </w:r>
-      <w:proofErr w:type="spellEnd"/>
-      <w:r>
-        <w:rPr>
-          <w:color w:val="333333"/>
-          <w:sz w:val="18"/>
-          <w:szCs w:val="18"/>
-        </w:rPr>
-        <w:t xml:space="preserve"> Team at </w:t>
-      </w:r>
-      <w:r>
-        <w:rPr>
-          <w:color w:val="333333"/>
-          <w:sz w:val="18"/>
-          <w:szCs w:val="18"/>
-        </w:rPr>
-        <w:fldChar w:fldCharType="begin"/>
-      </w:r>
-      <w:r>
-        <w:rPr>
-          <w:color w:val="333333"/>
-          <w:sz w:val="18"/>
-          <w:szCs w:val="18"/>
-        </w:rPr>
-        <w:instrText xml:space="preserve"> HYPERLINK "mailto:devel@alienvault.com" \t "_blank" </w:instrText>
-      </w:r>
-      <w:r>
-        <w:rPr>
-          <w:color w:val="333333"/>
-          <w:sz w:val="18"/>
-          <w:szCs w:val="18"/>
-        </w:rPr>
-      </w:r>
-      <w:r>
-        <w:rPr>
-          <w:color w:val="333333"/>
-          <w:sz w:val="18"/>
-          <w:szCs w:val="18"/>
-        </w:rPr>
-        <w:fldChar w:fldCharType="separate"/>
-      </w:r>
-      <w:r>
-        <w:rPr>
-          <w:rStyle w:val="Hyperlink"/>
-          <w:color w:val="1155CC"/>
-          <w:sz w:val="18"/>
-          <w:szCs w:val="18"/>
-        </w:rPr>
-        <w:t>devel@alienvault.com</w:t>
-      </w:r>
-      <w:r>
-        <w:rPr>
-          <w:color w:val="333333"/>
-          <w:sz w:val="18"/>
-          <w:szCs w:val="18"/>
-        </w:rPr>
-        <w:fldChar w:fldCharType="end"/>
-      </w:r>
-      <w:r>
-        <w:rPr>
-          <w:color w:val="333333"/>
-          <w:sz w:val="18"/>
-          <w:szCs w:val="18"/>
-        </w:rPr>
-        <w:t xml:space="preserve"> </w:t>
-      </w:r>
-    </w:p>
-    <w:p>
-      <w:pPr>
-        <w:pStyle w:val="HTMLPreformatted"/>
-        <w:shd w:val="clear" w:color="auto" w:fill="FFFFFF"/>
-        <w:rPr>
-          <w:color w:val="333333"/>
-          <w:sz w:val="18"/>
-          <w:szCs w:val="18"/>
-        </w:rPr>
-      </w:pPr>
-      <w:r>
-        <w:rPr>
-          <w:color w:val="333333"/>
-          <w:sz w:val="18"/>
-          <w:szCs w:val="18"/>
-        </w:rPr>
-        <w:t># Plugin {</w:t>
-      </w:r>
-      <w:proofErr w:type="gramStart"/>
-      <w:r>
-        <w:rPr>
-          <w:color w:val="333333"/>
-          <w:sz w:val="18"/>
-          <w:szCs w:val="18"/>
-        </w:rPr>
-        <w:t xml:space="preserve">{ </w:t>
-      </w:r>
-      <w:proofErr w:type="spellStart"/>
-      <w:r>
-        <w:rPr>
-          <w:color w:val="333333"/>
-          <w:sz w:val="18"/>
-          <w:szCs w:val="18"/>
-        </w:rPr>
-        <w:t>plugin</w:t>
-      </w:r>
-      <w:proofErr w:type="gramEnd"/>
-      <w:r>
-        <w:rPr>
-          <w:color w:val="333333"/>
-          <w:sz w:val="18"/>
-          <w:szCs w:val="18"/>
-        </w:rPr>
-        <w:t>_name</w:t>
-      </w:r>
-      <w:proofErr w:type="spellEnd"/>
-      <w:r>
-        <w:rPr>
-          <w:color w:val="333333"/>
-          <w:sz w:val="18"/>
-          <w:szCs w:val="18"/>
-        </w:rPr>
-        <w:t xml:space="preserve"> }} id:{{ </w:t>
-      </w:r>
-      <w:proofErr w:type="spellStart"/>
-      <w:r>
-        <w:rPr>
-          <w:color w:val="333333"/>
-          <w:sz w:val="18"/>
-          <w:szCs w:val="18"/>
-        </w:rPr>
-        <w:t>plugin_id</w:t>
-      </w:r>
-      <w:proofErr w:type="spellEnd"/>
-      <w:r>
-        <w:rPr>
-          <w:color w:val="333333"/>
-          <w:sz w:val="18"/>
-          <w:szCs w:val="18"/>
-        </w:rPr>
-        <w:t xml:space="preserve"> }} version: - </w:t>
-      </w:r>
-    </w:p>
-    <w:p>
-      <w:pPr>
-        <w:pStyle w:val="HTMLPreformatted"/>
-        <w:shd w:val="clear" w:color="auto" w:fill="FFFFFF"/>
-        <w:rPr>
-          <w:color w:val="333333"/>
-          <w:sz w:val="18"/>
-          <w:szCs w:val="18"/>
-        </w:rPr>
-      </w:pPr>
-      <w:r>
-        <w:rPr>
-          <w:color w:val="333333"/>
-          <w:sz w:val="18"/>
-          <w:szCs w:val="18"/>
-        </w:rPr>
-        <w:t># Last modification: {</w:t>
-      </w:r>
-      <w:proofErr w:type="gramStart"/>
-      <w:r>
-        <w:rPr>
-          <w:color w:val="333333"/>
-          <w:sz w:val="18"/>
-          <w:szCs w:val="18"/>
-        </w:rPr>
-        <w:t>{ LAST</w:t>
-      </w:r>
-      <w:proofErr w:type="gramEnd"/>
-      <w:r>
-        <w:rPr>
-          <w:color w:val="333333"/>
-          <w:sz w:val="18"/>
-          <w:szCs w:val="18"/>
-        </w:rPr>
-        <w:t xml:space="preserve">_MODIFICATION_DATE }} </w:t>
-      </w:r>
-    </w:p>
-    <w:p>
-      <w:pPr>
-        <w:pStyle w:val="HTMLPreformatted"/>
-        <w:shd w:val="clear" w:color="auto" w:fill="FFFFFF"/>
-        <w:rPr>
-          <w:color w:val="333333"/>
-          <w:sz w:val="18"/>
-          <w:szCs w:val="18"/>
-        </w:rPr>
-      </w:pPr>
-      <w:r>
-        <w:rPr>
-          <w:color w:val="333333"/>
-          <w:sz w:val="18"/>
-          <w:szCs w:val="18"/>
-        </w:rPr>
-        <w:t xml:space="preserve"># </w:t>
-      </w:r>
-    </w:p>
-    <w:p>
-      <w:pPr>
-        <w:pStyle w:val="HTMLPreformatted"/>
-        <w:shd w:val="clear" w:color="auto" w:fill="FFFFFF"/>
-        <w:rPr>
-          <w:color w:val="333333"/>
-          <w:sz w:val="18"/>
-          <w:szCs w:val="18"/>
-        </w:rPr>
-      </w:pPr>
-      <w:r>
-        <w:rPr>
-          <w:color w:val="333333"/>
-          <w:sz w:val="18"/>
-          <w:szCs w:val="18"/>
-        </w:rPr>
-        <w:t xml:space="preserve"># Plugin Selection Info: </w:t>
-      </w:r>
-    </w:p>
-    <w:p>
-      <w:pPr>
-        <w:pStyle w:val="HTMLPreformatted"/>
-        <w:shd w:val="clear" w:color="auto" w:fill="FFFFFF"/>
-        <w:rPr>
-          <w:color w:val="333333"/>
-          <w:sz w:val="18"/>
-          <w:szCs w:val="18"/>
-        </w:rPr>
-      </w:pPr>
-      <w:r>
-        <w:rPr>
-          <w:color w:val="333333"/>
-          <w:sz w:val="18"/>
-          <w:szCs w:val="18"/>
-        </w:rPr>
-        <w:t># {{</w:t>
-      </w:r>
-      <w:proofErr w:type="gramStart"/>
-      <w:r>
-        <w:rPr>
-          <w:color w:val="333333"/>
-          <w:sz w:val="18"/>
-          <w:szCs w:val="18"/>
-        </w:rPr>
-        <w:t>vendor</w:t>
-      </w:r>
-      <w:proofErr w:type="gramEnd"/>
-      <w:r>
-        <w:rPr>
-          <w:color w:val="333333"/>
-          <w:sz w:val="18"/>
-          <w:szCs w:val="18"/>
-        </w:rPr>
-        <w:t>}}:{{model}}:{{version}}:{{</w:t>
-      </w:r>
-      <w:proofErr w:type="spellStart"/>
-      <w:r>
-        <w:rPr>
-          <w:color w:val="333333"/>
-          <w:sz w:val="18"/>
-          <w:szCs w:val="18"/>
-        </w:rPr>
-        <w:t>per_asset</w:t>
-      </w:r>
-      <w:proofErr w:type="spellEnd"/>
-      <w:r>
-        <w:rPr>
-          <w:color w:val="333333"/>
-          <w:sz w:val="18"/>
-          <w:szCs w:val="18"/>
-        </w:rPr>
-        <w:t xml:space="preserve">}} </w:t>
-      </w:r>
-    </w:p>
-    <w:p>
-      <w:pPr>
-        <w:pStyle w:val="HTMLPreformatted"/>
-        <w:shd w:val="clear" w:color="auto" w:fill="FFFFFF"/>
-        <w:rPr>
-          <w:color w:val="333333"/>
-          <w:sz w:val="18"/>
-          <w:szCs w:val="18"/>
-        </w:rPr>
-      </w:pPr>
-      <w:r>
-        <w:rPr>
-          <w:color w:val="333333"/>
-          <w:sz w:val="18"/>
-          <w:szCs w:val="18"/>
-        </w:rPr>
-        <w:t xml:space="preserve"># </w:t>
-      </w:r>
-    </w:p>
-    <w:p>
-      <w:pPr>
-        <w:pStyle w:val="HTMLPreformatted"/>
-        <w:shd w:val="clear" w:color="auto" w:fill="FFFFFF"/>
-        <w:rPr>
           <w:color w:val="222222"/>
         </w:rPr>
       </w:pPr>
       <w:r>
         <w:rPr>
-          <w:color w:val="333333"/>
-          <w:sz w:val="18"/>
-          <w:szCs w:val="18"/>
-        </w:rPr>
-        <w:t># END-HEADER</w:t>
-      </w:r>
-    </w:p>
-    <w:p>
-      <w:bookmarkStart w:id="5" w:name="_GoBack"/>
-      <w:bookmarkEnd w:id="5"/>
+          <w:noProof/>
+          <w:color w:val="222222"/>
+          <w:lang w:eastAsia="en-US"/>
+        </w:rPr>
+        <w:lastRenderedPageBreak/>
+        <w:drawing>
+          <wp:inline distT="0" distB="0" distL="0" distR="0" wp14:anchorId="3FB7D70D" wp14:editId="43D17821">
+            <wp:extent cx="5461000" cy="5702300"/>
+            <wp:effectExtent l="0" t="0" r="0" b="12700"/>
+            <wp:docPr id="7" name="Picture 1"/>
+            <wp:cNvGraphicFramePr>
+              <a:graphicFrameLocks xmlns:a="http://schemas.openxmlformats.org/drawingml/2006/main" noChangeAspect="1"/>
+            </wp:cNvGraphicFramePr>
+            <a:graphic xmlns:a="http://schemas.openxmlformats.org/drawingml/2006/main">
+              <a:graphicData uri="http://schemas.openxmlformats.org/drawingml/2006/picture">
+                <pic:pic xmlns:pic="http://schemas.openxmlformats.org/drawingml/2006/picture">
+                  <pic:nvPicPr>
+                    <pic:cNvPr id="0" name="Picture 1"/>
+                    <pic:cNvPicPr>
+                      <a:picLocks noChangeAspect="1" noChangeArrowheads="1"/>
+                    </pic:cNvPicPr>
+                  </pic:nvPicPr>
+                  <pic:blipFill>
+                    <a:blip r:embed="rId28">
+                      <a:extLst>
+                        <a:ext uri="{28A0092B-C50C-407E-A947-70E740481C1C}">
+                          <a14:useLocalDpi xmlns:a14="http://schemas.microsoft.com/office/drawing/2010/main" val="0"/>
+                        </a:ext>
+                      </a:extLst>
+                    </a:blip>
+                    <a:srcRect/>
+                    <a:stretch>
+                      <a:fillRect/>
+                    </a:stretch>
+                  </pic:blipFill>
+                  <pic:spPr bwMode="auto">
+                    <a:xfrm>
+                      <a:off x="0" y="0"/>
+                      <a:ext cx="5461000" cy="5702300"/>
+                    </a:xfrm>
+                    <a:prstGeom prst="rect">
+                      <a:avLst/>
+                    </a:prstGeom>
+                    <a:noFill/>
+                    <a:ln>
+                      <a:noFill/>
+                    </a:ln>
+                  </pic:spPr>
+                </pic:pic>
+              </a:graphicData>
+            </a:graphic>
+          </wp:inline>
+        </w:drawing>
+      </w:r>
     </w:p>
     <w:p/>
     <w:p>
-      <w:r>
-        <w:t>The command to run to parse the headers is:</w:t>
-      </w:r>
+      <w:pPr>
+        <w:spacing w:before="0" w:after="0"/>
+        <w:ind w:left="0"/>
+        <w:jc w:val="left"/>
+      </w:pPr>
+      <w:r>
+        <w:br w:type="page"/>
+      </w:r>
+    </w:p>
+    <w:p>
+      <w:pPr>
+        <w:pStyle w:val="Heading2"/>
+      </w:pPr>
+      <w:bookmarkStart w:id="6" w:name="_Toc299883101"/>
+      <w:r>
+        <w:lastRenderedPageBreak/>
+        <w:t>Plugin aid</w:t>
+      </w:r>
+      <w:bookmarkEnd w:id="6"/>
+    </w:p>
+    <w:p>
+      <w:r>
+        <w:t xml:space="preserve">On </w:t>
+      </w:r>
+      <w:proofErr w:type="spellStart"/>
+      <w:r>
+        <w:t>github</w:t>
+      </w:r>
+      <w:proofErr w:type="spellEnd"/>
+      <w:r>
+        <w:t xml:space="preserve"> there are a couple of tools to help out with building a plugin. </w:t>
+      </w:r>
+    </w:p>
+    <w:p>
+      <w:r>
+        <w:t xml:space="preserve">There is a </w:t>
+      </w:r>
+      <w:proofErr w:type="spellStart"/>
+      <w:r>
+        <w:t>perl</w:t>
+      </w:r>
+      <w:proofErr w:type="spellEnd"/>
+      <w:r>
+        <w:t xml:space="preserve"> </w:t>
+      </w:r>
+      <w:proofErr w:type="gramStart"/>
+      <w:r>
+        <w:t>script which</w:t>
+      </w:r>
+      <w:proofErr w:type="gramEnd"/>
+      <w:r>
+        <w:t xml:space="preserve"> will prompt you for information related to your plugin and then create the plugin header, translation based on a sid.txt file, and SQL file.  To use the plugin aid download:</w:t>
+      </w:r>
+    </w:p>
+    <w:p>
+      <w:hyperlink r:id="rId29" w:history="1">
+        <w:r>
+          <w:rPr>
+            <w:rStyle w:val="Hyperlink"/>
+          </w:rPr>
+          <w:t>https://github.</w:t>
+        </w:r>
+        <w:r>
+          <w:rPr>
+            <w:rStyle w:val="Hyperlink"/>
+          </w:rPr>
+          <w:t>c</w:t>
+        </w:r>
+        <w:r>
+          <w:rPr>
+            <w:rStyle w:val="Hyperlink"/>
+          </w:rPr>
+          <w:t>om/hovdb/Alien-Plugins/blob/master/Plugin%20Aid/Readme.md</w:t>
+        </w:r>
+      </w:hyperlink>
+    </w:p>
+    <w:p>
+      <w:hyperlink r:id="rId30" w:history="1">
+        <w:r>
+          <w:rPr>
+            <w:rStyle w:val="Hyperlink"/>
+          </w:rPr>
+          <w:t>https://github.com/hovdb/Alien-Plugins/raw/master/Plugin%20Aid/plugnplay.pl</w:t>
+        </w:r>
+      </w:hyperlink>
+    </w:p>
+    <w:p>
+      <w:hyperlink r:id="rId31" w:history="1">
+        <w:r>
+          <w:rPr>
+            <w:rStyle w:val="Hyperlink"/>
+          </w:rPr>
+          <w:t>https://github.com/hovdb/Alien-Plugins/raw/master/Plugin%20Aid/sid.txt</w:t>
+        </w:r>
+      </w:hyperlink>
     </w:p>
     <w:p/>
-    <w:p/>
+    <w:p>
+      <w:r>
+        <w:t xml:space="preserve">There is also a VB </w:t>
+      </w:r>
+      <w:proofErr w:type="gramStart"/>
+      <w:r>
+        <w:t>script which will create the SQL files</w:t>
+      </w:r>
+      <w:proofErr w:type="gramEnd"/>
+      <w:r>
+        <w:t xml:space="preserve"> based on a SID file input</w:t>
+      </w:r>
+      <w:r>
+        <w:t xml:space="preserve">, but if you </w:t>
+      </w:r>
+      <w:proofErr w:type="spellStart"/>
+      <w:r>
+        <w:t>aleady</w:t>
+      </w:r>
+      <w:proofErr w:type="spellEnd"/>
+      <w:r>
+        <w:t xml:space="preserve"> use the </w:t>
+      </w:r>
+      <w:proofErr w:type="spellStart"/>
+      <w:r>
+        <w:t>perl</w:t>
+      </w:r>
+      <w:proofErr w:type="spellEnd"/>
+      <w:r>
+        <w:t xml:space="preserve"> script you do not need that</w:t>
+      </w:r>
+      <w:r>
+        <w:t>.</w:t>
+      </w:r>
+    </w:p>
+    <w:p>
+      <w:hyperlink r:id="rId32" w:history="1">
+        <w:r>
+          <w:rPr>
+            <w:rStyle w:val="Hyperlink"/>
+          </w:rPr>
+          <w:t>https://github.com/hovdb/Alien-Plugins/raw/master/scripts/SQL_FILE_FOR_PLUGIN_CREATOR.vbs</w:t>
+        </w:r>
+      </w:hyperlink>
+    </w:p>
+    <w:p>
+      <w:pPr>
+        <w:pStyle w:val="Heading2"/>
+      </w:pPr>
+      <w:bookmarkStart w:id="7" w:name="_Toc299883102"/>
+      <w:r>
+        <w:t xml:space="preserve">The command to parse </w:t>
+      </w:r>
+      <w:r>
+        <w:t>CFG header</w:t>
+      </w:r>
+      <w:bookmarkEnd w:id="7"/>
+    </w:p>
+    <w:p>
+      <w:r>
+        <w:t xml:space="preserve">The comments required in the </w:t>
+      </w:r>
+      <w:proofErr w:type="spellStart"/>
+      <w:r>
+        <w:t>cfg</w:t>
+      </w:r>
+      <w:proofErr w:type="spellEnd"/>
+      <w:r>
+        <w:t xml:space="preserve"> file </w:t>
+      </w:r>
+      <w:proofErr w:type="gramStart"/>
+      <w:r>
+        <w:t>headers which</w:t>
+      </w:r>
+      <w:proofErr w:type="gramEnd"/>
+      <w:r>
+        <w:t xml:space="preserve"> the command will parse</w:t>
+      </w:r>
+    </w:p>
     <w:tbl>
       <w:tblPr>
         <w:tblW w:w="9639" w:type="dxa"/>
@@ -2006,7 +2896,7 @@
         </w:trPr>
         <w:tc>
           <w:tcPr>
-            <w:tcW w:w="9848" w:type="dxa"/>
+            <w:tcW w:w="9639" w:type="dxa"/>
             <w:shd w:val="clear" w:color="auto" w:fill="E6E6E6"/>
           </w:tcPr>
           <w:p>
@@ -2044,316 +2934,6 @@
     <w:p/>
     <w:p>
       <w:r>
-        <w:t xml:space="preserve">The comments required in the </w:t>
-      </w:r>
-      <w:proofErr w:type="spellStart"/>
-      <w:r>
-        <w:t>cfg</w:t>
-      </w:r>
-      <w:proofErr w:type="spellEnd"/>
-      <w:r>
-        <w:t xml:space="preserve"> file </w:t>
-      </w:r>
-      <w:proofErr w:type="gramStart"/>
-      <w:r>
-        <w:t>headers which</w:t>
-      </w:r>
-      <w:proofErr w:type="gramEnd"/>
-      <w:r>
-        <w:t xml:space="preserve"> the command will parse:</w:t>
-      </w:r>
-    </w:p>
-    <w:tbl>
-      <w:tblPr>
-        <w:tblW w:w="9637" w:type="dxa"/>
-        <w:jc w:val="center"/>
-        <w:tblBorders>
-          <w:top w:val="single" w:sz="4" w:space="0" w:color="auto"/>
-          <w:left w:val="single" w:sz="4" w:space="0" w:color="auto"/>
-          <w:bottom w:val="single" w:sz="4" w:space="0" w:color="auto"/>
-          <w:right w:val="single" w:sz="4" w:space="0" w:color="auto"/>
-          <w:insideH w:val="single" w:sz="4" w:space="0" w:color="auto"/>
-          <w:insideV w:val="single" w:sz="4" w:space="0" w:color="auto"/>
-        </w:tblBorders>
-        <w:tblLook w:val="04A0" w:firstRow="1" w:lastRow="0" w:firstColumn="1" w:lastColumn="0" w:noHBand="0" w:noVBand="1"/>
-      </w:tblPr>
-      <w:tblGrid>
-        <w:gridCol w:w="1133"/>
-        <w:gridCol w:w="8504"/>
-      </w:tblGrid>
-      <w:tr>
-        <w:trPr>
-          <w:jc w:val="center"/>
-        </w:trPr>
-        <w:tc>
-          <w:tcPr>
-            <w:tcW w:w="1133" w:type="dxa"/>
-          </w:tcPr>
-          <w:p>
-            <w:pPr>
-              <w:pStyle w:val="CellCentered"/>
-            </w:pPr>
-            <w:r>
-              <w:rPr>
-                <w:noProof/>
-                <w:lang w:eastAsia="en-US"/>
-              </w:rPr>
-              <w:drawing>
-                <wp:inline distT="0" distB="0" distL="0" distR="0" wp14:anchorId="622BDEAE" wp14:editId="480AAE53">
-                  <wp:extent cx="489585" cy="594995"/>
-                  <wp:effectExtent l="0" t="0" r="0" b="0"/>
-                  <wp:docPr id="2" name="Picture 2"/>
-                  <wp:cNvGraphicFramePr>
-                    <a:graphicFrameLocks xmlns:a="http://schemas.openxmlformats.org/drawingml/2006/main" noChangeAspect="1"/>
-                  </wp:cNvGraphicFramePr>
-                  <a:graphic xmlns:a="http://schemas.openxmlformats.org/drawingml/2006/main">
-                    <a:graphicData uri="http://schemas.openxmlformats.org/drawingml/2006/picture">
-                      <pic:pic xmlns:pic="http://schemas.openxmlformats.org/drawingml/2006/picture">
-                        <pic:nvPicPr>
-                          <pic:cNvPr id="0" name=""/>
-                          <pic:cNvPicPr/>
-                        </pic:nvPicPr>
-                        <pic:blipFill>
-                          <a:blip r:embed="rId26"/>
-                          <a:srcRect/>
-                          <a:stretch>
-                            <a:fillRect/>
-                          </a:stretch>
-                        </pic:blipFill>
-                        <pic:spPr>
-                          <a:xfrm>
-                            <a:off x="0" y="0"/>
-                            <a:ext cx="489585" cy="594995"/>
-                          </a:xfrm>
-                          <a:prstGeom prst="rect">
-                            <a:avLst/>
-                          </a:prstGeom>
-                          <a:noFill/>
-                          <a:ln w="9525" cap="flat" cmpd="sng" algn="ctr">
-                            <a:noFill/>
-                            <a:prstDash val="solid"/>
-                            <a:round/>
-                            <a:headEnd type="none" w="med" len="med"/>
-                            <a:tailEnd type="none" w="med" len="med"/>
-                          </a:ln>
-                        </pic:spPr>
-                      </pic:pic>
-                    </a:graphicData>
-                  </a:graphic>
-                </wp:inline>
-              </w:drawing>
-            </w:r>
-          </w:p>
-        </w:tc>
-        <w:tc>
-          <w:tcPr>
-            <w:tcW w:w="8504" w:type="dxa"/>
-            <w:vAlign w:val="center"/>
-          </w:tcPr>
-          <w:p>
-            <w:pPr>
-              <w:pStyle w:val="HTMLPreformatted"/>
-              <w:shd w:val="clear" w:color="auto" w:fill="FFFFFF"/>
-              <w:rPr>
-                <w:color w:val="222222"/>
-              </w:rPr>
-            </w:pPr>
-            <w:r>
-              <w:rPr>
-                <w:color w:val="333333"/>
-                <w:sz w:val="18"/>
-                <w:szCs w:val="18"/>
-              </w:rPr>
-              <w:t xml:space="preserve"># </w:t>
-            </w:r>
-            <w:proofErr w:type="spellStart"/>
-            <w:r>
-              <w:rPr>
-                <w:color w:val="333333"/>
-                <w:sz w:val="18"/>
-                <w:szCs w:val="18"/>
-              </w:rPr>
-              <w:t>Alienvault</w:t>
-            </w:r>
-            <w:proofErr w:type="spellEnd"/>
-            <w:r>
-              <w:rPr>
-                <w:color w:val="333333"/>
-                <w:sz w:val="18"/>
-                <w:szCs w:val="18"/>
-              </w:rPr>
-              <w:t xml:space="preserve"> plugin # Author: </w:t>
-            </w:r>
-            <w:proofErr w:type="spellStart"/>
-            <w:r>
-              <w:rPr>
-                <w:color w:val="333333"/>
-                <w:sz w:val="18"/>
-                <w:szCs w:val="18"/>
-              </w:rPr>
-              <w:t>Alienvault</w:t>
-            </w:r>
-            <w:proofErr w:type="spellEnd"/>
-            <w:r>
-              <w:rPr>
-                <w:color w:val="333333"/>
-                <w:sz w:val="18"/>
-                <w:szCs w:val="18"/>
-              </w:rPr>
-              <w:t xml:space="preserve"> Team at </w:t>
-            </w:r>
-            <w:r>
-              <w:rPr>
-                <w:color w:val="333333"/>
-                <w:sz w:val="18"/>
-                <w:szCs w:val="18"/>
-              </w:rPr>
-              <w:fldChar w:fldCharType="begin"/>
-            </w:r>
-            <w:r>
-              <w:rPr>
-                <w:color w:val="333333"/>
-                <w:sz w:val="18"/>
-                <w:szCs w:val="18"/>
-              </w:rPr>
-              <w:instrText xml:space="preserve"> HYPERLINK "mailto:devel@alienvault.com" \t "_blank" </w:instrText>
-            </w:r>
-            <w:r>
-              <w:rPr>
-                <w:color w:val="333333"/>
-                <w:sz w:val="18"/>
-                <w:szCs w:val="18"/>
-              </w:rPr>
-            </w:r>
-            <w:r>
-              <w:rPr>
-                <w:color w:val="333333"/>
-                <w:sz w:val="18"/>
-                <w:szCs w:val="18"/>
-              </w:rPr>
-              <w:fldChar w:fldCharType="separate"/>
-            </w:r>
-            <w:r>
-              <w:rPr>
-                <w:rStyle w:val="Hyperlink"/>
-                <w:color w:val="1155CC"/>
-                <w:sz w:val="18"/>
-                <w:szCs w:val="18"/>
-              </w:rPr>
-              <w:t>devel@alienvault.com</w:t>
-            </w:r>
-            <w:r>
-              <w:rPr>
-                <w:color w:val="333333"/>
-                <w:sz w:val="18"/>
-                <w:szCs w:val="18"/>
-              </w:rPr>
-              <w:fldChar w:fldCharType="end"/>
-            </w:r>
-            <w:r>
-              <w:rPr>
-                <w:color w:val="333333"/>
-                <w:sz w:val="18"/>
-                <w:szCs w:val="18"/>
-              </w:rPr>
-              <w:t xml:space="preserve"> # Plugin {</w:t>
-            </w:r>
-            <w:proofErr w:type="gramStart"/>
-            <w:r>
-              <w:rPr>
-                <w:color w:val="333333"/>
-                <w:sz w:val="18"/>
-                <w:szCs w:val="18"/>
-              </w:rPr>
-              <w:t xml:space="preserve">{ </w:t>
-            </w:r>
-            <w:proofErr w:type="spellStart"/>
-            <w:r>
-              <w:rPr>
-                <w:color w:val="333333"/>
-                <w:sz w:val="18"/>
-                <w:szCs w:val="18"/>
-              </w:rPr>
-              <w:t>plugin</w:t>
-            </w:r>
-            <w:proofErr w:type="gramEnd"/>
-            <w:r>
-              <w:rPr>
-                <w:color w:val="333333"/>
-                <w:sz w:val="18"/>
-                <w:szCs w:val="18"/>
-              </w:rPr>
-              <w:t>_name</w:t>
-            </w:r>
-            <w:proofErr w:type="spellEnd"/>
-            <w:r>
-              <w:rPr>
-                <w:color w:val="333333"/>
-                <w:sz w:val="18"/>
-                <w:szCs w:val="18"/>
-              </w:rPr>
-              <w:t xml:space="preserve"> }} id:{{ </w:t>
-            </w:r>
-            <w:proofErr w:type="spellStart"/>
-            <w:r>
-              <w:rPr>
-                <w:color w:val="333333"/>
-                <w:sz w:val="18"/>
-                <w:szCs w:val="18"/>
-              </w:rPr>
-              <w:t>plugin_id</w:t>
-            </w:r>
-            <w:proofErr w:type="spellEnd"/>
-            <w:r>
-              <w:rPr>
-                <w:color w:val="333333"/>
-                <w:sz w:val="18"/>
-                <w:szCs w:val="18"/>
-              </w:rPr>
-              <w:t xml:space="preserve"> }} version: - # Last modification: {{ LAST_MODIFICATION_DATE }} # # Plugin Selection Info: # {{vendor}}:{{model}}:{{version}}:{{</w:t>
-            </w:r>
-            <w:proofErr w:type="spellStart"/>
-            <w:r>
-              <w:rPr>
-                <w:color w:val="333333"/>
-                <w:sz w:val="18"/>
-                <w:szCs w:val="18"/>
-              </w:rPr>
-              <w:t>per_asset</w:t>
-            </w:r>
-            <w:proofErr w:type="spellEnd"/>
-            <w:r>
-              <w:rPr>
-                <w:color w:val="333333"/>
-                <w:sz w:val="18"/>
-                <w:szCs w:val="18"/>
-              </w:rPr>
-              <w:t>}} # # END-HEADER</w:t>
-            </w:r>
-          </w:p>
-          <w:p>
-            <w:pPr>
-              <w:pStyle w:val="note"/>
-              <w:spacing w:before="0" w:after="0"/>
-              <w:ind w:left="0" w:right="0"/>
-              <w:jc w:val="left"/>
-              <w:rPr>
-                <w:color w:val="000000" w:themeColor="text1"/>
-              </w:rPr>
-            </w:pPr>
-            <w:r>
-              <w:rPr>
-                <w:color w:val="000000" w:themeColor="text1"/>
-              </w:rPr>
-              <w:t xml:space="preserve"> </w:t>
-            </w:r>
-          </w:p>
-        </w:tc>
-      </w:tr>
-    </w:tbl>
-    <w:p>
-      <w:r>
-        <w:lastRenderedPageBreak/>
         <w:t>There are a few sections in a plugin [DEFAULT</w:t>
       </w:r>
       <w:proofErr w:type="gramStart"/>
@@ -2447,526 +3027,6 @@
       </w:r>
     </w:p>
     <w:p>
-      <w:pPr>
-        <w:pBdr>
-          <w:top w:val="single" w:sz="4" w:space="1" w:color="auto"/>
-          <w:left w:val="single" w:sz="4" w:space="4" w:color="auto"/>
-          <w:bottom w:val="single" w:sz="4" w:space="1" w:color="auto"/>
-          <w:right w:val="single" w:sz="4" w:space="4" w:color="auto"/>
-        </w:pBdr>
-        <w:spacing w:before="0" w:after="0"/>
-        <w:ind w:left="706"/>
-      </w:pPr>
-      <w:r>
-        <w:lastRenderedPageBreak/>
-        <w:t xml:space="preserve"># </w:t>
-      </w:r>
-      <w:proofErr w:type="spellStart"/>
-      <w:r>
-        <w:t>Alienvault</w:t>
-      </w:r>
-      <w:proofErr w:type="spellEnd"/>
-      <w:r>
-        <w:t xml:space="preserve"> plugin</w:t>
-      </w:r>
-    </w:p>
-    <w:p>
-      <w:pPr>
-        <w:pBdr>
-          <w:top w:val="single" w:sz="4" w:space="1" w:color="auto"/>
-          <w:left w:val="single" w:sz="4" w:space="4" w:color="auto"/>
-          <w:bottom w:val="single" w:sz="4" w:space="1" w:color="auto"/>
-          <w:right w:val="single" w:sz="4" w:space="4" w:color="auto"/>
-        </w:pBdr>
-        <w:spacing w:before="0" w:after="0"/>
-        <w:ind w:left="706"/>
-      </w:pPr>
-      <w:r>
-        <w:t># Author: Customer at customer@email.com</w:t>
-      </w:r>
-    </w:p>
-    <w:p>
-      <w:pPr>
-        <w:pBdr>
-          <w:top w:val="single" w:sz="4" w:space="1" w:color="auto"/>
-          <w:left w:val="single" w:sz="4" w:space="4" w:color="auto"/>
-          <w:bottom w:val="single" w:sz="4" w:space="1" w:color="auto"/>
-          <w:right w:val="single" w:sz="4" w:space="4" w:color="auto"/>
-        </w:pBdr>
-        <w:spacing w:before="0" w:after="0"/>
-        <w:ind w:left="706"/>
-      </w:pPr>
-      <w:r>
-        <w:t># Plugin ciscofs300 id</w:t>
-      </w:r>
-      <w:proofErr w:type="gramStart"/>
-      <w:r>
-        <w:t>:9222</w:t>
-      </w:r>
-      <w:proofErr w:type="gramEnd"/>
-      <w:r>
-        <w:t xml:space="preserve"> version: 0.0.1</w:t>
-      </w:r>
-    </w:p>
-    <w:p>
-      <w:pPr>
-        <w:pBdr>
-          <w:top w:val="single" w:sz="4" w:space="1" w:color="auto"/>
-          <w:left w:val="single" w:sz="4" w:space="4" w:color="auto"/>
-          <w:bottom w:val="single" w:sz="4" w:space="1" w:color="auto"/>
-          <w:right w:val="single" w:sz="4" w:space="4" w:color="auto"/>
-        </w:pBdr>
-        <w:spacing w:before="0" w:after="0"/>
-        <w:ind w:left="706"/>
-      </w:pPr>
-      <w:r>
-        <w:t># Last modification: 2015-05-05 11:45</w:t>
-      </w:r>
-    </w:p>
-    <w:p>
-      <w:pPr>
-        <w:pBdr>
-          <w:top w:val="single" w:sz="4" w:space="1" w:color="auto"/>
-          <w:left w:val="single" w:sz="4" w:space="4" w:color="auto"/>
-          <w:bottom w:val="single" w:sz="4" w:space="1" w:color="auto"/>
-          <w:right w:val="single" w:sz="4" w:space="4" w:color="auto"/>
-        </w:pBdr>
-        <w:spacing w:before="0" w:after="0"/>
-        <w:ind w:left="706"/>
-      </w:pPr>
-      <w:r>
-        <w:t>#</w:t>
-      </w:r>
-    </w:p>
-    <w:p>
-      <w:pPr>
-        <w:pBdr>
-          <w:top w:val="single" w:sz="4" w:space="1" w:color="auto"/>
-          <w:left w:val="single" w:sz="4" w:space="4" w:color="auto"/>
-          <w:bottom w:val="single" w:sz="4" w:space="1" w:color="auto"/>
-          <w:right w:val="single" w:sz="4" w:space="4" w:color="auto"/>
-        </w:pBdr>
-        <w:spacing w:before="0" w:after="0"/>
-        <w:ind w:left="706"/>
-      </w:pPr>
-      <w:r>
-        <w:t># Accepted products:</w:t>
-      </w:r>
-    </w:p>
-    <w:p>
-      <w:pPr>
-        <w:pBdr>
-          <w:top w:val="single" w:sz="4" w:space="1" w:color="auto"/>
-          <w:left w:val="single" w:sz="4" w:space="4" w:color="auto"/>
-          <w:bottom w:val="single" w:sz="4" w:space="1" w:color="auto"/>
-          <w:right w:val="single" w:sz="4" w:space="4" w:color="auto"/>
-        </w:pBdr>
-        <w:spacing w:before="0" w:after="0"/>
-        <w:ind w:left="706"/>
-      </w:pPr>
-      <w:r>
-        <w:t># Cisco – FS300 X.X</w:t>
-      </w:r>
-    </w:p>
-    <w:p>
-      <w:pPr>
-        <w:pBdr>
-          <w:top w:val="single" w:sz="4" w:space="1" w:color="auto"/>
-          <w:left w:val="single" w:sz="4" w:space="4" w:color="auto"/>
-          <w:bottom w:val="single" w:sz="4" w:space="1" w:color="auto"/>
-          <w:right w:val="single" w:sz="4" w:space="4" w:color="auto"/>
-        </w:pBdr>
-        <w:spacing w:before="0" w:after="0"/>
-        <w:ind w:left="706"/>
-      </w:pPr>
-      <w:r>
-        <w:t># Description:</w:t>
-      </w:r>
-    </w:p>
-    <w:p>
-      <w:pPr>
-        <w:pBdr>
-          <w:top w:val="single" w:sz="4" w:space="1" w:color="auto"/>
-          <w:left w:val="single" w:sz="4" w:space="4" w:color="auto"/>
-          <w:bottom w:val="single" w:sz="4" w:space="1" w:color="auto"/>
-          <w:right w:val="single" w:sz="4" w:space="4" w:color="auto"/>
-        </w:pBdr>
-        <w:spacing w:before="0" w:after="0"/>
-        <w:ind w:left="706"/>
-      </w:pPr>
-    </w:p>
-    <w:p>
-      <w:pPr>
-        <w:pBdr>
-          <w:top w:val="single" w:sz="4" w:space="1" w:color="auto"/>
-          <w:left w:val="single" w:sz="4" w:space="4" w:color="auto"/>
-          <w:bottom w:val="single" w:sz="4" w:space="1" w:color="auto"/>
-          <w:right w:val="single" w:sz="4" w:space="4" w:color="auto"/>
-        </w:pBdr>
-        <w:spacing w:before="0" w:after="0"/>
-        <w:ind w:left="706"/>
-      </w:pPr>
-      <w:r>
-        <w:t xml:space="preserve">[DEFAULT] </w:t>
-      </w:r>
-    </w:p>
-    <w:p>
-      <w:pPr>
-        <w:pBdr>
-          <w:top w:val="single" w:sz="4" w:space="1" w:color="auto"/>
-          <w:left w:val="single" w:sz="4" w:space="4" w:color="auto"/>
-          <w:bottom w:val="single" w:sz="4" w:space="1" w:color="auto"/>
-          <w:right w:val="single" w:sz="4" w:space="4" w:color="auto"/>
-        </w:pBdr>
-        <w:spacing w:before="0" w:after="0"/>
-        <w:ind w:left="706"/>
-      </w:pPr>
-      <w:proofErr w:type="spellStart"/>
-      <w:proofErr w:type="gramStart"/>
-      <w:r>
-        <w:t>plugin</w:t>
-      </w:r>
-      <w:proofErr w:type="gramEnd"/>
-      <w:r>
-        <w:t>_id</w:t>
-      </w:r>
-      <w:proofErr w:type="spellEnd"/>
-      <w:r>
-        <w:t>=9222</w:t>
-      </w:r>
-    </w:p>
-    <w:p>
-      <w:pPr>
-        <w:pBdr>
-          <w:top w:val="single" w:sz="4" w:space="1" w:color="auto"/>
-          <w:left w:val="single" w:sz="4" w:space="4" w:color="auto"/>
-          <w:bottom w:val="single" w:sz="4" w:space="1" w:color="auto"/>
-          <w:right w:val="single" w:sz="4" w:space="4" w:color="auto"/>
-        </w:pBdr>
-        <w:spacing w:before="0" w:after="0"/>
-        <w:ind w:left="706"/>
-      </w:pPr>
-      <w:r>
-        <w:t>[</w:t>
-      </w:r>
-      <w:proofErr w:type="spellStart"/>
-      <w:proofErr w:type="gramStart"/>
-      <w:r>
-        <w:t>config</w:t>
-      </w:r>
-      <w:proofErr w:type="spellEnd"/>
-      <w:proofErr w:type="gramEnd"/>
-      <w:r>
-        <w:t xml:space="preserve">] </w:t>
-      </w:r>
-    </w:p>
-    <w:p>
-      <w:pPr>
-        <w:pBdr>
-          <w:top w:val="single" w:sz="4" w:space="1" w:color="auto"/>
-          <w:left w:val="single" w:sz="4" w:space="4" w:color="auto"/>
-          <w:bottom w:val="single" w:sz="4" w:space="1" w:color="auto"/>
-          <w:right w:val="single" w:sz="4" w:space="4" w:color="auto"/>
-        </w:pBdr>
-        <w:spacing w:before="0" w:after="0"/>
-        <w:ind w:left="706"/>
-      </w:pPr>
-      <w:proofErr w:type="gramStart"/>
-      <w:r>
-        <w:t>type</w:t>
-      </w:r>
-      <w:proofErr w:type="gramEnd"/>
-      <w:r>
-        <w:t xml:space="preserve">=detector </w:t>
-      </w:r>
-    </w:p>
-    <w:p>
-      <w:pPr>
-        <w:pBdr>
-          <w:top w:val="single" w:sz="4" w:space="1" w:color="auto"/>
-          <w:left w:val="single" w:sz="4" w:space="4" w:color="auto"/>
-          <w:bottom w:val="single" w:sz="4" w:space="1" w:color="auto"/>
-          <w:right w:val="single" w:sz="4" w:space="4" w:color="auto"/>
-        </w:pBdr>
-        <w:spacing w:before="0" w:after="0"/>
-        <w:ind w:left="706"/>
-      </w:pPr>
-      <w:proofErr w:type="gramStart"/>
-      <w:r>
-        <w:t>enable</w:t>
-      </w:r>
-      <w:proofErr w:type="gramEnd"/>
-      <w:r>
-        <w:t>=yes</w:t>
-      </w:r>
-    </w:p>
-    <w:p>
-      <w:pPr>
-        <w:pBdr>
-          <w:top w:val="single" w:sz="4" w:space="1" w:color="auto"/>
-          <w:left w:val="single" w:sz="4" w:space="4" w:color="auto"/>
-          <w:bottom w:val="single" w:sz="4" w:space="1" w:color="auto"/>
-          <w:right w:val="single" w:sz="4" w:space="4" w:color="auto"/>
-        </w:pBdr>
-        <w:spacing w:before="0" w:after="0"/>
-        <w:ind w:left="706"/>
-      </w:pPr>
-      <w:proofErr w:type="gramStart"/>
-      <w:r>
-        <w:t>source</w:t>
-      </w:r>
-      <w:proofErr w:type="gramEnd"/>
-      <w:r>
-        <w:t xml:space="preserve">=log </w:t>
-      </w:r>
-    </w:p>
-    <w:p>
-      <w:pPr>
-        <w:pBdr>
-          <w:top w:val="single" w:sz="4" w:space="1" w:color="auto"/>
-          <w:left w:val="single" w:sz="4" w:space="4" w:color="auto"/>
-          <w:bottom w:val="single" w:sz="4" w:space="1" w:color="auto"/>
-          <w:right w:val="single" w:sz="4" w:space="4" w:color="auto"/>
-        </w:pBdr>
-        <w:spacing w:before="0" w:after="0"/>
-        <w:ind w:left="706"/>
-      </w:pPr>
-      <w:proofErr w:type="gramStart"/>
-      <w:r>
-        <w:t>location</w:t>
-      </w:r>
-      <w:proofErr w:type="gramEnd"/>
-      <w:r>
-        <w:t>=/</w:t>
-      </w:r>
-      <w:proofErr w:type="spellStart"/>
-      <w:r>
-        <w:t>var</w:t>
-      </w:r>
-      <w:proofErr w:type="spellEnd"/>
-      <w:r>
-        <w:t>/log/ciscofs300.log</w:t>
-      </w:r>
-    </w:p>
-    <w:p>
-      <w:pPr>
-        <w:pBdr>
-          <w:top w:val="single" w:sz="4" w:space="1" w:color="auto"/>
-          <w:left w:val="single" w:sz="4" w:space="4" w:color="auto"/>
-          <w:bottom w:val="single" w:sz="4" w:space="1" w:color="auto"/>
-          <w:right w:val="single" w:sz="4" w:space="4" w:color="auto"/>
-        </w:pBdr>
-        <w:spacing w:before="0" w:after="0"/>
-        <w:ind w:left="706"/>
-      </w:pPr>
-      <w:proofErr w:type="spellStart"/>
-      <w:proofErr w:type="gramStart"/>
-      <w:r>
-        <w:t>create</w:t>
-      </w:r>
-      <w:proofErr w:type="gramEnd"/>
-      <w:r>
-        <w:t>_file</w:t>
-      </w:r>
-      <w:proofErr w:type="spellEnd"/>
-      <w:r>
-        <w:t>=false</w:t>
-      </w:r>
-    </w:p>
-    <w:p>
-      <w:pPr>
-        <w:pBdr>
-          <w:top w:val="single" w:sz="4" w:space="1" w:color="auto"/>
-          <w:left w:val="single" w:sz="4" w:space="4" w:color="auto"/>
-          <w:bottom w:val="single" w:sz="4" w:space="1" w:color="auto"/>
-          <w:right w:val="single" w:sz="4" w:space="4" w:color="auto"/>
-        </w:pBdr>
-        <w:spacing w:before="0" w:after="0"/>
-        <w:ind w:left="706"/>
-      </w:pPr>
-      <w:proofErr w:type="gramStart"/>
-      <w:r>
-        <w:t>process</w:t>
-      </w:r>
-      <w:proofErr w:type="gramEnd"/>
-      <w:r>
-        <w:t xml:space="preserve">= </w:t>
-      </w:r>
-    </w:p>
-    <w:p>
-      <w:pPr>
-        <w:pBdr>
-          <w:top w:val="single" w:sz="4" w:space="1" w:color="auto"/>
-          <w:left w:val="single" w:sz="4" w:space="4" w:color="auto"/>
-          <w:bottom w:val="single" w:sz="4" w:space="1" w:color="auto"/>
-          <w:right w:val="single" w:sz="4" w:space="4" w:color="auto"/>
-        </w:pBdr>
-        <w:spacing w:before="0" w:after="0"/>
-        <w:ind w:left="706"/>
-      </w:pPr>
-      <w:proofErr w:type="gramStart"/>
-      <w:r>
-        <w:t>start</w:t>
-      </w:r>
-      <w:proofErr w:type="gramEnd"/>
-      <w:r>
-        <w:t xml:space="preserve">=no </w:t>
-      </w:r>
-    </w:p>
-    <w:p>
-      <w:pPr>
-        <w:pBdr>
-          <w:top w:val="single" w:sz="4" w:space="1" w:color="auto"/>
-          <w:left w:val="single" w:sz="4" w:space="4" w:color="auto"/>
-          <w:bottom w:val="single" w:sz="4" w:space="1" w:color="auto"/>
-          <w:right w:val="single" w:sz="4" w:space="4" w:color="auto"/>
-        </w:pBdr>
-        <w:spacing w:before="0" w:after="0"/>
-        <w:ind w:left="706"/>
-      </w:pPr>
-      <w:proofErr w:type="gramStart"/>
-      <w:r>
-        <w:t>stop</w:t>
-      </w:r>
-      <w:proofErr w:type="gramEnd"/>
-      <w:r>
-        <w:t xml:space="preserve">=no </w:t>
-      </w:r>
-    </w:p>
-    <w:p>
-      <w:pPr>
-        <w:pBdr>
-          <w:top w:val="single" w:sz="4" w:space="1" w:color="auto"/>
-          <w:left w:val="single" w:sz="4" w:space="4" w:color="auto"/>
-          <w:bottom w:val="single" w:sz="4" w:space="1" w:color="auto"/>
-          <w:right w:val="single" w:sz="4" w:space="4" w:color="auto"/>
-        </w:pBdr>
-        <w:spacing w:before="0" w:after="0"/>
-        <w:ind w:left="706"/>
-      </w:pPr>
-      <w:proofErr w:type="gramStart"/>
-      <w:r>
-        <w:t>startup</w:t>
-      </w:r>
-      <w:proofErr w:type="gramEnd"/>
-      <w:r>
-        <w:t xml:space="preserve">= </w:t>
-      </w:r>
-    </w:p>
-    <w:p>
-      <w:pPr>
-        <w:pBdr>
-          <w:top w:val="single" w:sz="4" w:space="1" w:color="auto"/>
-          <w:left w:val="single" w:sz="4" w:space="4" w:color="auto"/>
-          <w:bottom w:val="single" w:sz="4" w:space="1" w:color="auto"/>
-          <w:right w:val="single" w:sz="4" w:space="4" w:color="auto"/>
-        </w:pBdr>
-        <w:spacing w:before="0" w:after="0"/>
-        <w:ind w:left="706"/>
-      </w:pPr>
-      <w:proofErr w:type="gramStart"/>
-      <w:r>
-        <w:t>shutdown</w:t>
-      </w:r>
-      <w:proofErr w:type="gramEnd"/>
-      <w:r>
-        <w:t>=</w:t>
-      </w:r>
-    </w:p>
-    <w:p>
-      <w:pPr>
-        <w:pBdr>
-          <w:top w:val="single" w:sz="4" w:space="1" w:color="auto"/>
-          <w:left w:val="single" w:sz="4" w:space="4" w:color="auto"/>
-          <w:bottom w:val="single" w:sz="4" w:space="1" w:color="auto"/>
-          <w:right w:val="single" w:sz="4" w:space="4" w:color="auto"/>
-        </w:pBdr>
-        <w:spacing w:before="0" w:after="0"/>
-        <w:ind w:left="706"/>
-      </w:pPr>
-    </w:p>
-    <w:p>
-      <w:pPr>
-        <w:pBdr>
-          <w:top w:val="single" w:sz="4" w:space="1" w:color="auto"/>
-          <w:left w:val="single" w:sz="4" w:space="4" w:color="auto"/>
-          <w:bottom w:val="single" w:sz="4" w:space="1" w:color="auto"/>
-          <w:right w:val="single" w:sz="4" w:space="4" w:color="auto"/>
-        </w:pBdr>
-        <w:spacing w:before="0" w:after="0"/>
-        <w:ind w:left="706"/>
-      </w:pPr>
-      <w:r>
-        <w:t>[</w:t>
-      </w:r>
-      <w:proofErr w:type="gramStart"/>
-      <w:r>
-        <w:t>translation</w:t>
-      </w:r>
-      <w:proofErr w:type="gramEnd"/>
-      <w:r>
-        <w:t xml:space="preserve">] </w:t>
-      </w:r>
-    </w:p>
-    <w:p>
-      <w:pPr>
-        <w:pBdr>
-          <w:top w:val="single" w:sz="4" w:space="1" w:color="auto"/>
-          <w:left w:val="single" w:sz="4" w:space="4" w:color="auto"/>
-          <w:bottom w:val="single" w:sz="4" w:space="1" w:color="auto"/>
-          <w:right w:val="single" w:sz="4" w:space="4" w:color="auto"/>
-        </w:pBdr>
-        <w:spacing w:before="0" w:after="0"/>
-        <w:ind w:left="706"/>
-      </w:pPr>
-      <w:r>
-        <w:t>%AAA-I-CONNECT=1</w:t>
-      </w:r>
-    </w:p>
-    <w:p>
-      <w:pPr>
-        <w:pBdr>
-          <w:top w:val="single" w:sz="4" w:space="1" w:color="auto"/>
-          <w:left w:val="single" w:sz="4" w:space="4" w:color="auto"/>
-          <w:bottom w:val="single" w:sz="4" w:space="1" w:color="auto"/>
-          <w:right w:val="single" w:sz="4" w:space="4" w:color="auto"/>
-        </w:pBdr>
-        <w:spacing w:before="0" w:after="0"/>
-        <w:ind w:left="706"/>
-      </w:pPr>
-      <w:r>
-        <w:t>%AAA-I-DISCONNECT=2</w:t>
-      </w:r>
-    </w:p>
-    <w:p>
-      <w:pPr>
-        <w:pBdr>
-          <w:top w:val="single" w:sz="4" w:space="1" w:color="auto"/>
-          <w:left w:val="single" w:sz="4" w:space="4" w:color="auto"/>
-          <w:bottom w:val="single" w:sz="4" w:space="1" w:color="auto"/>
-          <w:right w:val="single" w:sz="4" w:space="4" w:color="auto"/>
-        </w:pBdr>
-        <w:spacing w:before="0" w:after="0"/>
-        <w:ind w:left="706"/>
-      </w:pPr>
-      <w:r>
-        <w:t>%AAA-W-REJECT=3</w:t>
-      </w:r>
-    </w:p>
-    <w:p>
-      <w:pPr>
-        <w:pBdr>
-          <w:top w:val="single" w:sz="4" w:space="1" w:color="auto"/>
-          <w:left w:val="single" w:sz="4" w:space="4" w:color="auto"/>
-          <w:bottom w:val="single" w:sz="4" w:space="1" w:color="auto"/>
-          <w:right w:val="single" w:sz="4" w:space="4" w:color="auto"/>
-        </w:pBdr>
-        <w:spacing w:before="0" w:after="0"/>
-        <w:ind w:left="706"/>
-      </w:pPr>
-    </w:p>
-    <w:p/>
-    <w:p>
       <w:r>
         <w:rPr>
           <w:noProof/>
@@ -2974,10 +3034,10 @@
         </w:rPr>
         <w:lastRenderedPageBreak/>
         <w:drawing>
-          <wp:inline distT="0" distB="0" distL="0" distR="0" wp14:anchorId="04A39F4E" wp14:editId="7738B381">
-            <wp:extent cx="6153150" cy="4871725"/>
-            <wp:effectExtent l="0" t="0" r="0" b="5080"/>
-            <wp:docPr id="9" name="Picture 4"/>
+          <wp:inline distT="0" distB="0" distL="0" distR="0" wp14:anchorId="2CD3027B" wp14:editId="2A058B3B">
+            <wp:extent cx="3667928" cy="7395845"/>
+            <wp:effectExtent l="0" t="0" r="0" b="0"/>
+            <wp:docPr id="22" name="Picture 2"/>
             <wp:cNvGraphicFramePr>
               <a:graphicFrameLocks xmlns:a="http://schemas.openxmlformats.org/drawingml/2006/main" noChangeAspect="1"/>
             </wp:cNvGraphicFramePr>
@@ -2985,13 +3045,13 @@
               <a:graphicData uri="http://schemas.openxmlformats.org/drawingml/2006/picture">
                 <pic:pic xmlns:pic="http://schemas.openxmlformats.org/drawingml/2006/picture">
                   <pic:nvPicPr>
-                    <pic:cNvPr id="0" name="Picture 4"/>
+                    <pic:cNvPr id="0" name="Picture 2"/>
                     <pic:cNvPicPr>
                       <a:picLocks noChangeAspect="1" noChangeArrowheads="1"/>
                     </pic:cNvPicPr>
                   </pic:nvPicPr>
                   <pic:blipFill>
-                    <a:blip r:embed="rId28">
+                    <a:blip r:embed="rId33">
                       <a:extLst>
                         <a:ext uri="{28A0092B-C50C-407E-A947-70E740481C1C}">
                           <a14:useLocalDpi xmlns:a14="http://schemas.microsoft.com/office/drawing/2010/main" val="0"/>
@@ -3006,7 +3066,7 @@
                   <pic:spPr bwMode="auto">
                     <a:xfrm>
                       <a:off x="0" y="0"/>
-                      <a:ext cx="6153150" cy="4871725"/>
+                      <a:ext cx="3668760" cy="7397522"/>
                     </a:xfrm>
                     <a:prstGeom prst="rect">
                       <a:avLst/>
@@ -3224,7 +3284,6 @@
       </w:pPr>
       <w:proofErr w:type="gramStart"/>
       <w:r>
-        <w:lastRenderedPageBreak/>
         <w:t>userdata2</w:t>
       </w:r>
       <w:proofErr w:type="gramEnd"/>
@@ -4055,19 +4114,12 @@
     <w:p/>
     <w:p>
       <w:pPr>
-        <w:spacing w:before="0" w:after="0"/>
-        <w:ind w:left="0"/>
-        <w:jc w:val="left"/>
+        <w:pStyle w:val="Heading2"/>
       </w:pPr>
       <w:r>
         <w:br w:type="page"/>
       </w:r>
-    </w:p>
-    <w:p>
-      <w:pPr>
-        <w:pStyle w:val="Heading1"/>
-      </w:pPr>
-      <w:bookmarkStart w:id="6" w:name="_Toc281557353"/>
+      <w:bookmarkStart w:id="8" w:name="_Toc299883103"/>
       <w:r>
         <w:lastRenderedPageBreak/>
         <w:t xml:space="preserve">Creating plugin entries in the </w:t>
@@ -4076,7 +4128,7 @@
       <w:r>
         <w:t>AlienVault  database</w:t>
       </w:r>
-      <w:bookmarkEnd w:id="6"/>
+      <w:bookmarkEnd w:id="8"/>
       <w:proofErr w:type="gramEnd"/>
     </w:p>
     <w:p>
@@ -4089,39 +4141,26 @@
     </w:p>
     <w:p>
       <w:r>
-        <w:t>To speed up the process of creating the SQL file you can use this script with will populate the SQL file for you.  You can get the script from:</w:t>
+        <w:t>To speed up the process of creati</w:t>
+      </w:r>
+      <w:r>
+        <w:t xml:space="preserve">ng the SQL file you can use the </w:t>
+      </w:r>
+      <w:r>
+        <w:t>script</w:t>
+      </w:r>
+      <w:r>
+        <w:t xml:space="preserve">s under the plugin aid section in this document to create the SQL </w:t>
+      </w:r>
+      <w:proofErr w:type="gramStart"/>
+      <w:r>
+        <w:t>files which</w:t>
+      </w:r>
+      <w:proofErr w:type="gramEnd"/>
+      <w:r>
+        <w:t xml:space="preserve"> will populate the SQL file for you. </w:t>
       </w:r>
     </w:p>
-    <w:p>
-      <w:hyperlink r:id="rId29" w:history="1">
-        <w:r>
-          <w:rPr>
-            <w:rStyle w:val="Hyperlink"/>
-          </w:rPr>
-          <w:t>https://github.com/hovdb/Alien-Plugins/blob/master/scripts/SQL_FILE_FOR_PLUGIN_CREATOR.vbs</w:t>
-        </w:r>
-      </w:hyperlink>
-    </w:p>
-    <w:p/>
-    <w:p>
-      <w:r>
-        <w:t xml:space="preserve">It is a </w:t>
-      </w:r>
-      <w:proofErr w:type="spellStart"/>
-      <w:proofErr w:type="gramStart"/>
-      <w:r>
-        <w:t>vbscript</w:t>
-      </w:r>
-      <w:proofErr w:type="spellEnd"/>
-      <w:r>
-        <w:t xml:space="preserve"> which</w:t>
-      </w:r>
-      <w:proofErr w:type="gramEnd"/>
-      <w:r>
-        <w:t xml:space="preserve"> will prompt you for information and populate the SQL file.</w:t>
-      </w:r>
-    </w:p>
-    <w:p/>
     <w:p>
       <w:r>
         <w:t xml:space="preserve">Save the </w:t>
@@ -4210,7 +4249,7 @@
                     </pic:cNvPicPr>
                   </pic:nvPicPr>
                   <pic:blipFill>
-                    <a:blip r:embed="rId30">
+                    <a:blip r:embed="rId34">
                       <a:extLst>
                         <a:ext uri="{28A0092B-C50C-407E-A947-70E740481C1C}">
                           <a14:useLocalDpi xmlns:a14="http://schemas.microsoft.com/office/drawing/2010/main" val="0"/>
@@ -4267,7 +4306,7 @@
                     </pic:cNvPicPr>
                   </pic:nvPicPr>
                   <pic:blipFill>
-                    <a:blip r:embed="rId31">
+                    <a:blip r:embed="rId35">
                       <a:extLst>
                         <a:ext uri="{28A0092B-C50C-407E-A947-70E740481C1C}">
                           <a14:useLocalDpi xmlns:a14="http://schemas.microsoft.com/office/drawing/2010/main" val="0"/>
@@ -4797,12 +4836,12 @@
       <w:pPr>
         <w:pStyle w:val="Heading1"/>
       </w:pPr>
-      <w:bookmarkStart w:id="7" w:name="_Toc281557354"/>
+      <w:bookmarkStart w:id="9" w:name="_Toc299883104"/>
       <w:r>
         <w:lastRenderedPageBreak/>
         <w:t>Enabling plugin on USM</w:t>
       </w:r>
-      <w:bookmarkEnd w:id="7"/>
+      <w:bookmarkEnd w:id="9"/>
     </w:p>
     <w:p>
       <w:r>
@@ -4859,15 +4898,87 @@
         <w:t xml:space="preserve">  Once the plugin file is copied over.  You can enable the plugin either at the asset level or at a sensor level.</w:t>
       </w:r>
     </w:p>
+    <w:p/>
     <w:p>
+      <w:r>
+        <w:t xml:space="preserve">If you enable a plugin under an asset you DO NOT need enable the plugin on the sensor and mess with the </w:t>
+      </w:r>
+      <w:proofErr w:type="spellStart"/>
+      <w:r>
+        <w:t>rsyslog</w:t>
+      </w:r>
+      <w:proofErr w:type="spellEnd"/>
+      <w:r>
+        <w:t xml:space="preserve"> rules.</w:t>
+      </w:r>
+    </w:p>
+    <w:p>
+      <w:r>
+        <w:rPr>
+          <w:noProof/>
+          <w:lang w:eastAsia="en-US"/>
+        </w:rPr>
+        <w:drawing>
+          <wp:inline distT="0" distB="0" distL="0" distR="0" wp14:anchorId="2588481D" wp14:editId="76C08358">
+            <wp:extent cx="4749867" cy="4424045"/>
+            <wp:effectExtent l="0" t="0" r="0" b="0"/>
+            <wp:docPr id="27" name="Picture 5"/>
+            <wp:cNvGraphicFramePr>
+              <a:graphicFrameLocks xmlns:a="http://schemas.openxmlformats.org/drawingml/2006/main" noChangeAspect="1"/>
+            </wp:cNvGraphicFramePr>
+            <a:graphic xmlns:a="http://schemas.openxmlformats.org/drawingml/2006/main">
+              <a:graphicData uri="http://schemas.openxmlformats.org/drawingml/2006/picture">
+                <pic:pic xmlns:pic="http://schemas.openxmlformats.org/drawingml/2006/picture">
+                  <pic:nvPicPr>
+                    <pic:cNvPr id="0" name="Picture 5"/>
+                    <pic:cNvPicPr>
+                      <a:picLocks noChangeAspect="1" noChangeArrowheads="1"/>
+                    </pic:cNvPicPr>
+                  </pic:nvPicPr>
+                  <pic:blipFill>
+                    <a:blip r:embed="rId36">
+                      <a:extLst>
+                        <a:ext uri="{28A0092B-C50C-407E-A947-70E740481C1C}">
+                          <a14:useLocalDpi xmlns:a14="http://schemas.microsoft.com/office/drawing/2010/main" val="0"/>
+                        </a:ext>
+                      </a:extLst>
+                    </a:blip>
+                    <a:srcRect/>
+                    <a:stretch>
+                      <a:fillRect/>
+                    </a:stretch>
+                  </pic:blipFill>
+                  <pic:spPr bwMode="auto">
+                    <a:xfrm>
+                      <a:off x="0" y="0"/>
+                      <a:ext cx="4750028" cy="4424195"/>
+                    </a:xfrm>
+                    <a:prstGeom prst="rect">
+                      <a:avLst/>
+                    </a:prstGeom>
+                    <a:noFill/>
+                    <a:ln>
+                      <a:noFill/>
+                    </a:ln>
+                  </pic:spPr>
+                </pic:pic>
+              </a:graphicData>
+            </a:graphic>
+          </wp:inline>
+        </w:drawing>
+      </w:r>
+    </w:p>
+    <w:p/>
+    <w:p>
       <w:pPr>
         <w:pStyle w:val="Heading2"/>
       </w:pPr>
-      <w:bookmarkStart w:id="8" w:name="_Toc281557355"/>
-      <w:r>
+      <w:bookmarkStart w:id="10" w:name="_Toc299883105"/>
+      <w:r>
+        <w:lastRenderedPageBreak/>
         <w:t>To enable the plugin on a sensor</w:t>
       </w:r>
-      <w:bookmarkEnd w:id="8"/>
+      <w:bookmarkEnd w:id="10"/>
       <w:r>
         <w:t xml:space="preserve"> </w:t>
       </w:r>
@@ -5195,7 +5306,7 @@
                     </pic:cNvPicPr>
                   </pic:nvPicPr>
                   <pic:blipFill>
-                    <a:blip r:embed="rId32">
+                    <a:blip r:embed="rId37">
                       <a:extLst>
                         <a:ext uri="{28A0092B-C50C-407E-A947-70E740481C1C}">
                           <a14:useLocalDpi xmlns:a14="http://schemas.microsoft.com/office/drawing/2010/main" val="0"/>
@@ -5230,7 +5341,6 @@
     <w:p/>
     <w:p>
       <w:r>
-        <w:lastRenderedPageBreak/>
         <w:t>Then select option 4 Configure Data Source Plugins</w:t>
       </w:r>
     </w:p>
@@ -5240,6 +5350,7 @@
           <w:noProof/>
           <w:lang w:eastAsia="en-US"/>
         </w:rPr>
+        <w:lastRenderedPageBreak/>
         <w:drawing>
           <wp:inline distT="0" distB="0" distL="0" distR="0" wp14:anchorId="008E8170" wp14:editId="6740CE1E">
             <wp:extent cx="3308169" cy="2233930"/>
@@ -5258,7 +5369,7 @@
                     </pic:cNvPicPr>
                   </pic:nvPicPr>
                   <pic:blipFill>
-                    <a:blip r:embed="rId33">
+                    <a:blip r:embed="rId38">
                       <a:extLst>
                         <a:ext uri="{28A0092B-C50C-407E-A947-70E740481C1C}">
                           <a14:useLocalDpi xmlns:a14="http://schemas.microsoft.com/office/drawing/2010/main" val="0"/>
@@ -5319,7 +5430,7 @@
                     </pic:cNvPicPr>
                   </pic:nvPicPr>
                   <pic:blipFill>
-                    <a:blip r:embed="rId34">
+                    <a:blip r:embed="rId39">
                       <a:extLst>
                         <a:ext uri="{28A0092B-C50C-407E-A947-70E740481C1C}">
                           <a14:useLocalDpi xmlns:a14="http://schemas.microsoft.com/office/drawing/2010/main" val="0"/>
@@ -5382,7 +5493,7 @@
                     </pic:cNvPicPr>
                   </pic:nvPicPr>
                   <pic:blipFill>
-                    <a:blip r:embed="rId35">
+                    <a:blip r:embed="rId40">
                       <a:extLst>
                         <a:ext uri="{28A0092B-C50C-407E-A947-70E740481C1C}">
                           <a14:useLocalDpi xmlns:a14="http://schemas.microsoft.com/office/drawing/2010/main" val="0"/>
@@ -5432,22 +5543,22 @@
       <w:pPr>
         <w:pStyle w:val="Appendix"/>
       </w:pPr>
-      <w:bookmarkStart w:id="9" w:name="_Toc281557356"/>
+      <w:bookmarkStart w:id="11" w:name="_Toc299883106"/>
       <w:r>
         <w:lastRenderedPageBreak/>
         <w:t>Troubleshooting</w:t>
       </w:r>
-      <w:bookmarkEnd w:id="9"/>
+      <w:bookmarkEnd w:id="11"/>
     </w:p>
     <w:p>
       <w:pPr>
         <w:pStyle w:val="Appendix2"/>
       </w:pPr>
-      <w:bookmarkStart w:id="10" w:name="_Toc281557357"/>
+      <w:bookmarkStart w:id="12" w:name="_Toc299883107"/>
       <w:r>
         <w:t>Troubleshooting Plugin</w:t>
       </w:r>
-      <w:bookmarkEnd w:id="10"/>
+      <w:bookmarkEnd w:id="12"/>
     </w:p>
     <w:p>
       <w:pPr>
@@ -5559,6 +5670,132 @@
         <w:t>tcpdump</w:t>
       </w:r>
       <w:proofErr w:type="spellEnd"/>
+      <w:r>
+        <w:rPr>
+          <w:rFonts w:ascii="Georgia" w:hAnsi="Georgia"/>
+          <w:color w:val="515151"/>
+          <w:sz w:val="21"/>
+          <w:szCs w:val="21"/>
+          <w:shd w:val="clear" w:color="auto" w:fill="FFFFFF"/>
+          <w:lang w:eastAsia="en-US"/>
+        </w:rPr>
+        <w:t>.</w:t>
+      </w:r>
+    </w:p>
+    <w:p>
+      <w:pPr>
+        <w:spacing w:before="0" w:after="0"/>
+        <w:ind w:left="0"/>
+        <w:jc w:val="left"/>
+        <w:rPr>
+          <w:rFonts w:ascii="Georgia" w:hAnsi="Georgia"/>
+          <w:color w:val="515151"/>
+          <w:sz w:val="21"/>
+          <w:szCs w:val="21"/>
+          <w:shd w:val="clear" w:color="auto" w:fill="FFFFFF"/>
+          <w:lang w:eastAsia="en-US"/>
+        </w:rPr>
+      </w:pPr>
+      <w:proofErr w:type="spellStart"/>
+      <w:r>
+        <w:rPr>
+          <w:rFonts w:ascii="Georgia" w:hAnsi="Georgia"/>
+          <w:color w:val="515151"/>
+          <w:sz w:val="21"/>
+          <w:szCs w:val="21"/>
+          <w:shd w:val="clear" w:color="auto" w:fill="FFFFFF"/>
+          <w:lang w:eastAsia="en-US"/>
+        </w:rPr>
+        <w:t>Tcpdump</w:t>
+      </w:r>
+      <w:proofErr w:type="spellEnd"/>
+      <w:r>
+        <w:rPr>
+          <w:rFonts w:ascii="Georgia" w:hAnsi="Georgia"/>
+          <w:color w:val="515151"/>
+          <w:sz w:val="21"/>
+          <w:szCs w:val="21"/>
+          <w:shd w:val="clear" w:color="auto" w:fill="FFFFFF"/>
+          <w:lang w:eastAsia="en-US"/>
+        </w:rPr>
+        <w:t xml:space="preserve"> –</w:t>
+      </w:r>
+      <w:proofErr w:type="spellStart"/>
+      <w:r>
+        <w:rPr>
+          <w:rFonts w:ascii="Georgia" w:hAnsi="Georgia"/>
+          <w:color w:val="515151"/>
+          <w:sz w:val="21"/>
+          <w:szCs w:val="21"/>
+          <w:shd w:val="clear" w:color="auto" w:fill="FFFFFF"/>
+          <w:lang w:eastAsia="en-US"/>
+        </w:rPr>
+        <w:t>i</w:t>
+      </w:r>
+      <w:proofErr w:type="spellEnd"/>
+      <w:r>
+        <w:rPr>
+          <w:rFonts w:ascii="Georgia" w:hAnsi="Georgia"/>
+          <w:color w:val="515151"/>
+          <w:sz w:val="21"/>
+          <w:szCs w:val="21"/>
+          <w:shd w:val="clear" w:color="auto" w:fill="FFFFFF"/>
+          <w:lang w:eastAsia="en-US"/>
+        </w:rPr>
+        <w:t xml:space="preserve"> eth0 port 514 |</w:t>
+      </w:r>
+      <w:proofErr w:type="spellStart"/>
+      <w:r>
+        <w:rPr>
+          <w:rFonts w:ascii="Georgia" w:hAnsi="Georgia"/>
+          <w:color w:val="515151"/>
+          <w:sz w:val="21"/>
+          <w:szCs w:val="21"/>
+          <w:shd w:val="clear" w:color="auto" w:fill="FFFFFF"/>
+          <w:lang w:eastAsia="en-US"/>
+        </w:rPr>
+        <w:t>grep</w:t>
+      </w:r>
+      <w:proofErr w:type="spellEnd"/>
+      <w:r>
+        <w:rPr>
+          <w:rFonts w:ascii="Georgia" w:hAnsi="Georgia"/>
+          <w:color w:val="515151"/>
+          <w:sz w:val="21"/>
+          <w:szCs w:val="21"/>
+          <w:shd w:val="clear" w:color="auto" w:fill="FFFFFF"/>
+          <w:lang w:eastAsia="en-US"/>
+        </w:rPr>
+        <w:t xml:space="preserve"> </w:t>
+      </w:r>
+      <w:proofErr w:type="spellStart"/>
+      <w:r>
+        <w:rPr>
+          <w:rFonts w:ascii="Georgia" w:hAnsi="Georgia"/>
+          <w:color w:val="515151"/>
+          <w:sz w:val="21"/>
+          <w:szCs w:val="21"/>
+          <w:shd w:val="clear" w:color="auto" w:fill="FFFFFF"/>
+          <w:lang w:eastAsia="en-US"/>
+        </w:rPr>
+        <w:t>ipaddress_of_device_sending_syslog</w:t>
+      </w:r>
+      <w:proofErr w:type="spellEnd"/>
+    </w:p>
+    <w:p>
+      <w:pPr>
+        <w:spacing w:before="0" w:after="0"/>
+        <w:ind w:left="0"/>
+        <w:jc w:val="left"/>
+        <w:rPr>
+          <w:rFonts w:ascii="Georgia" w:hAnsi="Georgia"/>
+          <w:color w:val="515151"/>
+          <w:sz w:val="21"/>
+          <w:szCs w:val="21"/>
+          <w:shd w:val="clear" w:color="auto" w:fill="FFFFFF"/>
+          <w:lang w:eastAsia="en-US"/>
+        </w:rPr>
+      </w:pPr>
     </w:p>
     <w:p>
       <w:pPr>
@@ -5585,10 +5822,10 @@
           <w:lang w:eastAsia="en-US"/>
         </w:rPr>
         <w:drawing>
-          <wp:inline distT="0" distB="0" distL="0" distR="0" wp14:anchorId="3692B63C" wp14:editId="53184C26">
-            <wp:extent cx="6153150" cy="840535"/>
-            <wp:effectExtent l="0" t="0" r="0" b="0"/>
-            <wp:docPr id="20" name="Picture 12"/>
+          <wp:inline distT="0" distB="0" distL="0" distR="0" wp14:anchorId="00A8B1DD" wp14:editId="1F865BF5">
+            <wp:extent cx="6153150" cy="653128"/>
+            <wp:effectExtent l="0" t="0" r="0" b="7620"/>
+            <wp:docPr id="25" name="Picture 3"/>
             <wp:cNvGraphicFramePr>
               <a:graphicFrameLocks xmlns:a="http://schemas.openxmlformats.org/drawingml/2006/main" noChangeAspect="1"/>
             </wp:cNvGraphicFramePr>
@@ -5596,13 +5833,13 @@
               <a:graphicData uri="http://schemas.openxmlformats.org/drawingml/2006/picture">
                 <pic:pic xmlns:pic="http://schemas.openxmlformats.org/drawingml/2006/picture">
                   <pic:nvPicPr>
-                    <pic:cNvPr id="0" name="Picture 12"/>
+                    <pic:cNvPr id="0" name="Picture 3"/>
                     <pic:cNvPicPr>
                       <a:picLocks noChangeAspect="1" noChangeArrowheads="1"/>
                     </pic:cNvPicPr>
                   </pic:nvPicPr>
                   <pic:blipFill>
-                    <a:blip r:embed="rId36">
+                    <a:blip r:embed="rId41">
                       <a:extLst>
                         <a:ext uri="{28A0092B-C50C-407E-A947-70E740481C1C}">
                           <a14:useLocalDpi xmlns:a14="http://schemas.microsoft.com/office/drawing/2010/main" val="0"/>
@@ -5617,7 +5854,7 @@
                   <pic:spPr bwMode="auto">
                     <a:xfrm>
                       <a:off x="0" y="0"/>
-                      <a:ext cx="6153150" cy="840535"/>
+                      <a:ext cx="6153150" cy="653128"/>
                     </a:xfrm>
                     <a:prstGeom prst="rect">
                       <a:avLst/>
@@ -5648,6 +5885,51 @@
           <w:lang w:eastAsia="en-US"/>
         </w:rPr>
       </w:pPr>
+    </w:p>
+    <w:p>
+      <w:pPr>
+        <w:spacing w:before="0" w:after="0"/>
+        <w:ind w:left="0"/>
+        <w:jc w:val="left"/>
+        <w:rPr>
+          <w:rFonts w:ascii="Georgia" w:hAnsi="Georgia"/>
+          <w:color w:val="515151"/>
+          <w:sz w:val="21"/>
+          <w:szCs w:val="21"/>
+          <w:shd w:val="clear" w:color="auto" w:fill="FFFFFF"/>
+          <w:lang w:eastAsia="en-US"/>
+        </w:rPr>
+      </w:pPr>
+    </w:p>
+    <w:p>
+      <w:pPr>
+        <w:spacing w:before="0" w:after="0"/>
+        <w:ind w:left="0"/>
+        <w:jc w:val="left"/>
+        <w:rPr>
+          <w:rFonts w:ascii="Georgia" w:hAnsi="Georgia"/>
+          <w:color w:val="515151"/>
+          <w:sz w:val="21"/>
+          <w:szCs w:val="21"/>
+          <w:shd w:val="clear" w:color="auto" w:fill="FFFFFF"/>
+          <w:lang w:eastAsia="en-US"/>
+        </w:rPr>
+      </w:pPr>
+    </w:p>
+    <w:p>
+      <w:pPr>
+        <w:spacing w:before="0" w:after="0"/>
+        <w:ind w:left="0"/>
+        <w:jc w:val="left"/>
+        <w:rPr>
+          <w:rFonts w:ascii="Georgia" w:hAnsi="Georgia"/>
+          <w:color w:val="515151"/>
+          <w:sz w:val="21"/>
+          <w:szCs w:val="21"/>
+          <w:shd w:val="clear" w:color="auto" w:fill="FFFFFF"/>
+          <w:lang w:eastAsia="en-US"/>
+        </w:rPr>
+      </w:pPr>
       <w:r>
         <w:rPr>
           <w:rFonts w:ascii="Georgia" w:hAnsi="Georgia"/>
@@ -6043,7 +6325,6 @@
       <w:pPr>
         <w:shd w:val="clear" w:color="auto" w:fill="FFFFFF"/>
         <w:spacing w:before="0" w:after="60"/>
-        <w:ind w:left="0"/>
         <w:jc w:val="left"/>
         <w:rPr>
           <w:rFonts w:ascii="Georgia" w:hAnsi="Georgia" w:cs="Arial"/>
@@ -6053,6 +6334,150 @@
           <w:lang w:eastAsia="en-US"/>
         </w:rPr>
       </w:pPr>
+    </w:p>
+    <w:p>
+      <w:pPr>
+        <w:shd w:val="clear" w:color="auto" w:fill="FFFFFF"/>
+        <w:spacing w:before="0" w:after="60"/>
+        <w:jc w:val="left"/>
+        <w:rPr>
+          <w:rFonts w:cs="Arial"/>
+          <w:color w:val="515151"/>
+          <w:sz w:val="21"/>
+          <w:szCs w:val="21"/>
+          <w:lang w:eastAsia="en-US"/>
+        </w:rPr>
+      </w:pPr>
+      <w:r>
+        <w:rPr>
+          <w:rFonts w:cs="Arial"/>
+          <w:color w:val="515151"/>
+          <w:sz w:val="21"/>
+          <w:szCs w:val="21"/>
+          <w:lang w:eastAsia="en-US"/>
+        </w:rPr>
+        <w:t xml:space="preserve">You can tail the agent log and </w:t>
+      </w:r>
+      <w:proofErr w:type="spellStart"/>
+      <w:r>
+        <w:rPr>
+          <w:rFonts w:cs="Arial"/>
+          <w:color w:val="515151"/>
+          <w:sz w:val="21"/>
+          <w:szCs w:val="21"/>
+          <w:lang w:eastAsia="en-US"/>
+        </w:rPr>
+        <w:t>grep</w:t>
+      </w:r>
+      <w:proofErr w:type="spellEnd"/>
+      <w:r>
+        <w:rPr>
+          <w:rFonts w:cs="Arial"/>
+          <w:color w:val="515151"/>
+          <w:sz w:val="21"/>
+          <w:szCs w:val="21"/>
+          <w:lang w:eastAsia="en-US"/>
+        </w:rPr>
+        <w:t xml:space="preserve"> on the plugin ID (in this example 9244).  It will show how many logs lines were received and how many were created as events.</w:t>
+      </w:r>
+    </w:p>
+    <w:p>
+      <w:pPr>
+        <w:shd w:val="clear" w:color="auto" w:fill="FFFFFF"/>
+        <w:spacing w:before="0" w:after="60"/>
+        <w:ind w:left="0"/>
+        <w:jc w:val="left"/>
+        <w:rPr>
+          <w:rFonts w:ascii="Georgia" w:hAnsi="Georgia" w:cs="Arial"/>
+          <w:color w:val="515151"/>
+          <w:sz w:val="21"/>
+          <w:szCs w:val="21"/>
+          <w:lang w:eastAsia="en-US"/>
+        </w:rPr>
+      </w:pPr>
+    </w:p>
+    <w:p>
+      <w:pPr>
+        <w:shd w:val="clear" w:color="auto" w:fill="FFFFFF"/>
+        <w:spacing w:before="0" w:after="60"/>
+        <w:ind w:left="0"/>
+        <w:jc w:val="left"/>
+        <w:rPr>
+          <w:rFonts w:ascii="Georgia" w:hAnsi="Georgia" w:cs="Arial"/>
+          <w:color w:val="515151"/>
+          <w:sz w:val="21"/>
+          <w:szCs w:val="21"/>
+          <w:lang w:eastAsia="en-US"/>
+        </w:rPr>
+      </w:pPr>
+      <w:r>
+        <w:rPr>
+          <w:rFonts w:ascii="Georgia" w:hAnsi="Georgia" w:cs="Arial"/>
+          <w:noProof/>
+          <w:color w:val="515151"/>
+          <w:sz w:val="21"/>
+          <w:szCs w:val="21"/>
+          <w:lang w:eastAsia="en-US"/>
+        </w:rPr>
+        <w:drawing>
+          <wp:inline distT="0" distB="0" distL="0" distR="0" wp14:anchorId="3BC19283" wp14:editId="108F66D5">
+            <wp:extent cx="4965700" cy="787400"/>
+            <wp:effectExtent l="0" t="0" r="12700" b="0"/>
+            <wp:docPr id="26" name="Picture 4"/>
+            <wp:cNvGraphicFramePr>
+              <a:graphicFrameLocks xmlns:a="http://schemas.openxmlformats.org/drawingml/2006/main" noChangeAspect="1"/>
+            </wp:cNvGraphicFramePr>
+            <a:graphic xmlns:a="http://schemas.openxmlformats.org/drawingml/2006/main">
+              <a:graphicData uri="http://schemas.openxmlformats.org/drawingml/2006/picture">
+                <pic:pic xmlns:pic="http://schemas.openxmlformats.org/drawingml/2006/picture">
+                  <pic:nvPicPr>
+                    <pic:cNvPr id="0" name="Picture 4"/>
+                    <pic:cNvPicPr>
+                      <a:picLocks noChangeAspect="1" noChangeArrowheads="1"/>
+                    </pic:cNvPicPr>
+                  </pic:nvPicPr>
+                  <pic:blipFill>
+                    <a:blip r:embed="rId42">
+                      <a:extLst>
+                        <a:ext uri="{28A0092B-C50C-407E-A947-70E740481C1C}">
+                          <a14:useLocalDpi xmlns:a14="http://schemas.microsoft.com/office/drawing/2010/main" val="0"/>
+                        </a:ext>
+                      </a:extLst>
+                    </a:blip>
+                    <a:srcRect/>
+                    <a:stretch>
+                      <a:fillRect/>
+                    </a:stretch>
+                  </pic:blipFill>
+                  <pic:spPr bwMode="auto">
+                    <a:xfrm>
+                      <a:off x="0" y="0"/>
+                      <a:ext cx="4965700" cy="787400"/>
+                    </a:xfrm>
+                    <a:prstGeom prst="rect">
+                      <a:avLst/>
+                    </a:prstGeom>
+                    <a:noFill/>
+                    <a:ln>
+                      <a:noFill/>
+                    </a:ln>
+                  </pic:spPr>
+                </pic:pic>
+              </a:graphicData>
+            </a:graphic>
+          </wp:inline>
+        </w:drawing>
+      </w:r>
+    </w:p>
+    <w:p>
+      <w:pPr>
+        <w:spacing w:before="0" w:after="0"/>
+        <w:ind w:left="0"/>
+        <w:jc w:val="left"/>
+      </w:pPr>
+      <w:r>
+        <w:br w:type="page"/>
+      </w:r>
     </w:p>
     <w:p/>
     <w:tbl>
@@ -6230,7 +6655,7 @@
                           </pic:cNvPicPr>
                         </pic:nvPicPr>
                         <pic:blipFill>
-                          <a:blip r:embed="rId37">
+                          <a:blip r:embed="rId43">
                             <a:extLst>
                               <a:ext uri="{28A0092B-C50C-407E-A947-70E740481C1C}">
                                 <a14:useLocalDpi xmlns:a14="http://schemas.microsoft.com/office/drawing/2010/main" val="0"/>
@@ -6457,27 +6882,14 @@
           <w:r>
             <w:t xml:space="preserve"> of </w:t>
           </w:r>
-          <w:r>
-            <w:fldChar w:fldCharType="begin"/>
-          </w:r>
-          <w:r>
-            <w:instrText xml:space="preserve"> NUMPAGES  \* MERGEFORMAT </w:instrText>
-          </w:r>
-          <w:r>
-            <w:fldChar w:fldCharType="separate"/>
-          </w:r>
-          <w:r>
-            <w:rPr>
-              <w:noProof/>
-            </w:rPr>
-            <w:t>14</w:t>
-          </w:r>
-          <w:r>
-            <w:rPr>
-              <w:noProof/>
-            </w:rPr>
-            <w:fldChar w:fldCharType="end"/>
-          </w:r>
+          <w:fldSimple w:instr=" NUMPAGES  \* MERGEFORMAT ">
+            <w:r>
+              <w:rPr>
+                <w:noProof/>
+              </w:rPr>
+              <w:t>14</w:t>
+            </w:r>
+          </w:fldSimple>
         </w:p>
       </w:tc>
     </w:tr>
@@ -6627,27 +7039,14 @@
           <w:r>
             <w:t xml:space="preserve"> of </w:t>
           </w:r>
-          <w:r>
-            <w:fldChar w:fldCharType="begin"/>
-          </w:r>
-          <w:r>
-            <w:instrText xml:space="preserve"> NUMPAGES  \* MERGEFORMAT </w:instrText>
-          </w:r>
-          <w:r>
-            <w:fldChar w:fldCharType="separate"/>
-          </w:r>
-          <w:r>
-            <w:rPr>
-              <w:noProof/>
-            </w:rPr>
-            <w:t>14</w:t>
-          </w:r>
-          <w:r>
-            <w:rPr>
-              <w:noProof/>
-            </w:rPr>
-            <w:fldChar w:fldCharType="end"/>
-          </w:r>
+          <w:fldSimple w:instr=" NUMPAGES  \* MERGEFORMAT ">
+            <w:r>
+              <w:rPr>
+                <w:noProof/>
+              </w:rPr>
+              <w:t>14</w:t>
+            </w:r>
+          </w:fldSimple>
         </w:p>
       </w:tc>
     </w:tr>
@@ -6791,27 +7190,14 @@
           <w:r>
             <w:t xml:space="preserve"> of </w:t>
           </w:r>
-          <w:r>
-            <w:fldChar w:fldCharType="begin"/>
-          </w:r>
-          <w:r>
-            <w:instrText xml:space="preserve"> NUMPAGES  \* MERGEFORMAT </w:instrText>
-          </w:r>
-          <w:r>
-            <w:fldChar w:fldCharType="separate"/>
-          </w:r>
-          <w:r>
-            <w:rPr>
-              <w:noProof/>
-            </w:rPr>
-            <w:t>14</w:t>
-          </w:r>
-          <w:r>
-            <w:rPr>
-              <w:noProof/>
-            </w:rPr>
-            <w:fldChar w:fldCharType="end"/>
-          </w:r>
+          <w:fldSimple w:instr=" NUMPAGES  \* MERGEFORMAT ">
+            <w:r>
+              <w:rPr>
+                <w:noProof/>
+              </w:rPr>
+              <w:t>14</w:t>
+            </w:r>
+          </w:fldSimple>
         </w:p>
       </w:tc>
     </w:tr>
@@ -6955,27 +7341,14 @@
           <w:r>
             <w:t xml:space="preserve"> of </w:t>
           </w:r>
-          <w:r>
-            <w:fldChar w:fldCharType="begin"/>
-          </w:r>
-          <w:r>
-            <w:instrText xml:space="preserve"> NUMPAGES  \* MERGEFORMAT </w:instrText>
-          </w:r>
-          <w:r>
-            <w:fldChar w:fldCharType="separate"/>
-          </w:r>
-          <w:r>
-            <w:rPr>
-              <w:noProof/>
-            </w:rPr>
-            <w:t>17</w:t>
-          </w:r>
-          <w:r>
-            <w:rPr>
-              <w:noProof/>
-            </w:rPr>
-            <w:fldChar w:fldCharType="end"/>
-          </w:r>
+          <w:fldSimple w:instr=" NUMPAGES  \* MERGEFORMAT ">
+            <w:r>
+              <w:rPr>
+                <w:noProof/>
+              </w:rPr>
+              <w:t>19</w:t>
+            </w:r>
+          </w:fldSimple>
         </w:p>
       </w:tc>
     </w:tr>
@@ -7114,27 +7487,14 @@
           <w:r>
             <w:t xml:space="preserve"> of </w:t>
           </w:r>
-          <w:r>
-            <w:fldChar w:fldCharType="begin"/>
-          </w:r>
-          <w:r>
-            <w:instrText xml:space="preserve"> NUMPAGES  \* MERGEFORMAT </w:instrText>
-          </w:r>
-          <w:r>
-            <w:fldChar w:fldCharType="separate"/>
-          </w:r>
-          <w:r>
-            <w:rPr>
-              <w:noProof/>
-            </w:rPr>
-            <w:t>14</w:t>
-          </w:r>
-          <w:r>
-            <w:rPr>
-              <w:noProof/>
-            </w:rPr>
-            <w:fldChar w:fldCharType="end"/>
-          </w:r>
+          <w:fldSimple w:instr=" NUMPAGES  \* MERGEFORMAT ">
+            <w:r>
+              <w:rPr>
+                <w:noProof/>
+              </w:rPr>
+              <w:t>14</w:t>
+            </w:r>
+          </w:fldSimple>
         </w:p>
       </w:tc>
     </w:tr>
@@ -18270,7 +18630,7 @@
 </file>
 
 <file path=customXml/itemProps1.xml><?xml version="1.0" encoding="utf-8"?>
-<ds:datastoreItem xmlns:ds="http://schemas.openxmlformats.org/officeDocument/2006/customXml" ds:itemID="{68705EEF-8919-A14C-91C2-497EEB3F31A8}">
+<ds:datastoreItem xmlns:ds="http://schemas.openxmlformats.org/officeDocument/2006/customXml" ds:itemID="{BF27B153-A2FA-7347-B9C5-5E94F92A9BC1}">
   <ds:schemaRefs>
     <ds:schemaRef ds:uri="http://schemas.openxmlformats.org/officeDocument/2006/bibliography"/>
   </ds:schemaRefs>

</xml_diff>